<commit_message>
FLowchart for fig 1 paper
</commit_message>
<xml_diff>
--- a/0642 - MS Education/MSEducation_Draft.docx
+++ b/0642 - MS Education/MSEducation_Draft.docx
@@ -13,8 +13,6 @@
           <w:lang w:val="en-US"/>
         </w:rPr>
       </w:pPr>
-      <w:bookmarkStart w:id="0" w:name="_GoBack"/>
-      <w:bookmarkEnd w:id="0"/>
       <w:r>
         <w:rPr>
           <w:rFonts w:eastAsiaTheme="minorEastAsia" w:cstheme="minorBidi"/>
@@ -652,7 +650,7 @@
           <w:lang w:val="en-US"/>
         </w:rPr>
       </w:pPr>
-      <w:commentRangeStart w:id="1"/>
+      <w:commentRangeStart w:id="0"/>
       <w:r>
         <w:rPr>
           <w:rFonts w:eastAsiaTheme="minorEastAsia" w:cstheme="minorBidi"/>
@@ -663,12 +661,12 @@
         <w:lastRenderedPageBreak/>
         <w:t>Abstract</w:t>
       </w:r>
-      <w:commentRangeEnd w:id="1"/>
+      <w:commentRangeEnd w:id="0"/>
       <w:r>
         <w:rPr>
           <w:rStyle w:val="CommentReference"/>
         </w:rPr>
-        <w:commentReference w:id="1"/>
+        <w:commentReference w:id="0"/>
       </w:r>
     </w:p>
     <w:p>
@@ -736,12 +734,72 @@
           <w:lang w:val="en-US"/>
         </w:rPr>
       </w:pPr>
+      <w:r>
+        <w:rPr>
+          <w:rFonts w:eastAsiaTheme="minorEastAsia" w:cstheme="minorBidi"/>
+          <w:lang w:val="en-US"/>
+        </w:rPr>
+        <w:t xml:space="preserve">We linked </w:t>
+      </w:r>
       <w:proofErr w:type="spellStart"/>
       <w:r>
         <w:rPr>
           <w:rFonts w:eastAsiaTheme="minorEastAsia" w:cstheme="minorBidi"/>
           <w:lang w:val="en-US"/>
         </w:rPr>
+        <w:t>a</w:t>
+      </w:r>
+      <w:r>
+        <w:rPr>
+          <w:rFonts w:eastAsiaTheme="minorEastAsia" w:cstheme="minorBidi"/>
+          <w:lang w:val="en-US"/>
+        </w:rPr>
+        <w:t>nonymised</w:t>
+      </w:r>
+      <w:proofErr w:type="spellEnd"/>
+      <w:r>
+        <w:rPr>
+          <w:rFonts w:eastAsiaTheme="minorEastAsia" w:cstheme="minorBidi"/>
+          <w:lang w:val="en-US"/>
+        </w:rPr>
+        <w:t xml:space="preserve"> lists of 1584 women with MS diagnosed in two neuroscience </w:t>
+      </w:r>
+      <w:proofErr w:type="spellStart"/>
+      <w:r>
+        <w:rPr>
+          <w:rFonts w:eastAsiaTheme="minorEastAsia" w:cstheme="minorBidi"/>
+          <w:lang w:val="en-US"/>
+        </w:rPr>
+        <w:t>centres</w:t>
+      </w:r>
+      <w:proofErr w:type="spellEnd"/>
+      <w:r>
+        <w:rPr>
+          <w:rFonts w:eastAsiaTheme="minorEastAsia" w:cstheme="minorBidi"/>
+          <w:lang w:val="en-US"/>
+        </w:rPr>
+        <w:t xml:space="preserve"> (Cardiff, Swansea) to population level routinely-collected health and education data</w:t>
+      </w:r>
+      <w:r>
+        <w:rPr>
+          <w:rFonts w:eastAsiaTheme="minorEastAsia" w:cstheme="minorBidi"/>
+          <w:lang w:val="en-US"/>
+        </w:rPr>
+        <w:t xml:space="preserve"> in the </w:t>
+      </w:r>
+      <w:r>
+        <w:rPr>
+          <w:rFonts w:eastAsiaTheme="minorEastAsia" w:cstheme="minorBidi"/>
+          <w:lang w:val="en-US"/>
+        </w:rPr>
+        <w:t xml:space="preserve">Secure </w:t>
+      </w:r>
+      <w:proofErr w:type="spellStart"/>
+      <w:r>
+        <w:rPr>
+          <w:rFonts w:eastAsiaTheme="minorEastAsia" w:cstheme="minorBidi"/>
+          <w:lang w:val="en-US"/>
+        </w:rPr>
         <w:t>Anonymised</w:t>
       </w:r>
       <w:proofErr w:type="spellEnd"/>
@@ -750,33 +808,29 @@
           <w:rFonts w:eastAsiaTheme="minorEastAsia" w:cstheme="minorBidi"/>
           <w:lang w:val="en-US"/>
         </w:rPr>
-        <w:t xml:space="preserve"> lists of 1584 women with MS diagnosed in two neuroscience </w:t>
-      </w:r>
-      <w:proofErr w:type="spellStart"/>
-      <w:r>
-        <w:rPr>
-          <w:rFonts w:eastAsiaTheme="minorEastAsia" w:cstheme="minorBidi"/>
-          <w:lang w:val="en-US"/>
-        </w:rPr>
-        <w:t>centres</w:t>
-      </w:r>
-      <w:proofErr w:type="spellEnd"/>
-      <w:r>
-        <w:rPr>
-          <w:rFonts w:eastAsiaTheme="minorEastAsia" w:cstheme="minorBidi"/>
-          <w:lang w:val="en-US"/>
-        </w:rPr>
-        <w:t xml:space="preserve"> (Cardiff, Swansea) were linked to population level routinely-collected health and education data</w:t>
-      </w:r>
-      <w:ins w:id="2" w:author="Arron Lacey" w:date="2019-03-01T14:26:00Z">
-        <w:r>
-          <w:rPr>
-            <w:rFonts w:eastAsiaTheme="minorEastAsia" w:cstheme="minorBidi"/>
-            <w:lang w:val="en-US"/>
-          </w:rPr>
-          <w:t xml:space="preserve"> in the SAIL Databank</w:t>
-        </w:r>
-      </w:ins>
+        <w:t xml:space="preserve"> Information Linkage (</w:t>
+      </w:r>
+      <w:r>
+        <w:rPr>
+          <w:rFonts w:eastAsiaTheme="minorEastAsia" w:cstheme="minorBidi"/>
+          <w:lang w:val="en-US"/>
+        </w:rPr>
+        <w:t>SAIL</w:t>
+      </w:r>
+      <w:r>
+        <w:rPr>
+          <w:rFonts w:eastAsiaTheme="minorEastAsia" w:cstheme="minorBidi"/>
+          <w:lang w:val="en-US"/>
+        </w:rPr>
+        <w:t>)</w:t>
+      </w:r>
+      <w:r>
+        <w:rPr>
+          <w:rFonts w:eastAsiaTheme="minorEastAsia" w:cstheme="minorBidi"/>
+          <w:lang w:val="en-US"/>
+        </w:rPr>
+        <w:t xml:space="preserve"> Databank</w:t>
+      </w:r>
       <w:r>
         <w:rPr>
           <w:rFonts w:eastAsiaTheme="minorEastAsia" w:cstheme="minorBidi"/>
@@ -819,7 +873,21 @@
           <w:rFonts w:eastAsiaTheme="minorEastAsia" w:cstheme="minorBidi"/>
           <w:lang w:val="en-US"/>
         </w:rPr>
-        <w:t>525 children from mothers with MS had test results available from 2003–2016; there were 2217 matched controls. There was no significant overall difference in CSI achievement between cases and controls: KS2(85.3%v84.3%); KS3(75%v71.5%); KS4(52.1%v50.5%).  Greater Expanded Disability Score Status did not significantly worsen performance but longer time since diagnosis improved performance in KS3 and KS4.</w:t>
+        <w:t xml:space="preserve">525 children from mothers with MS had test results available from 2003–2016; there were 2217 matched controls. There was no significant difference in </w:t>
+      </w:r>
+      <w:r>
+        <w:rPr>
+          <w:rFonts w:eastAsiaTheme="minorEastAsia" w:cstheme="minorBidi"/>
+          <w:lang w:val="en-US"/>
+        </w:rPr>
+        <w:t xml:space="preserve">overall </w:t>
+      </w:r>
+      <w:r>
+        <w:rPr>
+          <w:rFonts w:eastAsiaTheme="minorEastAsia" w:cstheme="minorBidi"/>
+          <w:lang w:val="en-US"/>
+        </w:rPr>
+        <w:t>CSI achievement between cases and controls: KS2(85.3%v84.3%); KS3(75%v71.5%); KS4(52.1%v50.5%).  Greater Expanded Disability Score Status did not significantly worsen performance but longer time since diagnosis improved performance in KS3 and KS4.</w:t>
       </w:r>
     </w:p>
     <w:p>
@@ -907,7 +975,7 @@
       <w:r>
         <w:br w:type="page"/>
       </w:r>
-      <w:commentRangeStart w:id="3"/>
+      <w:commentRangeStart w:id="1"/>
       <w:r>
         <w:rPr>
           <w:rFonts w:eastAsiaTheme="minorEastAsia" w:cstheme="minorBidi"/>
@@ -920,12 +988,12 @@
         <w:lastRenderedPageBreak/>
         <w:t>Introduction</w:t>
       </w:r>
-      <w:commentRangeEnd w:id="3"/>
+      <w:commentRangeEnd w:id="1"/>
       <w:r>
         <w:rPr>
           <w:rStyle w:val="CommentReference"/>
         </w:rPr>
-        <w:commentReference w:id="3"/>
+        <w:commentReference w:id="1"/>
       </w:r>
     </w:p>
     <w:p>
@@ -1004,60 +1072,63 @@
           <w:rFonts w:eastAsiaTheme="minorEastAsia" w:cstheme="minorBidi"/>
           <w:lang w:val="en-US"/>
         </w:rPr>
-        <w:t>It is likely that children whose parents have MS experience several issues associated with chronic disease including adapting to and living with disability; employment changes and restrictions, hospital visits</w:t>
-      </w:r>
-      <w:ins w:id="4" w:author="Arron Lacey" w:date="2019-03-01T14:32:00Z">
-        <w:r>
-          <w:rPr>
-            <w:rFonts w:eastAsiaTheme="minorEastAsia" w:cstheme="minorBidi"/>
-            <w:lang w:val="en-US"/>
-          </w:rPr>
-          <w:t xml:space="preserve"> and</w:t>
-        </w:r>
-      </w:ins>
-      <w:del w:id="5" w:author="Arron Lacey" w:date="2019-03-01T14:32:00Z">
-        <w:r>
-          <w:rPr>
-            <w:rFonts w:eastAsiaTheme="minorEastAsia" w:cstheme="minorBidi"/>
-            <w:lang w:val="en-US"/>
-          </w:rPr>
-          <w:delText>,</w:delText>
-        </w:r>
-      </w:del>
+        <w:t xml:space="preserve">It is likely that children whose parents have MS experience several issues associated with chronic disease </w:t>
+      </w:r>
+      <w:r>
+        <w:rPr>
+          <w:rFonts w:eastAsiaTheme="minorEastAsia" w:cstheme="minorBidi"/>
+          <w:lang w:val="en-US"/>
+        </w:rPr>
+        <w:t>including</w:t>
+      </w:r>
+      <w:r>
+        <w:rPr>
+          <w:rFonts w:eastAsiaTheme="minorEastAsia" w:cstheme="minorBidi"/>
+          <w:lang w:val="en-US"/>
+        </w:rPr>
+        <w:t xml:space="preserve"> adapting to and living with disability; </w:t>
+      </w:r>
+      <w:r>
+        <w:rPr>
+          <w:rFonts w:eastAsiaTheme="minorEastAsia" w:cstheme="minorBidi"/>
+          <w:lang w:val="en-US"/>
+        </w:rPr>
+        <w:t xml:space="preserve">coping with </w:t>
+      </w:r>
+      <w:r>
+        <w:rPr>
+          <w:rFonts w:eastAsiaTheme="minorEastAsia" w:cstheme="minorBidi"/>
+          <w:lang w:val="en-US"/>
+        </w:rPr>
+        <w:t>employment changes and restrictions</w:t>
+      </w:r>
+      <w:r>
+        <w:rPr>
+          <w:rFonts w:eastAsiaTheme="minorEastAsia" w:cstheme="minorBidi"/>
+          <w:lang w:val="en-US"/>
+        </w:rPr>
+        <w:t>;</w:t>
+      </w:r>
+      <w:r>
+        <w:rPr>
+          <w:rFonts w:eastAsiaTheme="minorEastAsia" w:cstheme="minorBidi"/>
+          <w:lang w:val="en-US"/>
+        </w:rPr>
+        <w:t xml:space="preserve"> hospital visits</w:t>
+      </w:r>
+      <w:r>
+        <w:rPr>
+          <w:rFonts w:eastAsiaTheme="minorEastAsia" w:cstheme="minorBidi"/>
+          <w:lang w:val="en-US"/>
+        </w:rPr>
+        <w:t xml:space="preserve"> and</w:t>
+      </w:r>
       <w:r>
         <w:rPr>
           <w:rFonts w:eastAsiaTheme="minorEastAsia" w:cstheme="minorBidi"/>
           <w:lang w:val="en-US"/>
         </w:rPr>
         <w:t xml:space="preserve"> medication side effects. </w:t>
-      </w:r>
-      <w:r>
-        <w:rPr>
-          <w:rFonts w:eastAsiaTheme="minorEastAsia" w:cstheme="minorBidi"/>
-          <w:lang w:val="en-US"/>
-        </w:rPr>
-        <w:t>These issues associated with a parent living with a chronic disease such as MS might</w:t>
-      </w:r>
-      <w:r>
-        <w:rPr>
-          <w:rFonts w:eastAsiaTheme="minorEastAsia" w:cstheme="minorBidi"/>
-          <w:lang w:val="en-US"/>
-        </w:rPr>
-        <w:t xml:space="preserve"> ha</w:t>
-      </w:r>
-      <w:r>
-        <w:rPr>
-          <w:rFonts w:eastAsiaTheme="minorEastAsia" w:cstheme="minorBidi"/>
-          <w:lang w:val="en-US"/>
-        </w:rPr>
-        <w:t>ve</w:t>
-      </w:r>
-      <w:r>
-        <w:rPr>
-          <w:rFonts w:eastAsiaTheme="minorEastAsia" w:cstheme="minorBidi"/>
-          <w:lang w:val="en-US"/>
-        </w:rPr>
-        <w:t xml:space="preserve"> positive and negative effects on children. </w:t>
       </w:r>
     </w:p>
     <w:p>
@@ -1095,13 +1166,6 @@
           <w:rFonts w:eastAsiaTheme="minorEastAsia" w:cstheme="minorBidi"/>
           <w:lang w:val="en-US"/>
         </w:rPr>
-        <w:t>:</w:t>
-      </w:r>
-      <w:r>
-        <w:rPr>
-          <w:rFonts w:eastAsiaTheme="minorEastAsia" w:cstheme="minorBidi"/>
-          <w:lang w:val="en-US"/>
-        </w:rPr>
         <w:t xml:space="preserve"> children </w:t>
       </w:r>
       <w:r>
@@ -1158,7 +1222,7 @@
           <w:rFonts w:eastAsiaTheme="minorEastAsia" w:cstheme="minorBidi"/>
           <w:lang w:val="en-US"/>
         </w:rPr>
-        <w:t>Positive influences include: having more contact time with the parent, being more motivated to succeed educationally and being emotionally more mature.</w:t>
+        <w:t>Positive influences include having more contact time with the parent, being more motivated to succeed educationally and being emotionally more mature.</w:t>
       </w:r>
     </w:p>
     <w:p>
@@ -1231,7 +1295,7 @@
           <w:rFonts w:eastAsiaTheme="minorEastAsia" w:cstheme="minorBidi"/>
           <w:lang w:val="en-US"/>
         </w:rPr>
-        <w:t xml:space="preserve">: xx. There are wide reaching implications of educational attainment and </w:t>
+        <w:t xml:space="preserve">. There are wide reaching implications of educational attainment and </w:t>
       </w:r>
       <w:r>
         <w:rPr>
@@ -1254,31 +1318,12 @@
         </w:rPr>
         <w:t xml:space="preserve">poorer educational attainment that might be </w:t>
       </w:r>
-      <w:ins w:id="6" w:author="Arron Lacey" w:date="2019-03-01T14:38:00Z">
-        <w:r>
-          <w:rPr>
-            <w:rFonts w:eastAsiaTheme="minorEastAsia" w:cstheme="minorBidi"/>
-            <w:lang w:val="en-US"/>
-          </w:rPr>
-          <w:t>actionable</w:t>
-        </w:r>
-      </w:ins>
-      <w:commentRangeStart w:id="7"/>
-      <w:del w:id="8" w:author="Arron Lacey" w:date="2019-03-01T14:38:00Z">
-        <w:r>
-          <w:rPr>
-            <w:rFonts w:eastAsiaTheme="minorEastAsia" w:cstheme="minorBidi"/>
-            <w:lang w:val="en-US"/>
-          </w:rPr>
-          <w:delText>amorable</w:delText>
-        </w:r>
-      </w:del>
-      <w:commentRangeEnd w:id="7"/>
-      <w:r>
-        <w:rPr>
-          <w:rStyle w:val="CommentReference"/>
-        </w:rPr>
-        <w:commentReference w:id="7"/>
+      <w:r>
+        <w:rPr>
+          <w:rFonts w:eastAsiaTheme="minorEastAsia" w:cstheme="minorBidi"/>
+          <w:lang w:val="en-US"/>
+        </w:rPr>
+        <w:t>ameliorable</w:t>
       </w:r>
       <w:r>
         <w:rPr>
@@ -1287,16 +1332,14 @@
         </w:rPr>
         <w:t>. In th</w:t>
       </w:r>
-      <w:ins w:id="9" w:author="Arron Lacey" w:date="2019-03-01T14:36:00Z">
-        <w:r>
-          <w:rPr>
-            <w:rFonts w:eastAsiaTheme="minorEastAsia" w:cstheme="minorBidi"/>
-            <w:lang w:val="en-US"/>
-          </w:rPr>
-          <w:t>is</w:t>
-        </w:r>
-      </w:ins>
-      <w:del w:id="10" w:author="Arron Lacey" w:date="2019-03-01T14:36:00Z">
+      <w:r>
+        <w:rPr>
+          <w:rFonts w:eastAsiaTheme="minorEastAsia" w:cstheme="minorBidi"/>
+          <w:lang w:val="en-US"/>
+        </w:rPr>
+        <w:t>is</w:t>
+      </w:r>
+      <w:del w:id="2" w:author="Arron Lacey" w:date="2019-03-01T14:36:00Z">
         <w:r>
           <w:rPr>
             <w:rFonts w:eastAsiaTheme="minorEastAsia" w:cstheme="minorBidi"/>
@@ -1310,7 +1353,7 @@
           <w:rFonts w:eastAsiaTheme="minorEastAsia" w:cstheme="minorBidi"/>
           <w:lang w:val="en-US"/>
         </w:rPr>
-        <w:t xml:space="preserve"> study we therefore aimed to compare children born to mothers with MS to those born to mothers without MS in terms of attainment in national </w:t>
+        <w:t xml:space="preserve"> study we aimed to compare children born to mothers with MS to those born to mothers without MS in terms of attainment in national </w:t>
       </w:r>
       <w:proofErr w:type="spellStart"/>
       <w:r>
@@ -1557,7 +1600,6 @@
           <w:rFonts w:eastAsiaTheme="minorEastAsia" w:cstheme="minorBidi"/>
           <w:lang w:val="en-US"/>
         </w:rPr>
-        <w:lastRenderedPageBreak/>
         <w:t xml:space="preserve">Maybe put opportunity to use </w:t>
       </w:r>
       <w:proofErr w:type="spellStart"/>
@@ -1609,6 +1651,18 @@
           <w:lang w:val="en-US"/>
         </w:rPr>
       </w:pPr>
+    </w:p>
+    <w:p>
+      <w:pPr>
+        <w:spacing w:line="480" w:lineRule="auto"/>
+        <w:rPr>
+          <w:rFonts w:asciiTheme="minorHAnsi" w:hAnsiTheme="minorHAnsi" w:cs="Times New Roman"/>
+          <w:b/>
+          <w:sz w:val="24"/>
+          <w:szCs w:val="24"/>
+          <w:lang w:val="en-US"/>
+        </w:rPr>
+      </w:pPr>
       <w:r>
         <w:rPr>
           <w:rFonts w:eastAsiaTheme="minorEastAsia" w:cstheme="minorBidi"/>
@@ -1618,13 +1672,969 @@
           <w:szCs w:val="28"/>
           <w:lang w:val="en-US"/>
         </w:rPr>
+        <w:t>Methods</w:t>
+      </w:r>
+    </w:p>
+    <w:p>
+      <w:pPr>
+        <w:spacing w:line="480" w:lineRule="auto"/>
+        <w:rPr>
+          <w:rFonts w:eastAsiaTheme="minorEastAsia" w:cstheme="minorBidi"/>
+          <w:lang w:val="en-US"/>
+        </w:rPr>
+      </w:pPr>
+      <w:r>
+        <w:rPr>
+          <w:rFonts w:eastAsiaTheme="minorEastAsia" w:cstheme="minorBidi"/>
+          <w:lang w:val="en-US"/>
+        </w:rPr>
+        <w:t>We used the Secure Anonymous Information Linkage databank (SAIL)</w:t>
+      </w:r>
+      <w:r>
+        <w:rPr>
+          <w:rFonts w:eastAsiaTheme="minorEastAsia" w:cstheme="minorBidi"/>
+          <w:vertAlign w:val="superscript"/>
+          <w:lang w:val="en-US"/>
+        </w:rPr>
+        <w:t xml:space="preserve"> </w:t>
+      </w:r>
+      <w:r>
+        <w:rPr>
+          <w:rFonts w:eastAsiaTheme="minorEastAsia" w:cstheme="minorBidi"/>
+          <w:lang w:val="en-US"/>
+        </w:rPr>
+        <w:t xml:space="preserve">at Swansea University </w:t>
+      </w:r>
+      <w:r>
+        <w:rPr>
+          <w:rFonts w:eastAsiaTheme="minorEastAsia" w:cstheme="minorBidi"/>
+          <w:lang w:val="en-US"/>
+        </w:rPr>
+        <w:t>for this study.</w:t>
+      </w:r>
+      <w:r>
+        <w:rPr>
+          <w:rFonts w:eastAsiaTheme="minorEastAsia" w:cstheme="minorBidi"/>
+          <w:lang w:val="en-US"/>
+        </w:rPr>
+        <w:t xml:space="preserve"> </w:t>
+      </w:r>
+      <w:proofErr w:type="gramStart"/>
+      <w:r>
+        <w:rPr>
+          <w:rFonts w:eastAsiaTheme="minorEastAsia" w:cstheme="minorBidi"/>
+          <w:lang w:val="en-US"/>
+        </w:rPr>
+        <w:t>[</w:t>
+      </w:r>
+      <w:proofErr w:type="gramEnd"/>
+      <w:r>
+        <w:rPr>
+          <w:rFonts w:eastAsiaTheme="minorEastAsia" w:cstheme="minorBidi"/>
+          <w:lang w:val="en-US"/>
+        </w:rPr>
+        <w:t>FORD</w:t>
+      </w:r>
+      <w:r>
+        <w:rPr>
+          <w:rFonts w:eastAsiaTheme="minorEastAsia" w:cstheme="minorBidi"/>
+          <w:lang w:val="en-US"/>
+        </w:rPr>
+        <w:t>09</w:t>
+      </w:r>
+      <w:r>
+        <w:rPr>
+          <w:rFonts w:eastAsiaTheme="minorEastAsia" w:cstheme="minorBidi"/>
+          <w:lang w:val="en-US"/>
+        </w:rPr>
+        <w:t>,LYONS</w:t>
+      </w:r>
+      <w:r>
+        <w:rPr>
+          <w:rFonts w:eastAsiaTheme="minorEastAsia" w:cstheme="minorBidi"/>
+          <w:lang w:val="en-US"/>
+        </w:rPr>
+        <w:t>09</w:t>
+      </w:r>
+      <w:r>
+        <w:rPr>
+          <w:rFonts w:eastAsiaTheme="minorEastAsia" w:cstheme="minorBidi"/>
+          <w:lang w:val="en-US"/>
+        </w:rPr>
+        <w:t>,SAILwebsite</w:t>
+      </w:r>
+      <w:r>
+        <w:rPr>
+          <w:rFonts w:eastAsiaTheme="minorEastAsia" w:cstheme="minorBidi"/>
+          <w:lang w:val="en-US"/>
+        </w:rPr>
+        <w:t xml:space="preserve">] </w:t>
+      </w:r>
+      <w:r>
+        <w:rPr>
+          <w:rFonts w:eastAsiaTheme="minorEastAsia" w:cstheme="minorBidi"/>
+          <w:lang w:val="en-US"/>
+        </w:rPr>
+        <w:t xml:space="preserve"> </w:t>
+      </w:r>
+      <w:r>
+        <w:rPr>
+          <w:rFonts w:eastAsiaTheme="minorEastAsia" w:cstheme="minorBidi"/>
+          <w:lang w:val="en-US"/>
+        </w:rPr>
+        <w:t>SAIL allow</w:t>
+      </w:r>
+      <w:r>
+        <w:rPr>
+          <w:rFonts w:eastAsiaTheme="minorEastAsia" w:cstheme="minorBidi"/>
+          <w:lang w:val="en-US"/>
+        </w:rPr>
+        <w:t>s approved</w:t>
+      </w:r>
+      <w:r>
+        <w:rPr>
+          <w:rFonts w:eastAsiaTheme="minorEastAsia" w:cstheme="minorBidi"/>
+          <w:lang w:val="en-US"/>
+        </w:rPr>
+        <w:t xml:space="preserve"> researchers to access and </w:t>
+      </w:r>
+      <w:proofErr w:type="spellStart"/>
+      <w:r>
+        <w:rPr>
+          <w:rFonts w:eastAsiaTheme="minorEastAsia" w:cstheme="minorBidi"/>
+          <w:lang w:val="en-US"/>
+        </w:rPr>
+        <w:t>analyse</w:t>
+      </w:r>
+      <w:proofErr w:type="spellEnd"/>
+      <w:r>
+        <w:rPr>
+          <w:rFonts w:eastAsiaTheme="minorEastAsia" w:cstheme="minorBidi"/>
+          <w:lang w:val="en-US"/>
+        </w:rPr>
+        <w:t xml:space="preserve"> a large number of linked, </w:t>
+      </w:r>
+      <w:proofErr w:type="spellStart"/>
+      <w:r>
+        <w:rPr>
+          <w:rFonts w:eastAsiaTheme="minorEastAsia" w:cstheme="minorBidi"/>
+          <w:lang w:val="en-US"/>
+        </w:rPr>
+        <w:t>anonymised</w:t>
+      </w:r>
+      <w:proofErr w:type="spellEnd"/>
+      <w:r>
+        <w:rPr>
+          <w:rFonts w:eastAsiaTheme="minorEastAsia" w:cstheme="minorBidi"/>
+          <w:lang w:val="en-US"/>
+        </w:rPr>
+        <w:t xml:space="preserve"> datasets (e.g. primary care records, hospital admissions records</w:t>
+      </w:r>
+      <w:r>
+        <w:rPr>
+          <w:rFonts w:eastAsiaTheme="minorEastAsia" w:cstheme="minorBidi"/>
+          <w:lang w:val="en-US"/>
+        </w:rPr>
+        <w:t xml:space="preserve"> and</w:t>
+      </w:r>
+      <w:r>
+        <w:rPr>
+          <w:rFonts w:eastAsiaTheme="minorEastAsia" w:cstheme="minorBidi"/>
+          <w:lang w:val="en-US"/>
+        </w:rPr>
+        <w:t xml:space="preserve"> demographic data). SAIL currently provides access to primary care records for around 2.4 million people (78% of the Welsh population) and many other linked datasets </w:t>
+      </w:r>
+      <w:r>
+        <w:rPr>
+          <w:rFonts w:eastAsiaTheme="minorEastAsia" w:cstheme="minorBidi"/>
+          <w:lang w:val="en-US"/>
+        </w:rPr>
+        <w:t>including t</w:t>
+      </w:r>
+      <w:r>
+        <w:rPr>
+          <w:rFonts w:eastAsiaTheme="minorEastAsia" w:cstheme="minorBidi"/>
+          <w:lang w:val="en-US"/>
+        </w:rPr>
+        <w:t xml:space="preserve">he </w:t>
+      </w:r>
+      <w:r>
+        <w:rPr>
+          <w:rFonts w:eastAsiaTheme="minorEastAsia" w:cstheme="minorBidi"/>
+          <w:lang w:val="en-US"/>
+        </w:rPr>
+        <w:t>Department for Children, Education, Lifelong Learning and Skills (DCELLS) dataset</w:t>
+      </w:r>
+      <w:r>
+        <w:rPr>
+          <w:rFonts w:eastAsiaTheme="minorEastAsia" w:cstheme="minorBidi"/>
+          <w:lang w:val="en-US"/>
+        </w:rPr>
+        <w:t xml:space="preserve"> </w:t>
+      </w:r>
+      <w:r>
+        <w:rPr>
+          <w:rFonts w:eastAsiaTheme="minorEastAsia" w:cstheme="minorBidi"/>
+          <w:lang w:val="en-US"/>
+        </w:rPr>
+        <w:t xml:space="preserve">of educational results for all Welsh </w:t>
+      </w:r>
+      <w:commentRangeStart w:id="3"/>
+      <w:r>
+        <w:rPr>
+          <w:rFonts w:eastAsiaTheme="minorEastAsia" w:cstheme="minorBidi"/>
+          <w:lang w:val="en-US"/>
+        </w:rPr>
+        <w:t>children between X and X.</w:t>
+      </w:r>
+      <w:commentRangeEnd w:id="3"/>
+      <w:r>
+        <w:rPr>
+          <w:rStyle w:val="CommentReference"/>
+        </w:rPr>
+        <w:commentReference w:id="3"/>
+      </w:r>
+    </w:p>
+    <w:p>
+      <w:pPr>
+        <w:spacing w:line="480" w:lineRule="auto"/>
+        <w:rPr>
+          <w:rFonts w:asciiTheme="minorHAnsi" w:hAnsiTheme="minorHAnsi" w:cs="Times New Roman"/>
+          <w:b/>
+          <w:i/>
+          <w:lang w:val="en-US"/>
+        </w:rPr>
+      </w:pPr>
+      <w:r>
+        <w:rPr>
+          <w:rFonts w:eastAsiaTheme="minorEastAsia" w:cstheme="minorBidi"/>
+          <w:b/>
+          <w:bCs/>
+          <w:i/>
+          <w:iCs/>
+          <w:lang w:val="en-US"/>
+        </w:rPr>
+        <w:t>Cohort Selection</w:t>
+      </w:r>
+    </w:p>
+    <w:p>
+      <w:pPr>
+        <w:spacing w:line="480" w:lineRule="auto"/>
+        <w:jc w:val="both"/>
+        <w:rPr>
+          <w:rFonts w:eastAsiaTheme="minorEastAsia" w:cstheme="minorBidi"/>
+          <w:lang w:val="en-US"/>
+        </w:rPr>
+      </w:pPr>
+      <w:r>
+        <w:rPr>
+          <w:rFonts w:eastAsiaTheme="minorEastAsia" w:cstheme="minorBidi"/>
+          <w:lang w:val="en-US"/>
+        </w:rPr>
+        <w:t>We uploaded and anonymously linked lists of</w:t>
+      </w:r>
+      <w:r>
+        <w:rPr>
+          <w:rFonts w:eastAsiaTheme="minorEastAsia" w:cstheme="minorBidi"/>
+          <w:lang w:val="en-US"/>
+        </w:rPr>
+        <w:t xml:space="preserve"> </w:t>
+      </w:r>
+      <w:r>
+        <w:rPr>
+          <w:rFonts w:eastAsiaTheme="minorEastAsia" w:cstheme="minorBidi"/>
+          <w:lang w:val="en-US"/>
+        </w:rPr>
+        <w:t xml:space="preserve">women with confirmed </w:t>
+      </w:r>
+      <w:r>
+        <w:rPr>
+          <w:rFonts w:eastAsiaTheme="minorEastAsia" w:cstheme="minorBidi"/>
+          <w:lang w:val="en-US"/>
+        </w:rPr>
+        <w:t>diagnoses</w:t>
+      </w:r>
+      <w:r>
+        <w:rPr>
+          <w:rFonts w:eastAsiaTheme="minorEastAsia" w:cstheme="minorBidi"/>
+          <w:lang w:val="en-US"/>
+        </w:rPr>
+        <w:t xml:space="preserve"> of MS</w:t>
+      </w:r>
+      <w:r>
+        <w:rPr>
+          <w:rFonts w:eastAsiaTheme="minorEastAsia" w:cstheme="minorBidi"/>
+          <w:lang w:val="en-US"/>
+        </w:rPr>
+        <w:t xml:space="preserve"> </w:t>
+      </w:r>
+      <w:r>
+        <w:rPr>
+          <w:rFonts w:eastAsiaTheme="minorEastAsia" w:cstheme="minorBidi"/>
+          <w:lang w:val="en-US"/>
+        </w:rPr>
+        <w:t>to other routinely-collected datasets in the SAIL databank using an established split-file approach.</w:t>
+      </w:r>
+      <w:r>
+        <w:rPr>
+          <w:rFonts w:eastAsiaTheme="minorEastAsia" w:cstheme="minorBidi"/>
+          <w:lang w:val="en-US"/>
+        </w:rPr>
+        <w:t xml:space="preserve"> </w:t>
+      </w:r>
+      <w:r>
+        <w:rPr>
+          <w:rFonts w:eastAsiaTheme="minorEastAsia" w:cstheme="minorBidi"/>
+          <w:lang w:val="en-US"/>
+        </w:rPr>
+        <w:t>[</w:t>
+      </w:r>
+      <w:r>
+        <w:rPr>
+          <w:rFonts w:eastAsiaTheme="minorEastAsia" w:cstheme="minorBidi"/>
+          <w:lang w:val="en-US"/>
+        </w:rPr>
+        <w:t>FORD09</w:t>
+      </w:r>
+      <w:r>
+        <w:rPr>
+          <w:rFonts w:eastAsiaTheme="minorEastAsia" w:cstheme="minorBidi"/>
+          <w:lang w:val="en-US"/>
+        </w:rPr>
+        <w:t xml:space="preserve">] The lists of women were obtained </w:t>
+      </w:r>
+      <w:r>
+        <w:rPr>
+          <w:rFonts w:eastAsiaTheme="minorEastAsia" w:cstheme="minorBidi"/>
+          <w:lang w:val="en-US"/>
+        </w:rPr>
+        <w:t xml:space="preserve">from </w:t>
+      </w:r>
+      <w:r>
+        <w:rPr>
+          <w:rFonts w:eastAsiaTheme="minorEastAsia" w:cstheme="minorBidi"/>
+          <w:lang w:val="en-US"/>
+        </w:rPr>
+        <w:t xml:space="preserve">MS registries at two regional neuroscience </w:t>
+      </w:r>
+      <w:proofErr w:type="spellStart"/>
+      <w:r>
+        <w:rPr>
+          <w:rFonts w:eastAsiaTheme="minorEastAsia" w:cstheme="minorBidi"/>
+          <w:lang w:val="en-US"/>
+        </w:rPr>
+        <w:t>centres</w:t>
+      </w:r>
+      <w:proofErr w:type="spellEnd"/>
+      <w:r>
+        <w:rPr>
+          <w:rFonts w:eastAsiaTheme="minorEastAsia" w:cstheme="minorBidi"/>
+          <w:lang w:val="en-US"/>
+        </w:rPr>
+        <w:t xml:space="preserve">, </w:t>
+      </w:r>
+      <w:r>
+        <w:rPr>
+          <w:rFonts w:eastAsiaTheme="minorEastAsia" w:cstheme="minorBidi"/>
+          <w:lang w:val="en-US"/>
+        </w:rPr>
+        <w:t xml:space="preserve">Swansea and Cardiff. </w:t>
+      </w:r>
+      <w:r>
+        <w:rPr>
+          <w:rFonts w:eastAsiaTheme="minorEastAsia" w:cstheme="minorBidi"/>
+          <w:lang w:val="en-US"/>
+        </w:rPr>
+        <w:t xml:space="preserve">All diagnoses in the registries have been confirmed by consultant neurologists with a specialist interest in MS. </w:t>
+      </w:r>
+      <w:commentRangeStart w:id="4"/>
+      <w:r>
+        <w:rPr>
+          <w:rFonts w:eastAsiaTheme="minorEastAsia" w:cstheme="minorBidi"/>
+          <w:lang w:val="en-US"/>
+        </w:rPr>
+        <w:t xml:space="preserve">The Cardiff </w:t>
+      </w:r>
+      <w:r>
+        <w:rPr>
+          <w:rFonts w:eastAsiaTheme="minorEastAsia" w:cstheme="minorBidi"/>
+          <w:lang w:val="en-US"/>
+        </w:rPr>
+        <w:t>MS registry …</w:t>
+      </w:r>
+      <w:r>
+        <w:rPr>
+          <w:rFonts w:eastAsiaTheme="minorEastAsia" w:cstheme="minorBidi"/>
+          <w:lang w:val="en-US"/>
+        </w:rPr>
+        <w:t xml:space="preserve"> [reference]. </w:t>
+      </w:r>
+      <w:commentRangeEnd w:id="4"/>
+      <w:r>
+        <w:rPr>
+          <w:rStyle w:val="CommentReference"/>
+        </w:rPr>
+        <w:commentReference w:id="4"/>
+      </w:r>
+      <w:commentRangeStart w:id="5"/>
+      <w:r>
+        <w:rPr>
+          <w:rFonts w:eastAsiaTheme="minorEastAsia" w:cstheme="minorBidi"/>
+          <w:lang w:val="en-US"/>
+        </w:rPr>
+        <w:t xml:space="preserve">The Swansea </w:t>
+      </w:r>
+      <w:r>
+        <w:rPr>
+          <w:rFonts w:eastAsiaTheme="minorEastAsia" w:cstheme="minorBidi"/>
+          <w:lang w:val="en-US"/>
+        </w:rPr>
+        <w:t>MS registry</w:t>
+      </w:r>
+      <w:r>
+        <w:rPr>
+          <w:rFonts w:eastAsiaTheme="minorEastAsia" w:cstheme="minorBidi"/>
+          <w:lang w:val="en-US"/>
+        </w:rPr>
+        <w:t xml:space="preserve">, </w:t>
+      </w:r>
+      <w:r>
+        <w:rPr>
+          <w:rFonts w:eastAsiaTheme="minorEastAsia" w:cstheme="minorBidi"/>
+          <w:lang w:val="en-US"/>
+        </w:rPr>
+        <w:t xml:space="preserve">contains all patients diagnosed with MS </w:t>
+      </w:r>
+      <w:r>
+        <w:rPr>
+          <w:rFonts w:eastAsiaTheme="minorEastAsia" w:cstheme="minorBidi"/>
+          <w:lang w:val="en-US"/>
+        </w:rPr>
+        <w:t>receiving disease modifying medication since X …</w:t>
+      </w:r>
+      <w:r>
+        <w:rPr>
+          <w:rFonts w:eastAsiaTheme="minorEastAsia" w:cstheme="minorBidi"/>
+          <w:lang w:val="en-US"/>
+        </w:rPr>
+        <w:t xml:space="preserve"> </w:t>
+      </w:r>
+      <w:commentRangeEnd w:id="5"/>
+      <w:r>
+        <w:rPr>
+          <w:rStyle w:val="CommentReference"/>
+        </w:rPr>
+        <w:commentReference w:id="5"/>
+      </w:r>
+    </w:p>
+    <w:p>
+      <w:pPr>
+        <w:spacing w:line="480" w:lineRule="auto"/>
+        <w:jc w:val="both"/>
+        <w:rPr>
+          <w:rFonts w:eastAsiaTheme="minorEastAsia" w:cstheme="minorBidi"/>
+          <w:lang w:val="en-US"/>
+        </w:rPr>
+      </w:pPr>
+      <w:r>
+        <w:rPr>
+          <w:rFonts w:eastAsiaTheme="minorEastAsia" w:cstheme="minorBidi"/>
+          <w:lang w:val="en-US"/>
+        </w:rPr>
+        <w:t xml:space="preserve">We </w:t>
+      </w:r>
+      <w:r>
+        <w:rPr>
+          <w:rFonts w:eastAsiaTheme="minorEastAsia" w:cstheme="minorBidi"/>
+          <w:lang w:val="en-US"/>
+        </w:rPr>
+        <w:t xml:space="preserve">used the </w:t>
+      </w:r>
+      <w:bookmarkStart w:id="6" w:name="_GoBack"/>
+      <w:bookmarkEnd w:id="6"/>
+      <w:r>
+        <w:rPr>
+          <w:rFonts w:eastAsiaTheme="minorEastAsia" w:cstheme="minorBidi"/>
+          <w:lang w:val="en-US"/>
+        </w:rPr>
+        <w:t>using the National Community Child Health Database</w:t>
+      </w:r>
+      <w:r>
+        <w:rPr>
+          <w:rFonts w:eastAsiaTheme="minorEastAsia" w:cstheme="minorBidi"/>
+          <w:lang w:val="en-US"/>
+        </w:rPr>
+        <w:t xml:space="preserve"> and thus identified children born to mothers with MS</w:t>
+      </w:r>
+      <w:r>
+        <w:rPr>
+          <w:rFonts w:eastAsiaTheme="minorEastAsia" w:cstheme="minorBidi"/>
+          <w:lang w:val="en-US"/>
+        </w:rPr>
+        <w:t xml:space="preserve"> </w:t>
+      </w:r>
+      <w:r>
+        <w:rPr>
+          <w:rFonts w:eastAsiaTheme="minorEastAsia" w:cstheme="minorBidi"/>
+          <w:lang w:val="en-US"/>
+        </w:rPr>
+        <w:t>If mothers had more than one child then we randomly selected</w:t>
+      </w:r>
+      <w:r>
+        <w:rPr>
+          <w:rFonts w:eastAsiaTheme="minorEastAsia" w:cstheme="minorBidi"/>
+          <w:lang w:val="en-US"/>
+        </w:rPr>
+        <w:t xml:space="preserve"> one child only to avoid clustering effects.</w:t>
+      </w:r>
+    </w:p>
+    <w:p>
+      <w:pPr>
+        <w:spacing w:line="480" w:lineRule="auto"/>
+        <w:jc w:val="both"/>
+        <w:rPr>
+          <w:rFonts w:eastAsiaTheme="minorEastAsia" w:cstheme="minorBidi"/>
+          <w:b/>
+          <w:i/>
+          <w:lang w:val="en-US"/>
+        </w:rPr>
+      </w:pPr>
+      <w:r>
+        <w:rPr>
+          <w:rFonts w:eastAsiaTheme="minorEastAsia" w:cstheme="minorBidi"/>
+          <w:b/>
+          <w:i/>
+          <w:lang w:val="en-US"/>
+        </w:rPr>
+        <w:t>Control selection</w:t>
+      </w:r>
+    </w:p>
+    <w:p>
+      <w:pPr>
+        <w:spacing w:line="480" w:lineRule="auto"/>
+        <w:jc w:val="both"/>
+        <w:rPr>
+          <w:rFonts w:eastAsiaTheme="minorEastAsia" w:cstheme="minorBidi"/>
+          <w:lang w:val="en-US"/>
+        </w:rPr>
+      </w:pPr>
+      <w:commentRangeStart w:id="7"/>
+      <w:r>
+        <w:rPr>
+          <w:rFonts w:eastAsiaTheme="minorEastAsia" w:cstheme="minorBidi"/>
+          <w:lang w:val="en-US"/>
+        </w:rPr>
+        <w:t>Using X datasets, for each case</w:t>
+      </w:r>
+      <w:commentRangeEnd w:id="7"/>
+      <w:r>
+        <w:rPr>
+          <w:rStyle w:val="CommentReference"/>
+        </w:rPr>
+        <w:commentReference w:id="7"/>
+      </w:r>
+      <w:r>
+        <w:rPr>
+          <w:rFonts w:eastAsiaTheme="minorEastAsia" w:cstheme="minorBidi"/>
+          <w:lang w:val="en-US"/>
+        </w:rPr>
+        <w:t xml:space="preserve">, we randomly selected 3 women </w:t>
+      </w:r>
+      <w:commentRangeStart w:id="8"/>
+      <w:r>
+        <w:rPr>
+          <w:rFonts w:eastAsiaTheme="minorEastAsia" w:cstheme="minorBidi"/>
+          <w:lang w:val="en-US"/>
+        </w:rPr>
+        <w:t xml:space="preserve">without MS </w:t>
+      </w:r>
+      <w:commentRangeEnd w:id="8"/>
+      <w:r>
+        <w:rPr>
+          <w:rStyle w:val="CommentReference"/>
+        </w:rPr>
+        <w:commentReference w:id="8"/>
+      </w:r>
+      <w:r>
+        <w:rPr>
+          <w:rFonts w:eastAsiaTheme="minorEastAsia" w:cstheme="minorBidi"/>
+          <w:lang w:val="en-US"/>
+        </w:rPr>
+        <w:t xml:space="preserve">who had given birth </w:t>
+      </w:r>
+      <w:commentRangeStart w:id="9"/>
+      <w:r>
+        <w:rPr>
+          <w:rFonts w:eastAsiaTheme="minorEastAsia" w:cstheme="minorBidi"/>
+          <w:lang w:val="en-US"/>
+        </w:rPr>
+        <w:t>within the same time period</w:t>
+      </w:r>
+      <w:commentRangeEnd w:id="9"/>
+      <w:r>
+        <w:rPr>
+          <w:rStyle w:val="CommentReference"/>
+        </w:rPr>
+        <w:commentReference w:id="9"/>
+      </w:r>
+      <w:r>
+        <w:rPr>
+          <w:rFonts w:eastAsiaTheme="minorEastAsia" w:cstheme="minorBidi"/>
+          <w:lang w:val="en-US"/>
+        </w:rPr>
+        <w:t xml:space="preserve"> as the case</w:t>
+      </w:r>
+      <w:r>
+        <w:rPr>
+          <w:rFonts w:eastAsiaTheme="minorEastAsia" w:cstheme="minorBidi"/>
+          <w:lang w:val="en-US"/>
+        </w:rPr>
+        <w:t xml:space="preserve">. </w:t>
+      </w:r>
+      <w:commentRangeStart w:id="10"/>
+      <w:r>
+        <w:rPr>
+          <w:rFonts w:eastAsiaTheme="minorEastAsia" w:cstheme="minorBidi"/>
+          <w:lang w:val="en-US"/>
+        </w:rPr>
+        <w:t>We matched the control cohort on m</w:t>
+      </w:r>
+      <w:r>
+        <w:rPr>
+          <w:rFonts w:eastAsiaTheme="minorEastAsia" w:cstheme="minorBidi"/>
+          <w:lang w:val="en-US"/>
+        </w:rPr>
+        <w:t>aternal age</w:t>
+      </w:r>
+      <w:r>
+        <w:rPr>
+          <w:rFonts w:eastAsiaTheme="minorEastAsia" w:cstheme="minorBidi"/>
+          <w:lang w:val="en-US"/>
+        </w:rPr>
+        <w:t>, deprivation (</w:t>
+      </w:r>
+      <w:r>
+        <w:rPr>
+          <w:rFonts w:eastAsiaTheme="minorEastAsia" w:cstheme="minorBidi"/>
+          <w:lang w:val="en-US"/>
+        </w:rPr>
+        <w:t xml:space="preserve">Welsh Index of Multiple Deprivation </w:t>
+      </w:r>
+      <w:r>
+        <w:rPr>
+          <w:rFonts w:eastAsiaTheme="minorEastAsia" w:cstheme="minorBidi"/>
+          <w:lang w:val="en-US"/>
+        </w:rPr>
+        <w:t xml:space="preserve">[WIMD] </w:t>
+      </w:r>
+      <w:r>
+        <w:rPr>
+          <w:rFonts w:eastAsiaTheme="minorEastAsia" w:cstheme="minorBidi"/>
+          <w:lang w:val="en-US"/>
+        </w:rPr>
+        <w:t>quintile</w:t>
+      </w:r>
+      <w:r>
+        <w:rPr>
+          <w:rFonts w:eastAsiaTheme="minorEastAsia" w:cstheme="minorBidi"/>
+          <w:lang w:val="en-US"/>
+        </w:rPr>
+        <w:t>), g</w:t>
+      </w:r>
+      <w:r>
+        <w:rPr>
+          <w:rFonts w:eastAsiaTheme="minorEastAsia" w:cstheme="minorBidi"/>
+          <w:lang w:val="en-US"/>
+        </w:rPr>
+        <w:t xml:space="preserve">estational </w:t>
+      </w:r>
+      <w:r>
+        <w:rPr>
+          <w:rFonts w:eastAsiaTheme="minorEastAsia" w:cstheme="minorBidi"/>
+          <w:lang w:val="en-US"/>
+        </w:rPr>
+        <w:t>a</w:t>
+      </w:r>
+      <w:r>
+        <w:rPr>
+          <w:rFonts w:eastAsiaTheme="minorEastAsia" w:cstheme="minorBidi"/>
+          <w:lang w:val="en-US"/>
+        </w:rPr>
+        <w:t>ge</w:t>
+      </w:r>
+      <w:r>
+        <w:rPr>
+          <w:rFonts w:eastAsiaTheme="minorEastAsia" w:cstheme="minorBidi"/>
+          <w:lang w:val="en-US"/>
+        </w:rPr>
+        <w:t xml:space="preserve"> and y</w:t>
+      </w:r>
+      <w:r>
+        <w:rPr>
+          <w:rFonts w:eastAsiaTheme="minorEastAsia" w:cstheme="minorBidi"/>
+          <w:lang w:val="en-US"/>
+        </w:rPr>
+        <w:t>ear of study</w:t>
+      </w:r>
+      <w:commentRangeEnd w:id="10"/>
+      <w:r>
+        <w:rPr>
+          <w:rStyle w:val="CommentReference"/>
+        </w:rPr>
+        <w:commentReference w:id="10"/>
+      </w:r>
+      <w:r>
+        <w:rPr>
+          <w:rFonts w:eastAsiaTheme="minorEastAsia" w:cstheme="minorBidi"/>
+          <w:lang w:val="en-US"/>
+        </w:rPr>
+        <w:t>.</w:t>
+      </w:r>
+      <w:r>
+        <w:rPr>
+          <w:rFonts w:eastAsiaTheme="minorEastAsia" w:cstheme="minorBidi"/>
+          <w:lang w:val="en-US"/>
+        </w:rPr>
+        <w:t xml:space="preserve"> </w:t>
+      </w:r>
+      <w:r>
+        <w:rPr>
+          <w:rFonts w:eastAsiaTheme="minorEastAsia" w:cstheme="minorBidi"/>
+          <w:highlight w:val="yellow"/>
+          <w:lang w:val="en-US"/>
+        </w:rPr>
+        <w:t>Sentence and reference WIMD here.</w:t>
+      </w:r>
+    </w:p>
+    <w:p>
+      <w:pPr>
+        <w:spacing w:line="480" w:lineRule="auto"/>
+        <w:rPr>
+          <w:rFonts w:asciiTheme="minorHAnsi" w:hAnsiTheme="minorHAnsi" w:cs="Times New Roman"/>
+          <w:i/>
+          <w:color w:val="000000"/>
+          <w:lang w:val="en-US"/>
+        </w:rPr>
+      </w:pPr>
+      <w:r>
+        <w:rPr>
+          <w:rFonts w:eastAsiaTheme="minorEastAsia" w:cstheme="minorBidi"/>
+          <w:b/>
+          <w:bCs/>
+          <w:i/>
+          <w:iCs/>
+          <w:color w:val="000000"/>
+          <w:lang w:val="en-US"/>
+        </w:rPr>
+        <w:lastRenderedPageBreak/>
+        <w:t>Outcome measures</w:t>
+      </w:r>
+    </w:p>
+    <w:p>
+      <w:pPr>
+        <w:spacing w:line="480" w:lineRule="auto"/>
+        <w:jc w:val="both"/>
+        <w:rPr>
+          <w:rFonts w:asciiTheme="minorHAnsi" w:hAnsiTheme="minorHAnsi"/>
+          <w:lang w:val="en-US"/>
+        </w:rPr>
+      </w:pPr>
+      <w:r>
+        <w:rPr>
+          <w:rFonts w:eastAsiaTheme="minorEastAsia" w:cstheme="minorBidi"/>
+          <w:color w:val="000000"/>
+          <w:lang w:val="en-US"/>
+        </w:rPr>
+        <w:t>The main outcome measures</w:t>
+      </w:r>
+      <w:r>
+        <w:rPr>
+          <w:rFonts w:eastAsiaTheme="minorEastAsia" w:cstheme="minorBidi"/>
+          <w:color w:val="000000"/>
+          <w:lang w:val="en-US"/>
+        </w:rPr>
+        <w:t xml:space="preserve"> were key stage results and the CSI. </w:t>
+      </w:r>
+    </w:p>
+    <w:p>
+      <w:pPr>
+        <w:spacing w:line="480" w:lineRule="auto"/>
+        <w:rPr>
+          <w:rFonts w:asciiTheme="minorHAnsi" w:hAnsiTheme="minorHAnsi" w:cs="Times New Roman"/>
+          <w:b/>
+          <w:i/>
+          <w:lang w:val="en-US"/>
+        </w:rPr>
+      </w:pPr>
+      <w:r>
+        <w:rPr>
+          <w:rFonts w:eastAsiaTheme="minorEastAsia" w:cstheme="minorBidi"/>
+          <w:b/>
+          <w:bCs/>
+          <w:i/>
+          <w:iCs/>
+          <w:lang w:val="en-US"/>
+        </w:rPr>
+        <w:t xml:space="preserve">Statistical Analyses </w:t>
+      </w:r>
+    </w:p>
+    <w:p>
+      <w:pPr>
+        <w:spacing w:line="480" w:lineRule="auto"/>
+        <w:jc w:val="both"/>
+        <w:rPr>
+          <w:rFonts w:eastAsiaTheme="minorEastAsia" w:cstheme="minorBidi"/>
+          <w:lang w:val="en-US"/>
+        </w:rPr>
+      </w:pPr>
+      <w:r>
+        <w:rPr>
+          <w:rFonts w:eastAsiaTheme="minorEastAsia" w:cstheme="minorBidi"/>
+          <w:lang w:val="en-US"/>
+        </w:rPr>
+        <w:t xml:space="preserve">We used R version 3.2.0 to conduct the statistical analyses. </w:t>
+      </w:r>
+    </w:p>
+    <w:p>
+      <w:pPr>
+        <w:suppressAutoHyphens w:val="0"/>
+        <w:spacing w:after="0" w:line="480" w:lineRule="auto"/>
+        <w:rPr>
+          <w:rFonts w:asciiTheme="minorHAnsi" w:hAnsiTheme="minorHAnsi" w:cs="Times New Roman"/>
+          <w:b/>
+          <w:i/>
+          <w:lang w:val="en-US"/>
+        </w:rPr>
+      </w:pPr>
+      <w:r>
+        <w:rPr>
+          <w:rFonts w:asciiTheme="minorHAnsi" w:hAnsiTheme="minorHAnsi" w:cs="Times New Roman"/>
+          <w:b/>
+          <w:i/>
+          <w:lang w:val="en-US"/>
+        </w:rPr>
+        <w:t>Information governance and ethical approval</w:t>
+      </w:r>
+    </w:p>
+    <w:p>
+      <w:pPr>
+        <w:suppressAutoHyphens w:val="0"/>
+        <w:spacing w:after="0" w:line="480" w:lineRule="auto"/>
+        <w:rPr>
+          <w:rFonts w:eastAsiaTheme="minorEastAsia" w:cstheme="minorBidi"/>
+        </w:rPr>
+      </w:pPr>
+      <w:r>
+        <w:rPr>
+          <w:rFonts w:eastAsiaTheme="minorEastAsia" w:cstheme="minorBidi"/>
+          <w:lang w:val="en-US"/>
+        </w:rPr>
+        <w:t xml:space="preserve">This study obtained </w:t>
+      </w:r>
+      <w:r>
+        <w:rPr>
+          <w:rFonts w:eastAsiaTheme="minorEastAsia" w:cstheme="minorBidi"/>
+          <w:lang w:val="en-US"/>
+        </w:rPr>
+        <w:t>SAIL Information Governance Review Panel (</w:t>
+      </w:r>
+      <w:r>
+        <w:rPr>
+          <w:rFonts w:eastAsiaTheme="minorEastAsia" w:cstheme="minorBidi"/>
+          <w:lang w:val="en-US"/>
+        </w:rPr>
+        <w:t>IGRP</w:t>
+      </w:r>
+      <w:r>
+        <w:rPr>
+          <w:rFonts w:eastAsiaTheme="minorEastAsia" w:cstheme="minorBidi"/>
+          <w:lang w:val="en-US"/>
+        </w:rPr>
+        <w:t>)</w:t>
+      </w:r>
+      <w:r>
+        <w:rPr>
+          <w:rFonts w:eastAsiaTheme="minorEastAsia" w:cstheme="minorBidi"/>
+          <w:lang w:val="en-US"/>
+        </w:rPr>
+        <w:t xml:space="preserve"> approval ref </w:t>
+      </w:r>
+      <w:r>
+        <w:rPr>
+          <w:rFonts w:eastAsiaTheme="minorEastAsia" w:cstheme="minorBidi"/>
+          <w:lang w:val="en-US"/>
+        </w:rPr>
+        <w:t>0642</w:t>
+      </w:r>
+      <w:r>
+        <w:rPr>
+          <w:rFonts w:eastAsiaTheme="minorEastAsia" w:cstheme="minorBidi"/>
+          <w:lang w:val="en-US"/>
+        </w:rPr>
+        <w:t xml:space="preserve">. </w:t>
+      </w:r>
+    </w:p>
+    <w:p>
+      <w:pPr>
+        <w:suppressAutoHyphens w:val="0"/>
+        <w:spacing w:after="0" w:line="480" w:lineRule="auto"/>
+        <w:rPr>
+          <w:rFonts w:eastAsiaTheme="minorEastAsia" w:cstheme="minorBidi"/>
+        </w:rPr>
+      </w:pPr>
+      <w:r>
+        <w:rPr>
+          <w:rFonts w:eastAsiaTheme="minorEastAsia" w:cstheme="minorBidi"/>
+        </w:rPr>
+        <w:t>The IGRP consists of members of professional and regulatory bodies, as well as lay members that provide feedback and approve study proposals to the SAIL Databank. All studies making use of the SAIL databank are subject to IGRP review and approved studies are therefore deemed to be in the national interest and are conducted in a way to minimize the risk of misuse and identification of patient data.</w:t>
+      </w:r>
+      <w:r>
+        <w:rPr>
+          <w:rFonts w:eastAsiaTheme="minorEastAsia" w:cstheme="minorBidi"/>
+        </w:rPr>
+        <w:t xml:space="preserve"> </w:t>
+      </w:r>
+      <w:r>
+        <w:rPr>
+          <w:rFonts w:eastAsiaTheme="minorEastAsia" w:cstheme="minorBidi"/>
+        </w:rPr>
+        <w:t>The Research Ethics Service has previously confirmed that SAIL projects using anonymised routinely collected data do not need require specific NHS research ethics committee approval.</w:t>
+      </w:r>
+    </w:p>
+    <w:p>
+      <w:pPr>
+        <w:tabs>
+          <w:tab w:val="clear" w:pos="720"/>
+        </w:tabs>
+        <w:suppressAutoHyphens w:val="0"/>
+        <w:spacing w:after="0" w:line="259" w:lineRule="auto"/>
+        <w:rPr>
+          <w:rFonts w:eastAsiaTheme="minorEastAsia" w:cstheme="minorBidi"/>
+          <w:b/>
+          <w:bCs/>
+          <w:sz w:val="28"/>
+          <w:szCs w:val="28"/>
+          <w:lang w:val="en-US"/>
+        </w:rPr>
+      </w:pPr>
+      <w:r>
+        <w:rPr>
+          <w:rFonts w:eastAsiaTheme="minorEastAsia" w:cstheme="minorBidi"/>
+          <w:b/>
+          <w:bCs/>
+          <w:sz w:val="28"/>
+          <w:szCs w:val="28"/>
+          <w:lang w:val="en-US"/>
+        </w:rPr>
         <w:br w:type="page"/>
       </w:r>
     </w:p>
     <w:p>
       <w:pPr>
-        <w:spacing w:line="480" w:lineRule="auto"/>
-        <w:rPr>
+        <w:suppressAutoHyphens w:val="0"/>
+        <w:spacing w:after="0" w:line="480" w:lineRule="auto"/>
+        <w:rPr>
+          <w:ins w:id="11" w:author="Owen Pickrell" w:date="2019-03-27T20:45:00Z"/>
           <w:rFonts w:asciiTheme="minorHAnsi" w:hAnsiTheme="minorHAnsi" w:cs="Times New Roman"/>
           <w:b/>
           <w:sz w:val="24"/>
@@ -1634,937 +2644,102 @@
       </w:pPr>
       <w:r>
         <w:rPr>
-          <w:rFonts w:eastAsiaTheme="minorEastAsia" w:cstheme="minorBidi"/>
-          <w:b/>
-          <w:bCs/>
-          <w:sz w:val="28"/>
-          <w:szCs w:val="28"/>
-          <w:lang w:val="en-US"/>
-        </w:rPr>
-        <w:lastRenderedPageBreak/>
-        <w:t>Methods</w:t>
-      </w:r>
-    </w:p>
-    <w:p>
-      <w:pPr>
-        <w:spacing w:line="480" w:lineRule="auto"/>
-        <w:rPr>
           <w:rFonts w:asciiTheme="minorHAnsi" w:hAnsiTheme="minorHAnsi" w:cs="Times New Roman"/>
           <w:b/>
+          <w:noProof/>
+          <w:sz w:val="24"/>
+          <w:szCs w:val="24"/>
+          <w:lang w:val="en-IE" w:eastAsia="en-IE"/>
+        </w:rPr>
+        <w:lastRenderedPageBreak/>
+        <w:drawing>
+          <wp:inline distT="0" distB="0" distL="0" distR="0" wp14:anchorId="08360317" wp14:editId="1B21496C">
+            <wp:extent cx="5731339" cy="4572000"/>
+            <wp:effectExtent l="0" t="0" r="0" b="0"/>
+            <wp:docPr id="1" name="Picture 1"/>
+            <wp:cNvGraphicFramePr>
+              <a:graphicFrameLocks xmlns:a="http://schemas.openxmlformats.org/drawingml/2006/main" noChangeAspect="1"/>
+            </wp:cNvGraphicFramePr>
+            <a:graphic xmlns:a="http://schemas.openxmlformats.org/drawingml/2006/main">
+              <a:graphicData uri="http://schemas.openxmlformats.org/drawingml/2006/picture">
+                <pic:pic xmlns:pic="http://schemas.openxmlformats.org/drawingml/2006/picture">
+                  <pic:nvPicPr>
+                    <pic:cNvPr id="1" name="MS_SATS_Flowchart_20190228.pdf"/>
+                    <pic:cNvPicPr/>
+                  </pic:nvPicPr>
+                  <pic:blipFill rotWithShape="1">
+                    <a:blip r:embed="rId10">
+                      <a:extLst>
+                        <a:ext uri="{28A0092B-C50C-407E-A947-70E740481C1C}">
+                          <a14:useLocalDpi xmlns:a14="http://schemas.microsoft.com/office/drawing/2010/main" val="0"/>
+                        </a:ext>
+                      </a:extLst>
+                    </a:blip>
+                    <a:srcRect b="35327"/>
+                    <a:stretch/>
+                  </pic:blipFill>
+                  <pic:spPr bwMode="auto">
+                    <a:xfrm>
+                      <a:off x="0" y="0"/>
+                      <a:ext cx="5733179" cy="4573468"/>
+                    </a:xfrm>
+                    <a:prstGeom prst="rect">
+                      <a:avLst/>
+                    </a:prstGeom>
+                    <a:ln>
+                      <a:noFill/>
+                    </a:ln>
+                    <a:extLst>
+                      <a:ext uri="{53640926-AAD7-44D8-BBD7-CCE9431645EC}">
+                        <a14:shadowObscured xmlns:a14="http://schemas.microsoft.com/office/drawing/2010/main"/>
+                      </a:ext>
+                    </a:extLst>
+                  </pic:spPr>
+                </pic:pic>
+              </a:graphicData>
+            </a:graphic>
+          </wp:inline>
+        </w:drawing>
+      </w:r>
+    </w:p>
+    <w:p>
+      <w:pPr>
+        <w:suppressAutoHyphens w:val="0"/>
+        <w:spacing w:after="0" w:line="480" w:lineRule="auto"/>
+        <w:rPr>
+          <w:ins w:id="12" w:author="Owen Pickrell" w:date="2019-03-27T20:46:00Z"/>
+          <w:rFonts w:eastAsiaTheme="minorEastAsia" w:cstheme="minorBidi"/>
           <w:i/>
           <w:lang w:val="en-US"/>
         </w:rPr>
       </w:pPr>
-      <w:r>
-        <w:rPr>
-          <w:rFonts w:eastAsiaTheme="minorEastAsia" w:cstheme="minorBidi"/>
-          <w:b/>
-          <w:bCs/>
-          <w:i/>
-          <w:iCs/>
-          <w:lang w:val="en-US"/>
-        </w:rPr>
-        <w:t>Cohort Selection</w:t>
-      </w:r>
-    </w:p>
-    <w:p>
-      <w:pPr>
-        <w:spacing w:line="480" w:lineRule="auto"/>
-        <w:jc w:val="both"/>
-        <w:rPr>
-          <w:rFonts w:eastAsiaTheme="minorEastAsia" w:cstheme="minorBidi"/>
-          <w:lang w:val="en-US"/>
-        </w:rPr>
-      </w:pPr>
-      <w:r>
-        <w:rPr>
-          <w:rFonts w:eastAsiaTheme="minorEastAsia" w:cstheme="minorBidi"/>
-          <w:lang w:val="en-US"/>
-        </w:rPr>
-        <w:t>We used the Secure Anonymous Information Linkage databank (SAIL)</w:t>
-      </w:r>
-      <w:r>
-        <w:rPr>
-          <w:rFonts w:eastAsiaTheme="minorEastAsia" w:cstheme="minorBidi"/>
-          <w:vertAlign w:val="superscript"/>
-          <w:lang w:val="en-US"/>
-        </w:rPr>
-        <w:t xml:space="preserve"> </w:t>
-      </w:r>
-      <w:r>
-        <w:rPr>
-          <w:rFonts w:eastAsiaTheme="minorEastAsia" w:cstheme="minorBidi"/>
-          <w:lang w:val="en-US"/>
-        </w:rPr>
-        <w:t xml:space="preserve">for this </w:t>
-      </w:r>
-      <w:proofErr w:type="gramStart"/>
-      <w:r>
-        <w:rPr>
-          <w:rFonts w:eastAsiaTheme="minorEastAsia" w:cstheme="minorBidi"/>
-          <w:lang w:val="en-US"/>
-        </w:rPr>
-        <w:t>study.[</w:t>
-      </w:r>
-      <w:proofErr w:type="gramEnd"/>
-      <w:r>
-        <w:rPr>
-          <w:rFonts w:eastAsiaTheme="minorEastAsia" w:cstheme="minorBidi"/>
-          <w:lang w:val="en-US"/>
-        </w:rPr>
-        <w:t>FORD</w:t>
-      </w:r>
-      <w:ins w:id="11" w:author="Arron Lacey" w:date="2019-03-01T14:43:00Z">
+      <w:ins w:id="13" w:author="Owen Pickrell" w:date="2019-03-27T20:45:00Z">
         <w:r>
           <w:rPr>
             <w:rFonts w:eastAsiaTheme="minorEastAsia" w:cstheme="minorBidi"/>
+            <w:b/>
+            <w:i/>
             <w:lang w:val="en-US"/>
           </w:rPr>
-          <w:t>09</w:t>
+          <w:t>Figure 1 –</w:t>
         </w:r>
-      </w:ins>
-      <w:r>
-        <w:rPr>
-          <w:rFonts w:eastAsiaTheme="minorEastAsia" w:cstheme="minorBidi"/>
-          <w:lang w:val="en-US"/>
-        </w:rPr>
-        <w:t>,LYONS</w:t>
-      </w:r>
-      <w:ins w:id="12" w:author="Arron Lacey" w:date="2019-03-01T14:43:00Z">
         <w:r>
           <w:rPr>
             <w:rFonts w:eastAsiaTheme="minorEastAsia" w:cstheme="minorBidi"/>
-            <w:lang w:val="en-US"/>
-          </w:rPr>
-          <w:t>09</w:t>
-        </w:r>
-      </w:ins>
-      <w:r>
-        <w:rPr>
-          <w:rFonts w:eastAsiaTheme="minorEastAsia" w:cstheme="minorBidi"/>
-          <w:lang w:val="en-US"/>
-        </w:rPr>
-        <w:t xml:space="preserve">] </w:t>
-      </w:r>
-      <w:r>
-        <w:rPr>
-          <w:rFonts w:eastAsiaTheme="minorEastAsia" w:cstheme="minorBidi"/>
-          <w:lang w:val="en-US"/>
-        </w:rPr>
-        <w:t xml:space="preserve"> </w:t>
-      </w:r>
-    </w:p>
-    <w:p>
-      <w:pPr>
-        <w:spacing w:line="480" w:lineRule="auto"/>
-        <w:jc w:val="both"/>
-        <w:rPr>
-          <w:rFonts w:eastAsiaTheme="minorEastAsia" w:cstheme="minorBidi"/>
-          <w:lang w:val="en-US"/>
-        </w:rPr>
-      </w:pPr>
-      <w:r>
-        <w:rPr>
-          <w:rFonts w:eastAsiaTheme="minorEastAsia" w:cstheme="minorBidi"/>
-          <w:lang w:val="en-US"/>
-        </w:rPr>
-        <w:t>We uploaded and anonymously linked lists of</w:t>
-      </w:r>
-      <w:r>
-        <w:rPr>
-          <w:rFonts w:eastAsiaTheme="minorEastAsia" w:cstheme="minorBidi"/>
-          <w:lang w:val="en-US"/>
-        </w:rPr>
-        <w:t xml:space="preserve"> </w:t>
-      </w:r>
-      <w:r>
-        <w:rPr>
-          <w:rFonts w:eastAsiaTheme="minorEastAsia" w:cstheme="minorBidi"/>
-          <w:lang w:val="en-US"/>
-        </w:rPr>
-        <w:t xml:space="preserve">women with confirmed </w:t>
-      </w:r>
-      <w:r>
-        <w:rPr>
-          <w:rFonts w:eastAsiaTheme="minorEastAsia" w:cstheme="minorBidi"/>
-          <w:lang w:val="en-US"/>
-        </w:rPr>
-        <w:t>diagnoses</w:t>
-      </w:r>
-      <w:r>
-        <w:rPr>
-          <w:rFonts w:eastAsiaTheme="minorEastAsia" w:cstheme="minorBidi"/>
-          <w:lang w:val="en-US"/>
-        </w:rPr>
-        <w:t xml:space="preserve"> of MS</w:t>
-      </w:r>
-      <w:r>
-        <w:rPr>
-          <w:rFonts w:eastAsiaTheme="minorEastAsia" w:cstheme="minorBidi"/>
-          <w:lang w:val="en-US"/>
-        </w:rPr>
-        <w:t xml:space="preserve"> </w:t>
-      </w:r>
-      <w:r>
-        <w:rPr>
-          <w:rFonts w:eastAsiaTheme="minorEastAsia" w:cstheme="minorBidi"/>
-          <w:lang w:val="en-US"/>
-        </w:rPr>
-        <w:t xml:space="preserve">to other routinely-collected datasets in the SAIL databank using an established split-file </w:t>
-      </w:r>
-      <w:proofErr w:type="gramStart"/>
-      <w:r>
-        <w:rPr>
-          <w:rFonts w:eastAsiaTheme="minorEastAsia" w:cstheme="minorBidi"/>
-          <w:lang w:val="en-US"/>
-        </w:rPr>
-        <w:t>approach.[</w:t>
-      </w:r>
-      <w:proofErr w:type="gramEnd"/>
-      <w:ins w:id="13" w:author="Arron Lacey" w:date="2019-03-01T14:43:00Z">
-        <w:r>
-          <w:rPr>
-            <w:rFonts w:eastAsiaTheme="minorEastAsia" w:cstheme="minorBidi"/>
-            <w:lang w:val="en-US"/>
-          </w:rPr>
-          <w:t>FORD09</w:t>
-        </w:r>
-      </w:ins>
-      <w:del w:id="14" w:author="Arron Lacey" w:date="2019-03-01T14:43:00Z">
-        <w:r>
-          <w:rPr>
-            <w:rFonts w:eastAsiaTheme="minorEastAsia" w:cstheme="minorBidi"/>
-            <w:lang w:val="en-US"/>
-          </w:rPr>
-          <w:delText>ref</w:delText>
-        </w:r>
-      </w:del>
-      <w:r>
-        <w:rPr>
-          <w:rFonts w:eastAsiaTheme="minorEastAsia" w:cstheme="minorBidi"/>
-          <w:lang w:val="en-US"/>
-        </w:rPr>
-        <w:t xml:space="preserve">] The lists of women were obtained </w:t>
-      </w:r>
-      <w:r>
-        <w:rPr>
-          <w:rFonts w:eastAsiaTheme="minorEastAsia" w:cstheme="minorBidi"/>
-          <w:lang w:val="en-US"/>
-        </w:rPr>
-        <w:t xml:space="preserve">from </w:t>
-      </w:r>
-      <w:r>
-        <w:rPr>
-          <w:rFonts w:eastAsiaTheme="minorEastAsia" w:cstheme="minorBidi"/>
-          <w:lang w:val="en-US"/>
-        </w:rPr>
-        <w:t xml:space="preserve">MS registries at two regional neuroscience </w:t>
-      </w:r>
-      <w:proofErr w:type="spellStart"/>
-      <w:r>
-        <w:rPr>
-          <w:rFonts w:eastAsiaTheme="minorEastAsia" w:cstheme="minorBidi"/>
-          <w:lang w:val="en-US"/>
-        </w:rPr>
-        <w:t>centres</w:t>
-      </w:r>
-      <w:proofErr w:type="spellEnd"/>
-      <w:r>
-        <w:rPr>
-          <w:rFonts w:eastAsiaTheme="minorEastAsia" w:cstheme="minorBidi"/>
-          <w:lang w:val="en-US"/>
-        </w:rPr>
-        <w:t xml:space="preserve">, </w:t>
-      </w:r>
-      <w:r>
-        <w:rPr>
-          <w:rFonts w:eastAsiaTheme="minorEastAsia" w:cstheme="minorBidi"/>
-          <w:lang w:val="en-US"/>
-        </w:rPr>
-        <w:t xml:space="preserve">Swansea and Cardiff. </w:t>
-      </w:r>
-      <w:r>
-        <w:rPr>
-          <w:rFonts w:eastAsiaTheme="minorEastAsia" w:cstheme="minorBidi"/>
-          <w:lang w:val="en-US"/>
-        </w:rPr>
-        <w:t xml:space="preserve">All diagnoses in the registries have been confirmed by consultant neurologists with a specialist interest in MS. </w:t>
-      </w:r>
-      <w:r>
-        <w:rPr>
-          <w:rFonts w:eastAsiaTheme="minorEastAsia" w:cstheme="minorBidi"/>
-          <w:lang w:val="en-US"/>
-        </w:rPr>
-        <w:t>The Cardiff database blah blah. [reference]. The Swansea database, list of disease modifying treatment etc.</w:t>
-      </w:r>
-      <w:r>
-        <w:rPr>
-          <w:rFonts w:eastAsiaTheme="minorEastAsia" w:cstheme="minorBidi"/>
-          <w:lang w:val="en-US"/>
-        </w:rPr>
-        <w:t xml:space="preserve"> Of note </w:t>
-      </w:r>
-      <w:commentRangeStart w:id="15"/>
-      <w:r>
-        <w:rPr>
-          <w:rFonts w:eastAsiaTheme="minorEastAsia" w:cstheme="minorBidi"/>
-          <w:lang w:val="en-US"/>
-        </w:rPr>
-        <w:t>X% of these women with MS had diagnosis codes of MS in the primary care records.</w:t>
-      </w:r>
-      <w:commentRangeEnd w:id="15"/>
-      <w:r>
-        <w:rPr>
-          <w:rStyle w:val="CommentReference"/>
-        </w:rPr>
-        <w:commentReference w:id="15"/>
-      </w:r>
-    </w:p>
-    <w:p>
-      <w:pPr>
-        <w:spacing w:line="480" w:lineRule="auto"/>
-        <w:jc w:val="both"/>
-        <w:rPr>
-          <w:rFonts w:eastAsiaTheme="minorEastAsia" w:cstheme="minorBidi"/>
-          <w:lang w:val="en-US"/>
-        </w:rPr>
-      </w:pPr>
-      <w:r>
-        <w:rPr>
-          <w:rFonts w:eastAsiaTheme="minorEastAsia" w:cstheme="minorBidi"/>
-          <w:lang w:val="en-US"/>
-        </w:rPr>
-        <w:t>Of the 1584 women with confir</w:t>
-      </w:r>
-      <w:r>
-        <w:rPr>
-          <w:rFonts w:eastAsiaTheme="minorEastAsia" w:cstheme="minorBidi"/>
-          <w:lang w:val="en-US"/>
-        </w:rPr>
-        <w:t xml:space="preserve">med diagnoses of MS from registries, we could link X with SAIL data. </w:t>
-      </w:r>
-      <w:ins w:id="16" w:author="Arron Lacey" w:date="2019-03-01T15:01:00Z">
-        <w:r>
-          <w:rPr>
-            <w:rFonts w:eastAsiaTheme="minorEastAsia" w:cstheme="minorBidi"/>
-            <w:lang w:val="en-US"/>
-          </w:rPr>
-          <w:t xml:space="preserve">We were able to link the birth records of children in </w:t>
-        </w:r>
-      </w:ins>
-      <w:ins w:id="17" w:author="Arron Lacey" w:date="2019-03-01T15:02:00Z">
-        <w:r>
-          <w:rPr>
-            <w:rFonts w:eastAsiaTheme="minorEastAsia" w:cstheme="minorBidi"/>
-            <w:lang w:val="en-US"/>
-          </w:rPr>
-          <w:t xml:space="preserve">SAIL to their mother (but not father) using the </w:t>
-        </w:r>
-      </w:ins>
-      <w:ins w:id="18" w:author="Arron Lacey" w:date="2019-03-01T15:03:00Z">
-        <w:r>
-          <w:rPr>
-            <w:rFonts w:eastAsiaTheme="minorEastAsia" w:cstheme="minorBidi"/>
-            <w:lang w:val="en-US"/>
-          </w:rPr>
-          <w:t xml:space="preserve">National Community Child Health </w:t>
-        </w:r>
-      </w:ins>
-      <w:ins w:id="19" w:author="Arron Lacey" w:date="2019-03-01T15:04:00Z">
-        <w:r>
-          <w:rPr>
-            <w:rFonts w:eastAsiaTheme="minorEastAsia" w:cstheme="minorBidi"/>
-            <w:lang w:val="en-US"/>
-          </w:rPr>
-          <w:t>Database</w:t>
-        </w:r>
-      </w:ins>
-      <w:ins w:id="20" w:author="Arron Lacey" w:date="2019-03-01T15:02:00Z">
-        <w:r>
-          <w:rPr>
-            <w:rFonts w:eastAsiaTheme="minorEastAsia" w:cstheme="minorBidi"/>
+            <w:i/>
             <w:lang w:val="en-US"/>
           </w:rPr>
           <w:t xml:space="preserve"> </w:t>
         </w:r>
       </w:ins>
-      <w:r>
-        <w:rPr>
-          <w:rFonts w:eastAsiaTheme="minorEastAsia" w:cstheme="minorBidi"/>
-          <w:lang w:val="en-US"/>
-        </w:rPr>
-        <w:t xml:space="preserve">Of these 525 had children who took tests between 200X and 200X. </w:t>
-      </w:r>
-      <w:commentRangeStart w:id="21"/>
-      <w:del w:id="22" w:author="Arron Lacey" w:date="2019-03-01T15:01:00Z">
+      <w:ins w:id="14" w:author="Owen Pickrell" w:date="2019-03-27T20:46:00Z">
         <w:r>
           <w:rPr>
             <w:rFonts w:eastAsiaTheme="minorEastAsia" w:cstheme="minorBidi"/>
+            <w:i/>
             <w:lang w:val="en-US"/>
           </w:rPr>
-          <w:delText>It is possible to anonymously link mothers (but not fathers) with their children in SAIL.</w:delText>
-        </w:r>
-        <w:commentRangeEnd w:id="21"/>
-        <w:r>
-          <w:rPr>
-            <w:rStyle w:val="CommentReference"/>
-          </w:rPr>
-          <w:commentReference w:id="21"/>
-        </w:r>
-        <w:r>
-          <w:rPr>
-            <w:rFonts w:eastAsiaTheme="minorEastAsia" w:cstheme="minorBidi"/>
-            <w:lang w:val="en-US"/>
-          </w:rPr>
-          <w:delText xml:space="preserve"> </w:delText>
-        </w:r>
-      </w:del>
-      <w:r>
-        <w:rPr>
-          <w:rFonts w:eastAsiaTheme="minorEastAsia" w:cstheme="minorBidi"/>
-          <w:lang w:val="en-US"/>
-        </w:rPr>
-        <w:t>If mothers had more than one child then we randomly selected</w:t>
-      </w:r>
-      <w:r>
-        <w:rPr>
-          <w:rFonts w:eastAsiaTheme="minorEastAsia" w:cstheme="minorBidi"/>
-          <w:lang w:val="en-US"/>
-        </w:rPr>
-        <w:t xml:space="preserve"> one child only to avoid clustering effects.</w:t>
-      </w:r>
-    </w:p>
-    <w:p>
-      <w:pPr>
-        <w:spacing w:line="480" w:lineRule="auto"/>
-        <w:jc w:val="both"/>
-        <w:rPr>
-          <w:rFonts w:eastAsiaTheme="minorEastAsia" w:cstheme="minorBidi"/>
-          <w:b/>
-          <w:i/>
-          <w:lang w:val="en-US"/>
-        </w:rPr>
-      </w:pPr>
-      <w:r>
-        <w:rPr>
-          <w:rFonts w:eastAsiaTheme="minorEastAsia" w:cstheme="minorBidi"/>
-          <w:b/>
-          <w:i/>
-          <w:lang w:val="en-US"/>
-        </w:rPr>
-        <w:t>Control selection</w:t>
-      </w:r>
-    </w:p>
-    <w:p>
-      <w:pPr>
-        <w:spacing w:line="480" w:lineRule="auto"/>
-        <w:jc w:val="both"/>
-        <w:rPr>
-          <w:rFonts w:eastAsiaTheme="minorEastAsia" w:cstheme="minorBidi"/>
-          <w:lang w:val="en-US"/>
-        </w:rPr>
-      </w:pPr>
-      <w:commentRangeStart w:id="23"/>
-      <w:r>
-        <w:rPr>
-          <w:rFonts w:eastAsiaTheme="minorEastAsia" w:cstheme="minorBidi"/>
-          <w:lang w:val="en-US"/>
-        </w:rPr>
-        <w:t>Using X datasets, for each case</w:t>
-      </w:r>
-      <w:commentRangeEnd w:id="23"/>
-      <w:r>
-        <w:rPr>
-          <w:rStyle w:val="CommentReference"/>
-        </w:rPr>
-        <w:commentReference w:id="23"/>
-      </w:r>
-      <w:r>
-        <w:rPr>
-          <w:rFonts w:eastAsiaTheme="minorEastAsia" w:cstheme="minorBidi"/>
-          <w:lang w:val="en-US"/>
-        </w:rPr>
-        <w:t xml:space="preserve">, we randomly selected 3 women </w:t>
-      </w:r>
-      <w:commentRangeStart w:id="24"/>
-      <w:r>
-        <w:rPr>
-          <w:rFonts w:eastAsiaTheme="minorEastAsia" w:cstheme="minorBidi"/>
-          <w:lang w:val="en-US"/>
-        </w:rPr>
-        <w:t xml:space="preserve">without MS </w:t>
-      </w:r>
-      <w:commentRangeEnd w:id="24"/>
-      <w:r>
-        <w:rPr>
-          <w:rStyle w:val="CommentReference"/>
-        </w:rPr>
-        <w:commentReference w:id="24"/>
-      </w:r>
-      <w:r>
-        <w:rPr>
-          <w:rFonts w:eastAsiaTheme="minorEastAsia" w:cstheme="minorBidi"/>
-          <w:lang w:val="en-US"/>
-        </w:rPr>
-        <w:t xml:space="preserve">who had given birth </w:t>
-      </w:r>
-      <w:commentRangeStart w:id="25"/>
-      <w:r>
-        <w:rPr>
-          <w:rFonts w:eastAsiaTheme="minorEastAsia" w:cstheme="minorBidi"/>
-          <w:lang w:val="en-US"/>
-        </w:rPr>
-        <w:t>within the same time period</w:t>
-      </w:r>
-      <w:commentRangeEnd w:id="25"/>
-      <w:r>
-        <w:rPr>
-          <w:rStyle w:val="CommentReference"/>
-        </w:rPr>
-        <w:commentReference w:id="25"/>
-      </w:r>
-      <w:r>
-        <w:rPr>
-          <w:rFonts w:eastAsiaTheme="minorEastAsia" w:cstheme="minorBidi"/>
-          <w:lang w:val="en-US"/>
-        </w:rPr>
-        <w:t xml:space="preserve">. </w:t>
-      </w:r>
-      <w:commentRangeStart w:id="26"/>
-      <w:r>
-        <w:rPr>
-          <w:rFonts w:eastAsiaTheme="minorEastAsia" w:cstheme="minorBidi"/>
-          <w:lang w:val="en-US"/>
-        </w:rPr>
-        <w:t>We matched the control cohort on m</w:t>
-      </w:r>
-      <w:r>
-        <w:rPr>
-          <w:rFonts w:eastAsiaTheme="minorEastAsia" w:cstheme="minorBidi"/>
-          <w:lang w:val="en-US"/>
-        </w:rPr>
-        <w:t>aternal age</w:t>
-      </w:r>
-      <w:r>
-        <w:rPr>
-          <w:rFonts w:eastAsiaTheme="minorEastAsia" w:cstheme="minorBidi"/>
-          <w:lang w:val="en-US"/>
-        </w:rPr>
-        <w:t>, deprivation (</w:t>
-      </w:r>
-      <w:r>
-        <w:rPr>
-          <w:rFonts w:eastAsiaTheme="minorEastAsia" w:cstheme="minorBidi"/>
-          <w:lang w:val="en-US"/>
-        </w:rPr>
-        <w:t xml:space="preserve">Welsh Index of Multiple Deprivation </w:t>
-      </w:r>
-      <w:r>
-        <w:rPr>
-          <w:rFonts w:eastAsiaTheme="minorEastAsia" w:cstheme="minorBidi"/>
-          <w:lang w:val="en-US"/>
-        </w:rPr>
-        <w:t xml:space="preserve">[WIMD] </w:t>
-      </w:r>
-      <w:r>
-        <w:rPr>
-          <w:rFonts w:eastAsiaTheme="minorEastAsia" w:cstheme="minorBidi"/>
-          <w:lang w:val="en-US"/>
-        </w:rPr>
-        <w:t>quintile</w:t>
-      </w:r>
-      <w:r>
-        <w:rPr>
-          <w:rFonts w:eastAsiaTheme="minorEastAsia" w:cstheme="minorBidi"/>
-          <w:lang w:val="en-US"/>
-        </w:rPr>
-        <w:t>), g</w:t>
-      </w:r>
-      <w:r>
-        <w:rPr>
-          <w:rFonts w:eastAsiaTheme="minorEastAsia" w:cstheme="minorBidi"/>
-          <w:lang w:val="en-US"/>
-        </w:rPr>
-        <w:t xml:space="preserve">estational </w:t>
-      </w:r>
-      <w:r>
-        <w:rPr>
-          <w:rFonts w:eastAsiaTheme="minorEastAsia" w:cstheme="minorBidi"/>
-          <w:lang w:val="en-US"/>
-        </w:rPr>
-        <w:t>a</w:t>
-      </w:r>
-      <w:r>
-        <w:rPr>
-          <w:rFonts w:eastAsiaTheme="minorEastAsia" w:cstheme="minorBidi"/>
-          <w:lang w:val="en-US"/>
-        </w:rPr>
-        <w:t>ge</w:t>
-      </w:r>
-      <w:r>
-        <w:rPr>
-          <w:rFonts w:eastAsiaTheme="minorEastAsia" w:cstheme="minorBidi"/>
-          <w:lang w:val="en-US"/>
-        </w:rPr>
-        <w:t xml:space="preserve"> and y</w:t>
-      </w:r>
-      <w:r>
-        <w:rPr>
-          <w:rFonts w:eastAsiaTheme="minorEastAsia" w:cstheme="minorBidi"/>
-          <w:lang w:val="en-US"/>
-        </w:rPr>
-        <w:t>ear of study</w:t>
-      </w:r>
-      <w:commentRangeEnd w:id="26"/>
-      <w:r>
-        <w:rPr>
-          <w:rStyle w:val="CommentReference"/>
-        </w:rPr>
-        <w:commentReference w:id="26"/>
-      </w:r>
-      <w:r>
-        <w:rPr>
-          <w:rFonts w:eastAsiaTheme="minorEastAsia" w:cstheme="minorBidi"/>
-          <w:lang w:val="en-US"/>
-        </w:rPr>
-        <w:t>.</w:t>
-      </w:r>
-      <w:r>
-        <w:rPr>
-          <w:rFonts w:eastAsiaTheme="minorEastAsia" w:cstheme="minorBidi"/>
-          <w:lang w:val="en-US"/>
-        </w:rPr>
-        <w:t xml:space="preserve"> </w:t>
-      </w:r>
-      <w:r>
-        <w:rPr>
-          <w:rFonts w:eastAsiaTheme="minorEastAsia" w:cstheme="minorBidi"/>
-          <w:highlight w:val="yellow"/>
-          <w:lang w:val="en-US"/>
-        </w:rPr>
-        <w:t>Sentence and reference WIMD here.</w:t>
-      </w:r>
-    </w:p>
-    <w:p>
-      <w:pPr>
-        <w:spacing w:line="480" w:lineRule="auto"/>
-        <w:rPr>
-          <w:rFonts w:asciiTheme="minorHAnsi" w:hAnsiTheme="minorHAnsi" w:cs="Times New Roman"/>
-          <w:i/>
-          <w:color w:val="000000"/>
-          <w:lang w:val="en-US"/>
-        </w:rPr>
-      </w:pPr>
-      <w:r>
-        <w:rPr>
-          <w:rFonts w:eastAsiaTheme="minorEastAsia" w:cstheme="minorBidi"/>
-          <w:b/>
-          <w:bCs/>
-          <w:i/>
-          <w:iCs/>
-          <w:color w:val="000000"/>
-          <w:lang w:val="en-US"/>
-        </w:rPr>
-        <w:t>Outcome measures</w:t>
-      </w:r>
-    </w:p>
-    <w:p>
-      <w:pPr>
-        <w:spacing w:line="480" w:lineRule="auto"/>
-        <w:jc w:val="both"/>
-        <w:rPr>
-          <w:rFonts w:asciiTheme="minorHAnsi" w:hAnsiTheme="minorHAnsi"/>
-          <w:lang w:val="en-US"/>
-        </w:rPr>
-      </w:pPr>
-      <w:r>
-        <w:rPr>
-          <w:rFonts w:eastAsiaTheme="minorEastAsia" w:cstheme="minorBidi"/>
-          <w:color w:val="000000"/>
-          <w:lang w:val="en-US"/>
-        </w:rPr>
-        <w:t>The main outcome measures</w:t>
-      </w:r>
-      <w:r>
-        <w:rPr>
-          <w:rFonts w:eastAsiaTheme="minorEastAsia" w:cstheme="minorBidi"/>
-          <w:color w:val="000000"/>
-          <w:lang w:val="en-US"/>
-        </w:rPr>
-        <w:t xml:space="preserve"> were key stage results and the CSI. </w:t>
-      </w:r>
-    </w:p>
-    <w:p>
-      <w:pPr>
-        <w:spacing w:line="480" w:lineRule="auto"/>
-        <w:rPr>
-          <w:rFonts w:asciiTheme="minorHAnsi" w:hAnsiTheme="minorHAnsi" w:cs="Times New Roman"/>
-          <w:b/>
-          <w:i/>
-          <w:lang w:val="en-US"/>
-        </w:rPr>
-      </w:pPr>
-      <w:r>
-        <w:rPr>
-          <w:rFonts w:eastAsiaTheme="minorEastAsia" w:cstheme="minorBidi"/>
-          <w:b/>
-          <w:bCs/>
-          <w:i/>
-          <w:iCs/>
-          <w:lang w:val="en-US"/>
-        </w:rPr>
-        <w:lastRenderedPageBreak/>
-        <w:t xml:space="preserve">Statistical Analyses </w:t>
-      </w:r>
-    </w:p>
-    <w:p>
-      <w:pPr>
-        <w:spacing w:line="480" w:lineRule="auto"/>
-        <w:jc w:val="both"/>
-        <w:rPr>
-          <w:rFonts w:eastAsiaTheme="minorEastAsia" w:cstheme="minorBidi"/>
-          <w:lang w:val="en-US"/>
-        </w:rPr>
-      </w:pPr>
-      <w:r>
-        <w:rPr>
-          <w:rFonts w:eastAsiaTheme="minorEastAsia" w:cstheme="minorBidi"/>
-          <w:lang w:val="en-US"/>
-        </w:rPr>
-        <w:t xml:space="preserve">We used R version 3.2.0 to conduct the statistical analyses. </w:t>
-      </w:r>
-    </w:p>
-    <w:p>
-      <w:pPr>
-        <w:suppressAutoHyphens w:val="0"/>
-        <w:spacing w:after="0" w:line="480" w:lineRule="auto"/>
-        <w:rPr>
-          <w:rFonts w:asciiTheme="minorHAnsi" w:hAnsiTheme="minorHAnsi" w:cs="Times New Roman"/>
-          <w:b/>
-          <w:i/>
-          <w:lang w:val="en-US"/>
-        </w:rPr>
-      </w:pPr>
-      <w:r>
-        <w:rPr>
-          <w:rFonts w:asciiTheme="minorHAnsi" w:hAnsiTheme="minorHAnsi" w:cs="Times New Roman"/>
-          <w:b/>
-          <w:i/>
-          <w:lang w:val="en-US"/>
-        </w:rPr>
-        <w:t>Information governance and ethical approval</w:t>
-      </w:r>
-    </w:p>
-    <w:p>
-      <w:pPr>
-        <w:suppressAutoHyphens w:val="0"/>
-        <w:spacing w:after="0" w:line="480" w:lineRule="auto"/>
-        <w:rPr>
-          <w:rFonts w:eastAsiaTheme="minorEastAsia" w:cstheme="minorBidi"/>
-        </w:rPr>
-      </w:pPr>
-      <w:r>
-        <w:rPr>
-          <w:rFonts w:eastAsiaTheme="minorEastAsia" w:cstheme="minorBidi"/>
-          <w:lang w:val="en-US"/>
-        </w:rPr>
-        <w:t xml:space="preserve">This study obtained IGRP approval ref </w:t>
-      </w:r>
-      <w:r>
-        <w:rPr>
-          <w:rFonts w:eastAsiaTheme="minorEastAsia" w:cstheme="minorBidi"/>
-          <w:lang w:val="en-US"/>
-        </w:rPr>
-        <w:t>0642</w:t>
-      </w:r>
-      <w:r>
-        <w:rPr>
-          <w:rFonts w:eastAsiaTheme="minorEastAsia" w:cstheme="minorBidi"/>
-          <w:lang w:val="en-US"/>
-        </w:rPr>
-        <w:t xml:space="preserve">. </w:t>
-      </w:r>
-      <w:r>
-        <w:rPr>
-          <w:rFonts w:eastAsiaTheme="minorEastAsia" w:cstheme="minorBidi"/>
-        </w:rPr>
-        <w:t>The Research Ethics Service has previously confirmed that SAIL projects using anonymised routinely collected data do not need require specific NHS research ethics committee approval.</w:t>
-      </w:r>
-    </w:p>
-    <w:p>
-      <w:pPr>
-        <w:suppressAutoHyphens w:val="0"/>
-        <w:spacing w:after="0" w:line="480" w:lineRule="auto"/>
-        <w:rPr>
-          <w:ins w:id="27" w:author="Arron Lacey" w:date="2019-03-01T14:46:00Z"/>
-          <w:rFonts w:eastAsiaTheme="minorEastAsia" w:cstheme="minorBidi"/>
-        </w:rPr>
-      </w:pPr>
-      <w:commentRangeStart w:id="28"/>
-      <w:r>
-        <w:rPr>
-          <w:rFonts w:eastAsiaTheme="minorEastAsia" w:cstheme="minorBidi"/>
-          <w:highlight w:val="yellow"/>
-          <w:rPrChange w:id="29" w:author="Arron Lacey" w:date="2019-03-01T14:45:00Z">
-            <w:rPr>
-              <w:rFonts w:eastAsiaTheme="minorEastAsia" w:cstheme="minorBidi"/>
-            </w:rPr>
-          </w:rPrChange>
-        </w:rPr>
-        <w:t>A couple of sentences in here to explain IGRP and the fact that the lists of</w:t>
-      </w:r>
-      <w:del w:id="30" w:author="Arron Lacey" w:date="2019-03-01T14:45:00Z">
-        <w:r>
-          <w:rPr>
-            <w:rFonts w:eastAsiaTheme="minorEastAsia" w:cstheme="minorBidi"/>
-            <w:highlight w:val="yellow"/>
-            <w:rPrChange w:id="31" w:author="Arron Lacey" w:date="2019-03-01T14:45:00Z">
-              <w:rPr>
-                <w:rFonts w:eastAsiaTheme="minorEastAsia" w:cstheme="minorBidi"/>
-              </w:rPr>
-            </w:rPrChange>
-          </w:rPr>
-          <w:delText xml:space="preserve"> </w:delText>
-        </w:r>
-      </w:del>
-      <w:r>
-        <w:rPr>
-          <w:rFonts w:eastAsiaTheme="minorEastAsia" w:cstheme="minorBidi"/>
-          <w:highlight w:val="yellow"/>
-          <w:rPrChange w:id="32" w:author="Arron Lacey" w:date="2019-03-01T14:45:00Z">
-            <w:rPr>
-              <w:rFonts w:eastAsiaTheme="minorEastAsia" w:cstheme="minorBidi"/>
-            </w:rPr>
-          </w:rPrChange>
-        </w:rPr>
-        <w:t xml:space="preserve"> MS patients were anonymously linked by members of the clinical team.</w:t>
-      </w:r>
-      <w:commentRangeEnd w:id="28"/>
-      <w:r>
-        <w:rPr>
-          <w:rStyle w:val="CommentReference"/>
-        </w:rPr>
-        <w:commentReference w:id="28"/>
-      </w:r>
-    </w:p>
-    <w:p>
-      <w:pPr>
-        <w:suppressAutoHyphens w:val="0"/>
-        <w:spacing w:after="0" w:line="480" w:lineRule="auto"/>
-        <w:rPr>
-          <w:rFonts w:eastAsiaTheme="minorEastAsia" w:cstheme="minorBidi"/>
-        </w:rPr>
-      </w:pPr>
-      <w:ins w:id="33" w:author="Arron Lacey" w:date="2019-03-01T14:46:00Z">
-        <w:r>
-          <w:rPr>
-            <w:rFonts w:eastAsiaTheme="minorEastAsia" w:cstheme="minorBidi"/>
-          </w:rPr>
-          <w:t>The IGRP consists of</w:t>
-        </w:r>
-      </w:ins>
-      <w:ins w:id="34" w:author="Arron Lacey" w:date="2019-03-01T14:48:00Z">
-        <w:r>
-          <w:rPr>
-            <w:rFonts w:eastAsiaTheme="minorEastAsia" w:cstheme="minorBidi"/>
-          </w:rPr>
-          <w:t xml:space="preserve"> members of</w:t>
-        </w:r>
-      </w:ins>
-      <w:ins w:id="35" w:author="Arron Lacey" w:date="2019-03-01T14:49:00Z">
-        <w:r>
-          <w:rPr>
-            <w:rFonts w:eastAsiaTheme="minorEastAsia" w:cstheme="minorBidi"/>
-          </w:rPr>
-          <w:t xml:space="preserve"> professional and regulatory bodies, as well as lay members that provides feedback and approves </w:t>
-        </w:r>
-      </w:ins>
-      <w:ins w:id="36" w:author="Arron Lacey" w:date="2019-03-01T14:50:00Z">
-        <w:r>
-          <w:rPr>
-            <w:rFonts w:eastAsiaTheme="minorEastAsia" w:cstheme="minorBidi"/>
-          </w:rPr>
-          <w:t>study proposals to the SAIL Databank. A</w:t>
-        </w:r>
-      </w:ins>
-      <w:ins w:id="37" w:author="Arron Lacey" w:date="2019-03-01T14:51:00Z">
-        <w:r>
-          <w:rPr>
-            <w:rFonts w:eastAsiaTheme="minorEastAsia" w:cstheme="minorBidi"/>
-          </w:rPr>
-          <w:t>ll studies making use of the SAIL databank are subject to IGRP review and approved studies are therefore deemed to be in the national interest</w:t>
-        </w:r>
-      </w:ins>
-      <w:ins w:id="38" w:author="Arron Lacey" w:date="2019-03-01T14:48:00Z">
-        <w:r>
-          <w:rPr>
-            <w:rFonts w:eastAsiaTheme="minorEastAsia" w:cstheme="minorBidi"/>
-          </w:rPr>
-          <w:t xml:space="preserve"> </w:t>
-        </w:r>
-      </w:ins>
-      <w:ins w:id="39" w:author="Arron Lacey" w:date="2019-03-01T14:51:00Z">
-        <w:r>
-          <w:rPr>
-            <w:rFonts w:eastAsiaTheme="minorEastAsia" w:cstheme="minorBidi"/>
-          </w:rPr>
-          <w:t xml:space="preserve">and </w:t>
-        </w:r>
-      </w:ins>
-      <w:ins w:id="40" w:author="Arron Lacey" w:date="2019-03-01T14:46:00Z">
-        <w:r>
-          <w:rPr>
-            <w:rFonts w:eastAsiaTheme="minorEastAsia" w:cstheme="minorBidi"/>
-          </w:rPr>
-          <w:t xml:space="preserve">are </w:t>
-        </w:r>
-      </w:ins>
-      <w:ins w:id="41" w:author="Arron Lacey" w:date="2019-03-01T14:52:00Z">
-        <w:r>
-          <w:rPr>
-            <w:rFonts w:eastAsiaTheme="minorEastAsia" w:cstheme="minorBidi"/>
-          </w:rPr>
-          <w:t>conducted</w:t>
-        </w:r>
-      </w:ins>
-      <w:ins w:id="42" w:author="Arron Lacey" w:date="2019-03-01T14:46:00Z">
-        <w:r>
-          <w:rPr>
-            <w:rFonts w:eastAsiaTheme="minorEastAsia" w:cstheme="minorBidi"/>
-          </w:rPr>
-          <w:t xml:space="preserve"> </w:t>
-        </w:r>
-      </w:ins>
-      <w:ins w:id="43" w:author="Arron Lacey" w:date="2019-03-01T14:52:00Z">
-        <w:r>
-          <w:rPr>
-            <w:rFonts w:eastAsiaTheme="minorEastAsia" w:cstheme="minorBidi"/>
-          </w:rPr>
-          <w:t xml:space="preserve">in a way to minimize the risk of </w:t>
-        </w:r>
-      </w:ins>
-      <w:ins w:id="44" w:author="Arron Lacey" w:date="2019-03-01T14:53:00Z">
-        <w:r>
-          <w:rPr>
-            <w:rFonts w:eastAsiaTheme="minorEastAsia" w:cstheme="minorBidi"/>
-          </w:rPr>
-          <w:t>misuse</w:t>
-        </w:r>
-      </w:ins>
-      <w:ins w:id="45" w:author="Arron Lacey" w:date="2019-03-01T14:52:00Z">
-        <w:r>
-          <w:rPr>
-            <w:rFonts w:eastAsiaTheme="minorEastAsia" w:cstheme="minorBidi"/>
-          </w:rPr>
-          <w:t xml:space="preserve"> </w:t>
-        </w:r>
-      </w:ins>
-      <w:ins w:id="46" w:author="Arron Lacey" w:date="2019-03-01T14:53:00Z">
-        <w:r>
-          <w:rPr>
-            <w:rFonts w:eastAsiaTheme="minorEastAsia" w:cstheme="minorBidi"/>
-          </w:rPr>
-          <w:t>and identification of patient data.</w:t>
+          <w:t>Cohort selection flowchart</w:t>
         </w:r>
       </w:ins>
     </w:p>
@@ -2576,6 +2751,35 @@
         <w:suppressAutoHyphens w:val="0"/>
         <w:spacing w:after="0" w:line="259" w:lineRule="auto"/>
         <w:rPr>
+          <w:ins w:id="15" w:author="Owen Pickrell" w:date="2019-03-27T20:46:00Z"/>
+          <w:rFonts w:cs="Times New Roman"/>
+          <w:b/>
+          <w:sz w:val="24"/>
+          <w:szCs w:val="24"/>
+          <w:lang w:val="en-US"/>
+        </w:rPr>
+      </w:pPr>
+      <w:ins w:id="16" w:author="Owen Pickrell" w:date="2019-03-27T20:46:00Z">
+        <w:r>
+          <w:rPr>
+            <w:rFonts w:cs="Times New Roman"/>
+            <w:b/>
+            <w:sz w:val="24"/>
+            <w:szCs w:val="24"/>
+            <w:lang w:val="en-US"/>
+          </w:rPr>
+          <w:br w:type="page"/>
+        </w:r>
+      </w:ins>
+    </w:p>
+    <w:p>
+      <w:pPr>
+        <w:tabs>
+          <w:tab w:val="clear" w:pos="720"/>
+        </w:tabs>
+        <w:suppressAutoHyphens w:val="0"/>
+        <w:spacing w:after="0" w:line="259" w:lineRule="auto"/>
+        <w:rPr>
           <w:rFonts w:eastAsiaTheme="minorEastAsia" w:cstheme="minorBidi"/>
           <w:b/>
           <w:bCs/>
@@ -2584,6 +2788,19 @@
           <w:lang w:val="en-US"/>
         </w:rPr>
       </w:pPr>
+    </w:p>
+    <w:p>
+      <w:pPr>
+        <w:suppressAutoHyphens w:val="0"/>
+        <w:spacing w:after="0" w:line="480" w:lineRule="auto"/>
+        <w:rPr>
+          <w:rFonts w:asciiTheme="minorHAnsi" w:hAnsiTheme="minorHAnsi" w:cs="Times New Roman"/>
+          <w:b/>
+          <w:sz w:val="24"/>
+          <w:szCs w:val="24"/>
+          <w:lang w:val="en-US"/>
+        </w:rPr>
+      </w:pPr>
       <w:r>
         <w:rPr>
           <w:rFonts w:eastAsiaTheme="minorEastAsia" w:cstheme="minorBidi"/>
@@ -2593,7 +2810,7 @@
           <w:szCs w:val="28"/>
           <w:lang w:val="en-US"/>
         </w:rPr>
-        <w:br w:type="page"/>
+        <w:t>Results</w:t>
       </w:r>
     </w:p>
     <w:p>
@@ -2601,37 +2818,34 @@
         <w:suppressAutoHyphens w:val="0"/>
         <w:spacing w:after="0" w:line="480" w:lineRule="auto"/>
         <w:rPr>
-          <w:rFonts w:asciiTheme="minorHAnsi" w:hAnsiTheme="minorHAnsi" w:cs="Times New Roman"/>
-          <w:b/>
-          <w:sz w:val="24"/>
-          <w:szCs w:val="24"/>
-          <w:lang w:val="en-US"/>
-        </w:rPr>
-      </w:pPr>
-      <w:r>
-        <w:rPr>
-          <w:rFonts w:eastAsiaTheme="minorEastAsia" w:cstheme="minorBidi"/>
-          <w:b/>
-          <w:bCs/>
-          <w:sz w:val="28"/>
-          <w:szCs w:val="28"/>
-          <w:lang w:val="en-US"/>
-        </w:rPr>
-        <w:lastRenderedPageBreak/>
-        <w:t>Results</w:t>
-      </w:r>
-    </w:p>
-    <w:p>
-      <w:pPr>
-        <w:suppressAutoHyphens w:val="0"/>
-        <w:spacing w:after="0" w:line="480" w:lineRule="auto"/>
-        <w:rPr>
           <w:rFonts w:eastAsiaTheme="minorEastAsia" w:cstheme="minorBidi"/>
           <w:i/>
           <w:iCs/>
           <w:lang w:val="en-US"/>
         </w:rPr>
       </w:pPr>
+      <w:r>
+        <w:rPr>
+          <w:rFonts w:eastAsiaTheme="minorEastAsia" w:cstheme="minorBidi"/>
+          <w:lang w:val="en-US"/>
+        </w:rPr>
+        <w:t xml:space="preserve">Of the 1584 women with confirmed diagnoses of MS from registries, we could link X with SAIL data. Of note </w:t>
+      </w:r>
+      <w:commentRangeStart w:id="17"/>
+      <w:r>
+        <w:rPr>
+          <w:rFonts w:eastAsiaTheme="minorEastAsia" w:cstheme="minorBidi"/>
+          <w:lang w:val="en-US"/>
+        </w:rPr>
+        <w:t>X% of these women with MS had diagnosis codes of MS in the primary care records.</w:t>
+      </w:r>
+      <w:commentRangeEnd w:id="17"/>
+      <w:r>
+        <w:rPr>
+          <w:rStyle w:val="CommentReference"/>
+        </w:rPr>
+        <w:commentReference w:id="17"/>
+      </w:r>
     </w:p>
     <w:tbl>
       <w:tblPr>
@@ -3502,6 +3716,7 @@
         <w:suppressAutoHyphens w:val="0"/>
         <w:spacing w:after="0" w:line="480" w:lineRule="auto"/>
         <w:rPr>
+          <w:ins w:id="18" w:author="Owen Pickrell" w:date="2019-03-27T20:45:00Z"/>
           <w:rFonts w:asciiTheme="minorHAnsi" w:hAnsiTheme="minorHAnsi" w:cs="Times New Roman"/>
           <w:b/>
           <w:sz w:val="24"/>
@@ -3509,57 +3724,19 @@
           <w:lang w:val="en-US"/>
         </w:rPr>
       </w:pPr>
-      <w:r>
+    </w:p>
+    <w:p>
+      <w:pPr>
+        <w:suppressAutoHyphens w:val="0"/>
+        <w:spacing w:after="0" w:line="480" w:lineRule="auto"/>
         <w:rPr>
           <w:rFonts w:asciiTheme="minorHAnsi" w:hAnsiTheme="minorHAnsi" w:cs="Times New Roman"/>
           <w:b/>
-          <w:noProof/>
           <w:sz w:val="24"/>
           <w:szCs w:val="24"/>
-          <w:lang w:val="en-IE" w:eastAsia="en-IE"/>
-        </w:rPr>
-        <w:drawing>
-          <wp:inline distT="0" distB="0" distL="0" distR="0" wp14:anchorId="19378A1C" wp14:editId="786F5B17">
-            <wp:extent cx="5731510" cy="8279130"/>
-            <wp:effectExtent l="0" t="0" r="0" b="1270"/>
-            <wp:docPr id="1" name="Picture 1"/>
-            <wp:cNvGraphicFramePr>
-              <a:graphicFrameLocks xmlns:a="http://schemas.openxmlformats.org/drawingml/2006/main" noChangeAspect="1"/>
-            </wp:cNvGraphicFramePr>
-            <a:graphic xmlns:a="http://schemas.openxmlformats.org/drawingml/2006/main">
-              <a:graphicData uri="http://schemas.openxmlformats.org/drawingml/2006/picture">
-                <pic:pic xmlns:pic="http://schemas.openxmlformats.org/drawingml/2006/picture">
-                  <pic:nvPicPr>
-                    <pic:cNvPr id="1" name="MS_SATS_Flowchart_20190228.pdf"/>
-                    <pic:cNvPicPr/>
-                  </pic:nvPicPr>
-                  <pic:blipFill>
-                    <a:blip r:embed="rId10">
-                      <a:extLst>
-                        <a:ext uri="{28A0092B-C50C-407E-A947-70E740481C1C}">
-                          <a14:useLocalDpi xmlns:a14="http://schemas.microsoft.com/office/drawing/2010/main" val="0"/>
-                        </a:ext>
-                      </a:extLst>
-                    </a:blip>
-                    <a:stretch>
-                      <a:fillRect/>
-                    </a:stretch>
-                  </pic:blipFill>
-                  <pic:spPr>
-                    <a:xfrm>
-                      <a:off x="0" y="0"/>
-                      <a:ext cx="5731510" cy="8279130"/>
-                    </a:xfrm>
-                    <a:prstGeom prst="rect">
-                      <a:avLst/>
-                    </a:prstGeom>
-                  </pic:spPr>
-                </pic:pic>
-              </a:graphicData>
-            </a:graphic>
-          </wp:inline>
-        </w:drawing>
-      </w:r>
+          <w:lang w:val="en-US"/>
+        </w:rPr>
+      </w:pPr>
     </w:p>
     <w:tbl>
       <w:tblPr>
@@ -4324,126 +4501,136 @@
           <w:docGrid w:linePitch="360" w:charSpace="-2049"/>
         </w:sectPr>
       </w:pPr>
-      <w:r>
-        <w:rPr>
-          <w:rFonts w:eastAsiaTheme="minorEastAsia" w:cstheme="minorBidi"/>
-          <w:b/>
+      <w:del w:id="19" w:author="Owen Pickrell" w:date="2019-03-27T20:45:00Z">
+        <w:r>
+          <w:rPr>
+            <w:rFonts w:eastAsiaTheme="minorEastAsia" w:cstheme="minorBidi"/>
+            <w:b/>
+            <w:i/>
+            <w:lang w:val="en-US"/>
+          </w:rPr>
+          <w:delText>Figure 1 –</w:delText>
+        </w:r>
+        <w:r>
+          <w:rPr>
+            <w:rFonts w:eastAsiaTheme="minorEastAsia" w:cstheme="minorBidi"/>
+            <w:i/>
+            <w:lang w:val="en-US"/>
+          </w:rPr>
+          <w:delText xml:space="preserve"> </w:delText>
+        </w:r>
+        <w:r>
+          <w:rPr>
+            <w:rFonts w:eastAsiaTheme="minorEastAsia" w:cstheme="minorBidi"/>
+            <w:i/>
+            <w:lang w:val="en-US"/>
+          </w:rPr>
+          <w:delText>K</w:delText>
+        </w:r>
+        <w:r>
+          <w:rPr>
+            <w:rFonts w:eastAsiaTheme="minorEastAsia" w:cstheme="minorBidi"/>
+            <w:i/>
+            <w:lang w:val="en-US"/>
+          </w:rPr>
+          <w:delText xml:space="preserve">ey </w:delText>
+        </w:r>
+        <w:r>
+          <w:rPr>
+            <w:rFonts w:eastAsiaTheme="minorEastAsia" w:cstheme="minorBidi"/>
+            <w:i/>
+            <w:lang w:val="en-US"/>
+          </w:rPr>
+          <w:delText>S</w:delText>
+        </w:r>
+        <w:r>
+          <w:rPr>
+            <w:rFonts w:eastAsiaTheme="minorEastAsia" w:cstheme="minorBidi"/>
+            <w:i/>
+            <w:lang w:val="en-US"/>
+          </w:rPr>
+          <w:delText xml:space="preserve">tage </w:delText>
+        </w:r>
+        <w:r>
+          <w:rPr>
+            <w:rFonts w:eastAsiaTheme="minorEastAsia" w:cstheme="minorBidi"/>
+            <w:i/>
+            <w:lang w:val="en-US"/>
+          </w:rPr>
+          <w:delText>1 results stratified by subject and study groups. Each group was compared to the matched control group</w:delText>
+        </w:r>
+        <w:r>
+          <w:rPr>
+            <w:rFonts w:eastAsiaTheme="minorEastAsia" w:cstheme="minorBidi"/>
+            <w:i/>
+            <w:lang w:val="en-US"/>
+          </w:rPr>
+          <w:delText>.</w:delText>
+        </w:r>
+        <w:r>
+          <w:rPr>
+            <w:rFonts w:eastAsiaTheme="minorEastAsia" w:cstheme="minorBidi"/>
+            <w:i/>
+            <w:lang w:val="en-US"/>
+          </w:rPr>
+          <w:delText xml:space="preserve"> </w:delText>
+        </w:r>
+        <w:r>
+          <w:rPr>
+            <w:rFonts w:eastAsiaTheme="minorEastAsia" w:cstheme="minorBidi"/>
+            <w:i/>
+            <w:lang w:val="en-US"/>
+          </w:rPr>
+          <w:delText>S</w:delText>
+        </w:r>
+        <w:r>
+          <w:rPr>
+            <w:rFonts w:eastAsiaTheme="minorEastAsia" w:cstheme="minorBidi"/>
+            <w:i/>
+            <w:lang w:val="en-US"/>
+          </w:rPr>
+          <w:delText xml:space="preserve">ignificant </w:delText>
+        </w:r>
+        <w:r>
+          <w:rPr>
+            <w:rFonts w:eastAsiaTheme="minorEastAsia" w:cstheme="minorBidi"/>
+            <w:i/>
+            <w:lang w:val="en-US"/>
+          </w:rPr>
+          <w:delText xml:space="preserve">differences </w:delText>
+        </w:r>
+        <w:r>
+          <w:rPr>
+            <w:rFonts w:eastAsiaTheme="minorEastAsia" w:cstheme="minorBidi"/>
+            <w:i/>
+            <w:lang w:val="en-US"/>
+          </w:rPr>
+          <w:delText>in attainment</w:delText>
+        </w:r>
+        <w:r>
+          <w:rPr>
+            <w:rFonts w:eastAsiaTheme="minorEastAsia" w:cstheme="minorBidi"/>
+            <w:i/>
+            <w:lang w:val="en-US"/>
+          </w:rPr>
+          <w:delText xml:space="preserve"> (* p &lt; 0.05, ** p &lt; 0.005)</w:delText>
+        </w:r>
+        <w:r>
+          <w:rPr>
+            <w:rFonts w:eastAsiaTheme="minorEastAsia" w:cstheme="minorBidi"/>
+            <w:i/>
+            <w:lang w:val="en-US"/>
+          </w:rPr>
+          <w:delText xml:space="preserve"> between each group and the matched control are shown. The All Wales group is shown as a regional comparator only and not used to test for significance</w:delText>
+        </w:r>
+      </w:del>
+      <w:r>
+        <w:rPr>
+          <w:rFonts w:eastAsiaTheme="minorEastAsia" w:cstheme="minorBidi"/>
           <w:i/>
           <w:lang w:val="en-US"/>
         </w:rPr>
-        <w:t>Figure 1 –</w:t>
-      </w:r>
-      <w:r>
-        <w:rPr>
-          <w:rFonts w:eastAsiaTheme="minorEastAsia" w:cstheme="minorBidi"/>
-          <w:i/>
-          <w:lang w:val="en-US"/>
-        </w:rPr>
-        <w:t xml:space="preserve"> </w:t>
-      </w:r>
-      <w:r>
-        <w:rPr>
-          <w:rFonts w:eastAsiaTheme="minorEastAsia" w:cstheme="minorBidi"/>
-          <w:i/>
-          <w:lang w:val="en-US"/>
-        </w:rPr>
-        <w:t>K</w:t>
-      </w:r>
-      <w:r>
-        <w:rPr>
-          <w:rFonts w:eastAsiaTheme="minorEastAsia" w:cstheme="minorBidi"/>
-          <w:i/>
-          <w:lang w:val="en-US"/>
-        </w:rPr>
-        <w:t xml:space="preserve">ey </w:t>
-      </w:r>
-      <w:r>
-        <w:rPr>
-          <w:rFonts w:eastAsiaTheme="minorEastAsia" w:cstheme="minorBidi"/>
-          <w:i/>
-          <w:lang w:val="en-US"/>
-        </w:rPr>
-        <w:t>S</w:t>
-      </w:r>
-      <w:r>
-        <w:rPr>
-          <w:rFonts w:eastAsiaTheme="minorEastAsia" w:cstheme="minorBidi"/>
-          <w:i/>
-          <w:lang w:val="en-US"/>
-        </w:rPr>
-        <w:t xml:space="preserve">tage </w:t>
-      </w:r>
-      <w:r>
-        <w:rPr>
-          <w:rFonts w:eastAsiaTheme="minorEastAsia" w:cstheme="minorBidi"/>
-          <w:i/>
-          <w:lang w:val="en-US"/>
-        </w:rPr>
-        <w:t>1 results stratified by subject and study groups. Each group was compared to the matched control group</w:t>
-      </w:r>
-      <w:r>
-        <w:rPr>
-          <w:rFonts w:eastAsiaTheme="minorEastAsia" w:cstheme="minorBidi"/>
-          <w:i/>
-          <w:lang w:val="en-US"/>
-        </w:rPr>
         <w:t>.</w:t>
-      </w:r>
-      <w:r>
-        <w:rPr>
-          <w:rFonts w:eastAsiaTheme="minorEastAsia" w:cstheme="minorBidi"/>
-          <w:i/>
-          <w:lang w:val="en-US"/>
-        </w:rPr>
-        <w:t xml:space="preserve"> </w:t>
-      </w:r>
-      <w:r>
-        <w:rPr>
-          <w:rFonts w:eastAsiaTheme="minorEastAsia" w:cstheme="minorBidi"/>
-          <w:i/>
-          <w:lang w:val="en-US"/>
-        </w:rPr>
-        <w:t>S</w:t>
-      </w:r>
-      <w:r>
-        <w:rPr>
-          <w:rFonts w:eastAsiaTheme="minorEastAsia" w:cstheme="minorBidi"/>
-          <w:i/>
-          <w:lang w:val="en-US"/>
-        </w:rPr>
-        <w:t xml:space="preserve">ignificant </w:t>
-      </w:r>
-      <w:r>
-        <w:rPr>
-          <w:rFonts w:eastAsiaTheme="minorEastAsia" w:cstheme="minorBidi"/>
-          <w:i/>
-          <w:lang w:val="en-US"/>
-        </w:rPr>
-        <w:t xml:space="preserve">differences </w:t>
-      </w:r>
-      <w:r>
-        <w:rPr>
-          <w:rFonts w:eastAsiaTheme="minorEastAsia" w:cstheme="minorBidi"/>
-          <w:i/>
-          <w:lang w:val="en-US"/>
-        </w:rPr>
-        <w:t>in attainment</w:t>
-      </w:r>
-      <w:r>
-        <w:rPr>
-          <w:rFonts w:eastAsiaTheme="minorEastAsia" w:cstheme="minorBidi"/>
-          <w:i/>
-          <w:lang w:val="en-US"/>
-        </w:rPr>
-        <w:t xml:space="preserve"> (* p &lt; 0.05, ** p &lt; 0.005)</w:t>
-      </w:r>
-      <w:r>
-        <w:rPr>
-          <w:rFonts w:eastAsiaTheme="minorEastAsia" w:cstheme="minorBidi"/>
-          <w:i/>
-          <w:lang w:val="en-US"/>
-        </w:rPr>
-        <w:t xml:space="preserve"> between each group and the matched control are shown. The All Wales group is shown as a regional comparator only and not used to test for significance.</w:t>
       </w:r>
     </w:p>
     <w:p>
@@ -4540,8 +4727,8 @@
       <w:pPr>
         <w:spacing w:line="480" w:lineRule="auto"/>
       </w:pPr>
-      <w:bookmarkStart w:id="47" w:name="move3221785731"/>
-      <w:bookmarkEnd w:id="47"/>
+      <w:bookmarkStart w:id="20" w:name="move3221785731"/>
+      <w:bookmarkEnd w:id="20"/>
       <w:r>
         <w:rPr>
           <w:rFonts w:eastAsiaTheme="minorEastAsia" w:cstheme="minorBidi"/>
@@ -5208,7 +5395,7 @@
           <w:lang w:val="en-US"/>
         </w:rPr>
       </w:pPr>
-      <w:commentRangeStart w:id="48"/>
+      <w:commentRangeStart w:id="21"/>
       <w:r>
         <w:rPr>
           <w:rFonts w:eastAsiaTheme="minorEastAsia" w:cstheme="minorBidi"/>
@@ -5221,12 +5408,12 @@
         <w:lastRenderedPageBreak/>
         <w:t>References</w:t>
       </w:r>
-      <w:commentRangeEnd w:id="48"/>
+      <w:commentRangeEnd w:id="21"/>
       <w:r>
         <w:rPr>
           <w:rStyle w:val="CommentReference"/>
         </w:rPr>
-        <w:commentReference w:id="48"/>
+        <w:commentReference w:id="21"/>
       </w:r>
     </w:p>
     <w:p>
@@ -5754,7 +5941,7 @@
         <w:br/>
         <w:t>Collected, formatted and</w:t>
       </w:r>
-      <w:ins w:id="49" w:author="Arron Lacey" w:date="2019-03-01T14:31:00Z">
+      <w:ins w:id="22" w:author="Arron Lacey" w:date="2019-03-01T14:31:00Z">
         <w:r>
           <w:rPr>
             <w:rFonts w:asciiTheme="minorHAnsi" w:hAnsiTheme="minorHAnsi"/>
@@ -5826,8 +6013,19 @@
           <w:sz w:val="22"/>
           <w:szCs w:val="22"/>
         </w:rPr>
-        <w:t>, OP.</w:t>
-      </w:r>
+        <w:t xml:space="preserve">, </w:t>
+      </w:r>
+      <w:ins w:id="23" w:author="Owen Pickrell" w:date="2019-03-27T20:47:00Z">
+        <w:r>
+          <w:rPr>
+            <w:rFonts w:asciiTheme="minorHAnsi" w:hAnsiTheme="minorHAnsi"/>
+            <w:color w:val="333333"/>
+            <w:sz w:val="22"/>
+            <w:szCs w:val="22"/>
+          </w:rPr>
+          <w:t>W</w:t>
+        </w:r>
+      </w:ins>
       <w:r>
         <w:rPr>
           <w:rFonts w:asciiTheme="minorHAnsi" w:hAnsiTheme="minorHAnsi"/>
@@ -5835,7 +6033,7 @@
           <w:sz w:val="22"/>
           <w:szCs w:val="22"/>
         </w:rPr>
-        <w:t xml:space="preserve"> Critical revision of the manuscript: </w:t>
+        <w:t>OP.</w:t>
       </w:r>
       <w:r>
         <w:rPr>
@@ -5844,9 +6042,18 @@
           <w:sz w:val="22"/>
           <w:szCs w:val="22"/>
         </w:rPr>
+        <w:t xml:space="preserve"> Critical revision of the manuscript: </w:t>
+      </w:r>
+      <w:r>
+        <w:rPr>
+          <w:rFonts w:asciiTheme="minorHAnsi" w:hAnsiTheme="minorHAnsi"/>
+          <w:color w:val="333333"/>
+          <w:sz w:val="22"/>
+          <w:szCs w:val="22"/>
+        </w:rPr>
         <w:t>all autho</w:t>
       </w:r>
-      <w:del w:id="50" w:author="Arron Lacey" w:date="2019-03-01T14:31:00Z">
+      <w:del w:id="24" w:author="Arron Lacey" w:date="2019-03-01T14:31:00Z">
         <w:r>
           <w:rPr>
             <w:rFonts w:asciiTheme="minorHAnsi" w:hAnsiTheme="minorHAnsi"/>
@@ -6053,7 +6260,7 @@
 
 <file path=word/comments.xml><?xml version="1.0" encoding="utf-8"?>
 <w:comments xmlns:wpc="http://schemas.microsoft.com/office/word/2010/wordprocessingCanvas" xmlns:cx="http://schemas.microsoft.com/office/drawing/2014/chartex" xmlns:cx1="http://schemas.microsoft.com/office/drawing/2015/9/8/chartex" xmlns:cx2="http://schemas.microsoft.com/office/drawing/2015/10/21/chartex" xmlns:cx3="http://schemas.microsoft.com/office/drawing/2016/5/9/chartex" xmlns:cx4="http://schemas.microsoft.com/office/drawing/2016/5/10/chartex" xmlns:cx5="http://schemas.microsoft.com/office/drawing/2016/5/11/chartex" xmlns:cx6="http://schemas.microsoft.com/office/drawing/2016/5/12/chartex" xmlns:cx7="http://schemas.microsoft.com/office/drawing/2016/5/13/chartex" xmlns:cx8="http://schemas.microsoft.com/office/drawing/2016/5/14/chartex" xmlns:mc="http://schemas.openxmlformats.org/markup-compatibility/2006" xmlns:aink="http://schemas.microsoft.com/office/drawing/2016/ink" xmlns:am3d="http://schemas.microsoft.com/office/drawing/2017/model3d" xmlns:o="urn:schemas-microsoft-com:office:office" xmlns:r="http://schemas.openxmlformats.org/officeDocument/2006/relationships" xmlns:m="http://schemas.openxmlformats.org/officeDocument/2006/math" xmlns:v="urn:schemas-microsoft-com:vml" xmlns:wp14="http://schemas.microsoft.com/office/word/2010/wordprocessingDrawing" xmlns:wp="http://schemas.openxmlformats.org/drawingml/2006/wordprocessingDrawing" xmlns:w10="urn:schemas-microsoft-com:office:word" xmlns:w="http://schemas.openxmlformats.org/wordprocessingml/2006/main" xmlns:w14="http://schemas.microsoft.com/office/word/2010/wordml" xmlns:w15="http://schemas.microsoft.com/office/word/2012/wordml" xmlns:w16cid="http://schemas.microsoft.com/office/word/2016/wordml/cid" xmlns:w16se="http://schemas.microsoft.com/office/word/2015/wordml/symex" xmlns:wpg="http://schemas.microsoft.com/office/word/2010/wordprocessingGroup" xmlns:wpi="http://schemas.microsoft.com/office/word/2010/wordprocessingInk" xmlns:wne="http://schemas.microsoft.com/office/word/2006/wordml" xmlns:wps="http://schemas.microsoft.com/office/word/2010/wordprocessingShape" mc:Ignorable="w14 w15 w16se w16cid wp14">
-  <w:comment w:id="1" w:author="Owen Pickrell" w:date="2018-12-04T20:46:00Z" w:initials="OP">
+  <w:comment w:id="0" w:author="Owen Pickrell" w:date="2018-12-04T20:46:00Z" w:initials="OP">
     <w:p>
       <w:pPr>
         <w:pStyle w:val="CommentText"/>
@@ -6069,7 +6276,7 @@
       </w:r>
     </w:p>
   </w:comment>
-  <w:comment w:id="3" w:author="Owen Pickrell" w:date="2018-12-04T20:47:00Z" w:initials="OP">
+  <w:comment w:id="1" w:author="Owen Pickrell" w:date="2018-12-04T20:47:00Z" w:initials="OP">
     <w:p>
       <w:pPr>
         <w:pStyle w:val="CommentText"/>
@@ -6089,7 +6296,7 @@
       </w:r>
     </w:p>
   </w:comment>
-  <w:comment w:id="7" w:author="Arron Lacey" w:date="2019-03-01T14:38:00Z" w:initials="AL">
+  <w:comment w:id="3" w:author="Owen Pickrell" w:date="2019-03-27T21:21:00Z" w:initials="OP">
     <w:p>
       <w:pPr>
         <w:pStyle w:val="CommentText"/>
@@ -6101,19 +6308,11 @@
         <w:annotationRef/>
       </w:r>
       <w:r>
-        <w:t xml:space="preserve">Couldn’t find </w:t>
-      </w:r>
-      <w:proofErr w:type="spellStart"/>
-      <w:r>
-        <w:t>amorable</w:t>
-      </w:r>
-      <w:proofErr w:type="spellEnd"/>
-      <w:r>
-        <w:t xml:space="preserve"> anywhere!</w:t>
+        <w:t>Check this.</w:t>
       </w:r>
     </w:p>
   </w:comment>
-  <w:comment w:id="15" w:author="Owen Pickrell" w:date="2019-02-28T09:47:00Z" w:initials="OP">
+  <w:comment w:id="4" w:author="Owen Pickrell" w:date="2019-03-27T20:58:00Z" w:initials="OP">
     <w:p>
       <w:pPr>
         <w:pStyle w:val="CommentText"/>
@@ -6125,110 +6324,110 @@
         <w:annotationRef/>
       </w:r>
       <w:r>
+        <w:t>Need to add in brief description of Cardiff MS database.</w:t>
+      </w:r>
+    </w:p>
+  </w:comment>
+  <w:comment w:id="5" w:author="Owen Pickrell" w:date="2019-03-27T21:12:00Z" w:initials="OP">
+    <w:p>
+      <w:pPr>
+        <w:pStyle w:val="CommentText"/>
+      </w:pPr>
+      <w:r>
+        <w:rPr>
+          <w:rStyle w:val="CommentReference"/>
+        </w:rPr>
+        <w:annotationRef/>
+      </w:r>
+      <w:r>
+        <w:t>Need to add in details here</w:t>
+      </w:r>
+    </w:p>
+  </w:comment>
+  <w:comment w:id="7" w:author="Owen Pickrell" w:date="2019-02-28T13:46:00Z" w:initials="OP">
+    <w:p>
+      <w:pPr>
+        <w:pStyle w:val="CommentText"/>
+      </w:pPr>
+      <w:r>
+        <w:rPr>
+          <w:rStyle w:val="CommentReference"/>
+        </w:rPr>
+        <w:annotationRef/>
+      </w:r>
+      <w:r>
+        <w:t>Did we use the mothers or children to find the control cases?</w:t>
+      </w:r>
+    </w:p>
+  </w:comment>
+  <w:comment w:id="8" w:author="Owen Pickrell" w:date="2019-02-28T08:27:00Z" w:initials="OP">
+    <w:p>
+      <w:pPr>
+        <w:pStyle w:val="CommentText"/>
+      </w:pPr>
+      <w:r>
+        <w:rPr>
+          <w:rStyle w:val="CommentReference"/>
+        </w:rPr>
+        <w:annotationRef/>
+      </w:r>
+      <w:r>
+        <w:t>This is right isn’t it Arron?</w:t>
+      </w:r>
+    </w:p>
+  </w:comment>
+  <w:comment w:id="9" w:author="Owen Pickrell" w:date="2019-02-28T08:28:00Z" w:initials="OP">
+    <w:p>
+      <w:pPr>
+        <w:pStyle w:val="CommentText"/>
+      </w:pPr>
+      <w:r>
+        <w:rPr>
+          <w:rStyle w:val="CommentReference"/>
+        </w:rPr>
+        <w:annotationRef/>
+      </w:r>
+      <w:r>
+        <w:t>Is it possible also to exclude women with other potentially disabling chronic conditions from the control cohort. Might be nice if doesn’t take too much time. E.g. heart failure, COPD</w:t>
+      </w:r>
+      <w:r>
+        <w:t>, T1DM etc</w:t>
+      </w:r>
+    </w:p>
+  </w:comment>
+  <w:comment w:id="10" w:author="Owen Pickrell" w:date="2019-02-28T10:05:00Z" w:initials="OP">
+    <w:p>
+      <w:pPr>
+        <w:pStyle w:val="CommentText"/>
+      </w:pPr>
+      <w:r>
+        <w:rPr>
+          <w:rStyle w:val="CommentReference"/>
+        </w:rPr>
+        <w:annotationRef/>
+      </w:r>
+      <w:r>
+        <w:t>Did we match on sex as well – may not need to if proportions are about the same.</w:t>
+      </w:r>
+    </w:p>
+  </w:comment>
+  <w:comment w:id="17" w:author="Owen Pickrell" w:date="2019-02-28T09:47:00Z" w:initials="OP">
+    <w:p>
+      <w:pPr>
+        <w:pStyle w:val="CommentText"/>
+      </w:pPr>
+      <w:r>
+        <w:rPr>
+          <w:rStyle w:val="CommentReference"/>
+        </w:rPr>
+        <w:annotationRef/>
+      </w:r>
+      <w:r>
         <w:t>Would be useful to get this figure and we can then reference this paper in future.</w:t>
       </w:r>
     </w:p>
   </w:comment>
-  <w:comment w:id="21" w:author="Owen Pickrell" w:date="2019-02-28T13:47:00Z" w:initials="OP">
-    <w:p>
-      <w:pPr>
-        <w:pStyle w:val="CommentText"/>
-      </w:pPr>
-      <w:r>
-        <w:rPr>
-          <w:rStyle w:val="CommentReference"/>
-        </w:rPr>
-        <w:annotationRef/>
-      </w:r>
-      <w:r>
-        <w:t>If you can add in specifics here that would be great</w:t>
-      </w:r>
-    </w:p>
-  </w:comment>
-  <w:comment w:id="23" w:author="Owen Pickrell" w:date="2019-02-28T13:46:00Z" w:initials="OP">
-    <w:p>
-      <w:pPr>
-        <w:pStyle w:val="CommentText"/>
-      </w:pPr>
-      <w:r>
-        <w:rPr>
-          <w:rStyle w:val="CommentReference"/>
-        </w:rPr>
-        <w:annotationRef/>
-      </w:r>
-      <w:r>
-        <w:t>Did we use the mothers or children to find the control cases?</w:t>
-      </w:r>
-    </w:p>
-  </w:comment>
-  <w:comment w:id="24" w:author="Owen Pickrell" w:date="2019-02-28T08:27:00Z" w:initials="OP">
-    <w:p>
-      <w:pPr>
-        <w:pStyle w:val="CommentText"/>
-      </w:pPr>
-      <w:r>
-        <w:rPr>
-          <w:rStyle w:val="CommentReference"/>
-        </w:rPr>
-        <w:annotationRef/>
-      </w:r>
-      <w:r>
-        <w:t>This is right isn’t it Arron?</w:t>
-      </w:r>
-    </w:p>
-  </w:comment>
-  <w:comment w:id="25" w:author="Owen Pickrell" w:date="2019-02-28T08:28:00Z" w:initials="OP">
-    <w:p>
-      <w:pPr>
-        <w:pStyle w:val="CommentText"/>
-      </w:pPr>
-      <w:r>
-        <w:rPr>
-          <w:rStyle w:val="CommentReference"/>
-        </w:rPr>
-        <w:annotationRef/>
-      </w:r>
-      <w:r>
-        <w:t>Is it possible also to exclude women with other potentially disabling chronic conditions from the control cohort. Might be nice if doesn’t take too much time. E.g. heart failure, COPD</w:t>
-      </w:r>
-      <w:r>
-        <w:t>, T1DM etc</w:t>
-      </w:r>
-    </w:p>
-  </w:comment>
-  <w:comment w:id="26" w:author="Owen Pickrell" w:date="2019-02-28T10:05:00Z" w:initials="OP">
-    <w:p>
-      <w:pPr>
-        <w:pStyle w:val="CommentText"/>
-      </w:pPr>
-      <w:r>
-        <w:rPr>
-          <w:rStyle w:val="CommentReference"/>
-        </w:rPr>
-        <w:annotationRef/>
-      </w:r>
-      <w:r>
-        <w:t>Did we match on sex as well – may not need to if proportions are about the same.</w:t>
-      </w:r>
-    </w:p>
-  </w:comment>
-  <w:comment w:id="28" w:author="Arron Lacey" w:date="2019-03-01T14:46:00Z" w:initials="AL">
-    <w:p>
-      <w:pPr>
-        <w:pStyle w:val="CommentText"/>
-      </w:pPr>
-      <w:r>
-        <w:rPr>
-          <w:rStyle w:val="CommentReference"/>
-        </w:rPr>
-        <w:annotationRef/>
-      </w:r>
-      <w:r>
-        <w:t>Sentences regarding IGRP below</w:t>
-      </w:r>
-    </w:p>
-  </w:comment>
-  <w:comment w:id="48" w:author="Owen Pickrell" w:date="2018-12-04T20:49:00Z" w:initials="OP">
+  <w:comment w:id="21" w:author="Owen Pickrell" w:date="2018-12-04T20:49:00Z" w:initials="OP">
     <w:p>
       <w:pPr>
         <w:pStyle w:val="CommentText"/>
@@ -6251,14 +6450,14 @@
 <w15:commentsEx xmlns:wpc="http://schemas.microsoft.com/office/word/2010/wordprocessingCanvas" xmlns:cx="http://schemas.microsoft.com/office/drawing/2014/chartex" xmlns:cx1="http://schemas.microsoft.com/office/drawing/2015/9/8/chartex" xmlns:cx2="http://schemas.microsoft.com/office/drawing/2015/10/21/chartex" xmlns:cx3="http://schemas.microsoft.com/office/drawing/2016/5/9/chartex" xmlns:cx4="http://schemas.microsoft.com/office/drawing/2016/5/10/chartex" xmlns:cx5="http://schemas.microsoft.com/office/drawing/2016/5/11/chartex" xmlns:cx6="http://schemas.microsoft.com/office/drawing/2016/5/12/chartex" xmlns:cx7="http://schemas.microsoft.com/office/drawing/2016/5/13/chartex" xmlns:cx8="http://schemas.microsoft.com/office/drawing/2016/5/14/chartex" xmlns:mc="http://schemas.openxmlformats.org/markup-compatibility/2006" xmlns:aink="http://schemas.microsoft.com/office/drawing/2016/ink" xmlns:am3d="http://schemas.microsoft.com/office/drawing/2017/model3d" xmlns:o="urn:schemas-microsoft-com:office:office" xmlns:r="http://schemas.openxmlformats.org/officeDocument/2006/relationships" xmlns:m="http://schemas.openxmlformats.org/officeDocument/2006/math" xmlns:v="urn:schemas-microsoft-com:vml" xmlns:wp14="http://schemas.microsoft.com/office/word/2010/wordprocessingDrawing" xmlns:wp="http://schemas.openxmlformats.org/drawingml/2006/wordprocessingDrawing" xmlns:w10="urn:schemas-microsoft-com:office:word" xmlns:w="http://schemas.openxmlformats.org/wordprocessingml/2006/main" xmlns:w14="http://schemas.microsoft.com/office/word/2010/wordml" xmlns:w15="http://schemas.microsoft.com/office/word/2012/wordml" xmlns:w16cid="http://schemas.microsoft.com/office/word/2016/wordml/cid" xmlns:w16se="http://schemas.microsoft.com/office/word/2015/wordml/symex" xmlns:wpg="http://schemas.microsoft.com/office/word/2010/wordprocessingGroup" xmlns:wpi="http://schemas.microsoft.com/office/word/2010/wordprocessingInk" xmlns:wne="http://schemas.microsoft.com/office/word/2006/wordml" xmlns:wps="http://schemas.microsoft.com/office/word/2010/wordprocessingShape" mc:Ignorable="w14 w15 w16se w16cid wp14">
   <w15:commentEx w15:paraId="1B81B13B" w15:done="0"/>
   <w15:commentEx w15:paraId="5AD4041F" w15:done="0"/>
-  <w15:commentEx w15:paraId="533374C6" w15:done="0"/>
-  <w15:commentEx w15:paraId="6F8E1348" w15:done="0"/>
-  <w15:commentEx w15:paraId="708899A6" w15:done="0"/>
+  <w15:commentEx w15:paraId="480521A8" w15:done="0"/>
+  <w15:commentEx w15:paraId="53C707C1" w15:done="0"/>
+  <w15:commentEx w15:paraId="64FDA05B" w15:done="0"/>
   <w15:commentEx w15:paraId="2784C1C3" w15:done="0"/>
   <w15:commentEx w15:paraId="051B7026" w15:done="0"/>
   <w15:commentEx w15:paraId="3DC0AAF0" w15:done="0"/>
   <w15:commentEx w15:paraId="0400CD0A" w15:done="0"/>
-  <w15:commentEx w15:paraId="5DCC632B" w15:done="0"/>
+  <w15:commentEx w15:paraId="78362E14" w15:done="0"/>
   <w15:commentEx w15:paraId="01DF5AB0" w15:done="0"/>
 </w15:commentsEx>
 </file>
@@ -6267,14 +6466,14 @@
 <w16cid:commentsIds xmlns:wpc="http://schemas.microsoft.com/office/word/2010/wordprocessingCanvas" xmlns:cx="http://schemas.microsoft.com/office/drawing/2014/chartex" xmlns:cx1="http://schemas.microsoft.com/office/drawing/2015/9/8/chartex" xmlns:cx2="http://schemas.microsoft.com/office/drawing/2015/10/21/chartex" xmlns:cx3="http://schemas.microsoft.com/office/drawing/2016/5/9/chartex" xmlns:cx4="http://schemas.microsoft.com/office/drawing/2016/5/10/chartex" xmlns:cx5="http://schemas.microsoft.com/office/drawing/2016/5/11/chartex" xmlns:cx6="http://schemas.microsoft.com/office/drawing/2016/5/12/chartex" xmlns:cx7="http://schemas.microsoft.com/office/drawing/2016/5/13/chartex" xmlns:cx8="http://schemas.microsoft.com/office/drawing/2016/5/14/chartex" xmlns:mc="http://schemas.openxmlformats.org/markup-compatibility/2006" xmlns:aink="http://schemas.microsoft.com/office/drawing/2016/ink" xmlns:am3d="http://schemas.microsoft.com/office/drawing/2017/model3d" xmlns:o="urn:schemas-microsoft-com:office:office" xmlns:r="http://schemas.openxmlformats.org/officeDocument/2006/relationships" xmlns:m="http://schemas.openxmlformats.org/officeDocument/2006/math" xmlns:v="urn:schemas-microsoft-com:vml" xmlns:wp14="http://schemas.microsoft.com/office/word/2010/wordprocessingDrawing" xmlns:wp="http://schemas.openxmlformats.org/drawingml/2006/wordprocessingDrawing" xmlns:w10="urn:schemas-microsoft-com:office:word" xmlns:w="http://schemas.openxmlformats.org/wordprocessingml/2006/main" xmlns:w14="http://schemas.microsoft.com/office/word/2010/wordml" xmlns:w15="http://schemas.microsoft.com/office/word/2012/wordml" xmlns:w16cid="http://schemas.microsoft.com/office/word/2016/wordml/cid" xmlns:w16se="http://schemas.microsoft.com/office/word/2015/wordml/symex" xmlns:wpg="http://schemas.microsoft.com/office/word/2010/wordprocessingGroup" xmlns:wpi="http://schemas.microsoft.com/office/word/2010/wordprocessingInk" xmlns:wne="http://schemas.microsoft.com/office/word/2006/wordml" xmlns:wps="http://schemas.microsoft.com/office/word/2010/wordprocessingShape" mc:Ignorable="w14 w15 w16se w16cid wp14">
   <w16cid:commentId w16cid:paraId="1B81B13B" w16cid:durableId="1FB1660C"/>
   <w16cid:commentId w16cid:paraId="5AD4041F" w16cid:durableId="1FB16649"/>
-  <w16cid:commentId w16cid:paraId="533374C6" w16cid:durableId="20465CFA"/>
-  <w16cid:commentId w16cid:paraId="6F8E1348" w16cid:durableId="20222CBF"/>
-  <w16cid:commentId w16cid:paraId="708899A6" w16cid:durableId="202264FB"/>
+  <w16cid:commentId w16cid:paraId="480521A8" w16cid:durableId="204667C3"/>
+  <w16cid:commentId w16cid:paraId="53C707C1" w16cid:durableId="2046628C"/>
+  <w16cid:commentId w16cid:paraId="64FDA05B" w16cid:durableId="204665DA"/>
   <w16cid:commentId w16cid:paraId="2784C1C3" w16cid:durableId="202264BE"/>
   <w16cid:commentId w16cid:paraId="051B7026" w16cid:durableId="202219F1"/>
   <w16cid:commentId w16cid:paraId="3DC0AAF0" w16cid:durableId="20221A2F"/>
   <w16cid:commentId w16cid:paraId="0400CD0A" w16cid:durableId="202230ED"/>
-  <w16cid:commentId w16cid:paraId="5DCC632B" w16cid:durableId="20465D01"/>
+  <w16cid:commentId w16cid:paraId="78362E14" w16cid:durableId="20222CBF"/>
   <w16cid:commentId w16cid:paraId="01DF5AB0" w16cid:durableId="1FB166D5"/>
 </w16cid:commentsIds>
 </file>

</xml_diff>

<commit_message>
replied to comments in paper
</commit_message>
<xml_diff>
--- a/0642 - MS Education/MSEducation_Draft.docx
+++ b/0642 - MS Education/MSEducation_Draft.docx
@@ -1,6 +1,6 @@
 
 <file path=word/document.xml><?xml version="1.0" encoding="utf-8"?>
-<w:document xmlns:wpc="http://schemas.microsoft.com/office/word/2010/wordprocessingCanvas" xmlns:cx="http://schemas.microsoft.com/office/drawing/2014/chartex" xmlns:cx1="http://schemas.microsoft.com/office/drawing/2015/9/8/chartex" xmlns:cx2="http://schemas.microsoft.com/office/drawing/2015/10/21/chartex" xmlns:cx3="http://schemas.microsoft.com/office/drawing/2016/5/9/chartex" xmlns:cx4="http://schemas.microsoft.com/office/drawing/2016/5/10/chartex" xmlns:cx5="http://schemas.microsoft.com/office/drawing/2016/5/11/chartex" xmlns:cx6="http://schemas.microsoft.com/office/drawing/2016/5/12/chartex" xmlns:cx7="http://schemas.microsoft.com/office/drawing/2016/5/13/chartex" xmlns:cx8="http://schemas.microsoft.com/office/drawing/2016/5/14/chartex" xmlns:mc="http://schemas.openxmlformats.org/markup-compatibility/2006" xmlns:aink="http://schemas.microsoft.com/office/drawing/2016/ink" xmlns:am3d="http://schemas.microsoft.com/office/drawing/2017/model3d" xmlns:o="urn:schemas-microsoft-com:office:office" xmlns:r="http://schemas.openxmlformats.org/officeDocument/2006/relationships" xmlns:m="http://schemas.openxmlformats.org/officeDocument/2006/math" xmlns:v="urn:schemas-microsoft-com:vml" xmlns:wp14="http://schemas.microsoft.com/office/word/2010/wordprocessingDrawing" xmlns:wp="http://schemas.openxmlformats.org/drawingml/2006/wordprocessingDrawing" xmlns:w10="urn:schemas-microsoft-com:office:word" xmlns:w="http://schemas.openxmlformats.org/wordprocessingml/2006/main" xmlns:w14="http://schemas.microsoft.com/office/word/2010/wordml" xmlns:w15="http://schemas.microsoft.com/office/word/2012/wordml" xmlns:w16cid="http://schemas.microsoft.com/office/word/2016/wordml/cid" xmlns:w16se="http://schemas.microsoft.com/office/word/2015/wordml/symex" xmlns:wpg="http://schemas.microsoft.com/office/word/2010/wordprocessingGroup" xmlns:wpi="http://schemas.microsoft.com/office/word/2010/wordprocessingInk" xmlns:wne="http://schemas.microsoft.com/office/word/2006/wordml" xmlns:wps="http://schemas.microsoft.com/office/word/2010/wordprocessingShape" mc:Ignorable="w14 w15 w16se w16cid wp14">
+<w:document xmlns:wpc="http://schemas.microsoft.com/office/word/2010/wordprocessingCanvas" xmlns:cx="http://schemas.microsoft.com/office/drawing/2014/chartex" xmlns:cx1="http://schemas.microsoft.com/office/drawing/2015/9/8/chartex" xmlns:mc="http://schemas.openxmlformats.org/markup-compatibility/2006" xmlns:o="urn:schemas-microsoft-com:office:office" xmlns:r="http://schemas.openxmlformats.org/officeDocument/2006/relationships" xmlns:m="http://schemas.openxmlformats.org/officeDocument/2006/math" xmlns:v="urn:schemas-microsoft-com:vml" xmlns:wp14="http://schemas.microsoft.com/office/word/2010/wordprocessingDrawing" xmlns:wp="http://schemas.openxmlformats.org/drawingml/2006/wordprocessingDrawing" xmlns:w10="urn:schemas-microsoft-com:office:word" xmlns:w="http://schemas.openxmlformats.org/wordprocessingml/2006/main" xmlns:w14="http://schemas.microsoft.com/office/word/2010/wordml" xmlns:w15="http://schemas.microsoft.com/office/word/2012/wordml" xmlns:w16se="http://schemas.microsoft.com/office/word/2015/wordml/symex" xmlns:wpg="http://schemas.microsoft.com/office/word/2010/wordprocessingGroup" xmlns:wpi="http://schemas.microsoft.com/office/word/2010/wordprocessingInk" xmlns:wne="http://schemas.microsoft.com/office/word/2006/wordml" xmlns:wps="http://schemas.microsoft.com/office/word/2010/wordprocessingShape" mc:Ignorable="w14 w15 w16se wp14">
   <w:body>
     <w:p>
       <w:pPr>
@@ -378,7 +378,25 @@
           <w:sz w:val="24"/>
           <w:szCs w:val="24"/>
         </w:rPr>
-        <w:t xml:space="preserve"> Hospital, Abertawe Bro Morgannwg University Health Board, Swansea</w:t>
+        <w:t xml:space="preserve"> Hospital, </w:t>
+      </w:r>
+      <w:proofErr w:type="spellStart"/>
+      <w:r>
+        <w:rPr>
+          <w:rFonts w:eastAsiaTheme="minorEastAsia" w:cstheme="minorBidi"/>
+          <w:sz w:val="24"/>
+          <w:szCs w:val="24"/>
+        </w:rPr>
+        <w:t>Abertawe</w:t>
+      </w:r>
+      <w:proofErr w:type="spellEnd"/>
+      <w:r>
+        <w:rPr>
+          <w:rFonts w:eastAsiaTheme="minorEastAsia" w:cstheme="minorBidi"/>
+          <w:sz w:val="24"/>
+          <w:szCs w:val="24"/>
+        </w:rPr>
+        <w:t xml:space="preserve"> Bro Morgannwg University Health Board, Swansea</w:t>
       </w:r>
     </w:p>
     <w:p>
@@ -1549,7 +1567,29 @@
           <w:szCs w:val="17"/>
           <w:lang w:val="en-US"/>
         </w:rPr>
-        <w:t xml:space="preserve"> Sci Med 96:78–85.</w:t>
+        <w:t xml:space="preserve"> </w:t>
+      </w:r>
+      <w:proofErr w:type="spellStart"/>
+      <w:r>
+        <w:rPr>
+          <w:rFonts w:ascii="Times New Roman" w:eastAsiaTheme="minorHAnsi" w:hAnsi="Times New Roman" w:cs="Times New Roman"/>
+          <w:color w:val="auto"/>
+          <w:sz w:val="17"/>
+          <w:szCs w:val="17"/>
+          <w:lang w:val="en-US"/>
+        </w:rPr>
+        <w:t>Sci</w:t>
+      </w:r>
+      <w:proofErr w:type="spellEnd"/>
+      <w:r>
+        <w:rPr>
+          <w:rFonts w:ascii="Times New Roman" w:eastAsiaTheme="minorHAnsi" w:hAnsi="Times New Roman" w:cs="Times New Roman"/>
+          <w:color w:val="auto"/>
+          <w:sz w:val="17"/>
+          <w:szCs w:val="17"/>
+          <w:lang w:val="en-US"/>
+        </w:rPr>
+        <w:t xml:space="preserve"> Med 96:78–85.</w:t>
       </w:r>
     </w:p>
     <w:p>
@@ -1719,50 +1759,43 @@
         </w:rPr>
         <w:t xml:space="preserve"> </w:t>
       </w:r>
+      <w:r>
+        <w:rPr>
+          <w:rFonts w:eastAsiaTheme="minorEastAsia" w:cstheme="minorBidi"/>
+          <w:lang w:val="en-US"/>
+        </w:rPr>
+        <w:t>[FORD</w:t>
+      </w:r>
+      <w:r>
+        <w:rPr>
+          <w:rFonts w:eastAsiaTheme="minorEastAsia" w:cstheme="minorBidi"/>
+          <w:lang w:val="en-US"/>
+        </w:rPr>
+        <w:t>09</w:t>
+      </w:r>
       <w:proofErr w:type="gramStart"/>
       <w:r>
         <w:rPr>
           <w:rFonts w:eastAsiaTheme="minorEastAsia" w:cstheme="minorBidi"/>
           <w:lang w:val="en-US"/>
         </w:rPr>
-        <w:t>[</w:t>
+        <w:t>,LYONS</w:t>
+      </w:r>
+      <w:r>
+        <w:rPr>
+          <w:rFonts w:eastAsiaTheme="minorEastAsia" w:cstheme="minorBidi"/>
+          <w:lang w:val="en-US"/>
+        </w:rPr>
+        <w:t>09</w:t>
+      </w:r>
+      <w:r>
+        <w:rPr>
+          <w:rFonts w:eastAsiaTheme="minorEastAsia" w:cstheme="minorBidi"/>
+          <w:lang w:val="en-US"/>
+        </w:rPr>
+        <w:t>,SAILwebsite</w:t>
       </w:r>
       <w:proofErr w:type="gramEnd"/>
-      <w:r>
-        <w:rPr>
-          <w:rFonts w:eastAsiaTheme="minorEastAsia" w:cstheme="minorBidi"/>
-          <w:lang w:val="en-US"/>
-        </w:rPr>
-        <w:t>FORD</w:t>
-      </w:r>
-      <w:r>
-        <w:rPr>
-          <w:rFonts w:eastAsiaTheme="minorEastAsia" w:cstheme="minorBidi"/>
-          <w:lang w:val="en-US"/>
-        </w:rPr>
-        <w:t>09</w:t>
-      </w:r>
-      <w:r>
-        <w:rPr>
-          <w:rFonts w:eastAsiaTheme="minorEastAsia" w:cstheme="minorBidi"/>
-          <w:lang w:val="en-US"/>
-        </w:rPr>
-        <w:t>,LYONS</w:t>
-      </w:r>
-      <w:r>
-        <w:rPr>
-          <w:rFonts w:eastAsiaTheme="minorEastAsia" w:cstheme="minorBidi"/>
-          <w:lang w:val="en-US"/>
-        </w:rPr>
-        <w:t>09</w:t>
-      </w:r>
-      <w:r>
-        <w:rPr>
-          <w:rFonts w:eastAsiaTheme="minorEastAsia" w:cstheme="minorBidi"/>
-          <w:lang w:val="en-US"/>
-        </w:rPr>
-        <w:t>,SAILwebsite</w:t>
-      </w:r>
       <w:r>
         <w:rPr>
           <w:rFonts w:eastAsiaTheme="minorEastAsia" w:cstheme="minorBidi"/>
@@ -2150,6 +2183,41 @@
         </w:rPr>
         <w:t xml:space="preserve">used the </w:t>
       </w:r>
+      <w:r>
+        <w:rPr>
+          <w:rFonts w:eastAsiaTheme="minorEastAsia" w:cstheme="minorBidi"/>
+          <w:lang w:val="en-US"/>
+        </w:rPr>
+        <w:t>using the National Community Child Health Database</w:t>
+      </w:r>
+      <w:r>
+        <w:rPr>
+          <w:rFonts w:eastAsiaTheme="minorEastAsia" w:cstheme="minorBidi"/>
+          <w:lang w:val="en-US"/>
+        </w:rPr>
+        <w:t xml:space="preserve"> and thus identified children born to mothers with MS</w:t>
+      </w:r>
+      <w:r>
+        <w:rPr>
+          <w:rFonts w:eastAsiaTheme="minorEastAsia" w:cstheme="minorBidi"/>
+          <w:lang w:val="en-US"/>
+        </w:rPr>
+        <w:t xml:space="preserve"> </w:t>
+      </w:r>
+      <w:r>
+        <w:rPr>
+          <w:rFonts w:eastAsiaTheme="minorEastAsia" w:cstheme="minorBidi"/>
+          <w:lang w:val="en-US"/>
+        </w:rPr>
+        <w:t>If mothers had more than one child then we randomly selected</w:t>
+      </w:r>
+      <w:r>
+        <w:rPr>
+          <w:rFonts w:eastAsiaTheme="minorEastAsia" w:cstheme="minorBidi"/>
+          <w:lang w:val="en-US"/>
+        </w:rPr>
+        <w:t xml:space="preserve"> one child only to </w:t>
+      </w:r>
       <w:bookmarkStart w:id="6" w:name="_GoBack"/>
       <w:bookmarkEnd w:id="6"/>
       <w:r>
@@ -2157,35 +2225,7 @@
           <w:rFonts w:eastAsiaTheme="minorEastAsia" w:cstheme="minorBidi"/>
           <w:lang w:val="en-US"/>
         </w:rPr>
-        <w:t>using the National Community Child Health Database</w:t>
-      </w:r>
-      <w:r>
-        <w:rPr>
-          <w:rFonts w:eastAsiaTheme="minorEastAsia" w:cstheme="minorBidi"/>
-          <w:lang w:val="en-US"/>
-        </w:rPr>
-        <w:t xml:space="preserve"> and thus identified children born to mothers with MS</w:t>
-      </w:r>
-      <w:r>
-        <w:rPr>
-          <w:rFonts w:eastAsiaTheme="minorEastAsia" w:cstheme="minorBidi"/>
-          <w:lang w:val="en-US"/>
-        </w:rPr>
-        <w:t xml:space="preserve"> </w:t>
-      </w:r>
-      <w:r>
-        <w:rPr>
-          <w:rFonts w:eastAsiaTheme="minorEastAsia" w:cstheme="minorBidi"/>
-          <w:lang w:val="en-US"/>
-        </w:rPr>
-        <w:t>If mothers had more than one child then we randomly selected</w:t>
-      </w:r>
-      <w:r>
-        <w:rPr>
-          <w:rFonts w:eastAsiaTheme="minorEastAsia" w:cstheme="minorBidi"/>
-          <w:lang w:val="en-US"/>
-        </w:rPr>
-        <w:t xml:space="preserve"> one child only to avoid clustering effects.</w:t>
+        <w:t>avoid clustering effects.</w:t>
       </w:r>
     </w:p>
     <w:p>
@@ -2219,6 +2259,7 @@
         </w:rPr>
       </w:pPr>
       <w:commentRangeStart w:id="7"/>
+      <w:commentRangeStart w:id="8"/>
       <w:r>
         <w:rPr>
           <w:rFonts w:eastAsiaTheme="minorEastAsia" w:cstheme="minorBidi"/>
@@ -2233,6 +2274,13 @@
         </w:rPr>
         <w:commentReference w:id="7"/>
       </w:r>
+      <w:commentRangeEnd w:id="8"/>
+      <w:r>
+        <w:rPr>
+          <w:rStyle w:val="CommentReference"/>
+        </w:rPr>
+        <w:commentReference w:id="8"/>
+      </w:r>
       <w:r>
         <w:rPr>
           <w:rFonts w:eastAsiaTheme="minorEastAsia" w:cstheme="minorBidi"/>
@@ -2240,7 +2288,8 @@
         </w:rPr>
         <w:t xml:space="preserve">, we randomly selected 3 women </w:t>
       </w:r>
-      <w:commentRangeStart w:id="8"/>
+      <w:commentRangeStart w:id="9"/>
+      <w:commentRangeStart w:id="10"/>
       <w:r>
         <w:rPr>
           <w:rFonts w:eastAsiaTheme="minorEastAsia" w:cstheme="minorBidi"/>
@@ -2248,12 +2297,19 @@
         </w:rPr>
         <w:t xml:space="preserve">without MS </w:t>
       </w:r>
-      <w:commentRangeEnd w:id="8"/>
+      <w:commentRangeEnd w:id="9"/>
       <w:r>
         <w:rPr>
           <w:rStyle w:val="CommentReference"/>
         </w:rPr>
-        <w:commentReference w:id="8"/>
+        <w:commentReference w:id="9"/>
+      </w:r>
+      <w:commentRangeEnd w:id="10"/>
+      <w:r>
+        <w:rPr>
+          <w:rStyle w:val="CommentReference"/>
+        </w:rPr>
+        <w:commentReference w:id="10"/>
       </w:r>
       <w:r>
         <w:rPr>
@@ -2262,7 +2318,8 @@
         </w:rPr>
         <w:t xml:space="preserve">who had given birth </w:t>
       </w:r>
-      <w:commentRangeStart w:id="9"/>
+      <w:commentRangeStart w:id="11"/>
+      <w:commentRangeStart w:id="12"/>
       <w:r>
         <w:rPr>
           <w:rFonts w:eastAsiaTheme="minorEastAsia" w:cstheme="minorBidi"/>
@@ -2270,12 +2327,19 @@
         </w:rPr>
         <w:t>within the same time period</w:t>
       </w:r>
-      <w:commentRangeEnd w:id="9"/>
+      <w:commentRangeEnd w:id="11"/>
       <w:r>
         <w:rPr>
           <w:rStyle w:val="CommentReference"/>
         </w:rPr>
-        <w:commentReference w:id="9"/>
+        <w:commentReference w:id="11"/>
+      </w:r>
+      <w:commentRangeEnd w:id="12"/>
+      <w:r>
+        <w:rPr>
+          <w:rStyle w:val="CommentReference"/>
+        </w:rPr>
+        <w:commentReference w:id="12"/>
       </w:r>
       <w:r>
         <w:rPr>
@@ -2291,7 +2355,8 @@
         </w:rPr>
         <w:t xml:space="preserve">. </w:t>
       </w:r>
-      <w:commentRangeStart w:id="10"/>
+      <w:commentRangeStart w:id="13"/>
+      <w:commentRangeStart w:id="14"/>
       <w:r>
         <w:rPr>
           <w:rFonts w:eastAsiaTheme="minorEastAsia" w:cstheme="minorBidi"/>
@@ -2376,12 +2441,19 @@
         </w:rPr>
         <w:t>ear of study</w:t>
       </w:r>
-      <w:commentRangeEnd w:id="10"/>
+      <w:commentRangeEnd w:id="13"/>
       <w:r>
         <w:rPr>
           <w:rStyle w:val="CommentReference"/>
         </w:rPr>
-        <w:commentReference w:id="10"/>
+        <w:commentReference w:id="13"/>
+      </w:r>
+      <w:commentRangeEnd w:id="14"/>
+      <w:r>
+        <w:rPr>
+          <w:rStyle w:val="CommentReference"/>
+        </w:rPr>
+        <w:commentReference w:id="14"/>
       </w:r>
       <w:r>
         <w:rPr>
@@ -2634,7 +2706,7 @@
         <w:suppressAutoHyphens w:val="0"/>
         <w:spacing w:after="0" w:line="480" w:lineRule="auto"/>
         <w:rPr>
-          <w:ins w:id="11" w:author="Owen Pickrell" w:date="2019-03-27T20:45:00Z"/>
+          <w:ins w:id="15" w:author="Owen Pickrell" w:date="2019-03-27T20:45:00Z"/>
           <w:rFonts w:asciiTheme="minorHAnsi" w:hAnsiTheme="minorHAnsi" w:cs="Times New Roman"/>
           <w:b/>
           <w:sz w:val="24"/>
@@ -2668,7 +2740,7 @@
                     <pic:cNvPicPr/>
                   </pic:nvPicPr>
                   <pic:blipFill rotWithShape="1">
-                    <a:blip r:embed="rId10">
+                    <a:blip r:embed="rId9">
                       <a:extLst>
                         <a:ext uri="{28A0092B-C50C-407E-A947-70E740481C1C}">
                           <a14:useLocalDpi xmlns:a14="http://schemas.microsoft.com/office/drawing/2010/main" val="0"/>
@@ -2707,13 +2779,13 @@
         <w:suppressAutoHyphens w:val="0"/>
         <w:spacing w:after="0" w:line="480" w:lineRule="auto"/>
         <w:rPr>
-          <w:ins w:id="12" w:author="Owen Pickrell" w:date="2019-03-27T20:46:00Z"/>
+          <w:ins w:id="16" w:author="Owen Pickrell" w:date="2019-03-27T20:46:00Z"/>
           <w:rFonts w:eastAsiaTheme="minorEastAsia" w:cstheme="minorBidi"/>
           <w:i/>
           <w:lang w:val="en-US"/>
         </w:rPr>
       </w:pPr>
-      <w:ins w:id="13" w:author="Owen Pickrell" w:date="2019-03-27T20:45:00Z">
+      <w:ins w:id="17" w:author="Owen Pickrell" w:date="2019-03-27T20:45:00Z">
         <w:r>
           <w:rPr>
             <w:rFonts w:eastAsiaTheme="minorEastAsia" w:cstheme="minorBidi"/>
@@ -2732,7 +2804,7 @@
           <w:t xml:space="preserve"> </w:t>
         </w:r>
       </w:ins>
-      <w:ins w:id="14" w:author="Owen Pickrell" w:date="2019-03-27T20:46:00Z">
+      <w:ins w:id="18" w:author="Owen Pickrell" w:date="2019-03-27T20:46:00Z">
         <w:r>
           <w:rPr>
             <w:rFonts w:eastAsiaTheme="minorEastAsia" w:cstheme="minorBidi"/>
@@ -2751,7 +2823,7 @@
         <w:suppressAutoHyphens w:val="0"/>
         <w:spacing w:after="0" w:line="259" w:lineRule="auto"/>
         <w:rPr>
-          <w:ins w:id="15" w:author="Owen Pickrell" w:date="2019-03-27T20:46:00Z"/>
+          <w:ins w:id="19" w:author="Owen Pickrell" w:date="2019-03-27T20:46:00Z"/>
           <w:rFonts w:cs="Times New Roman"/>
           <w:b/>
           <w:sz w:val="24"/>
@@ -2759,7 +2831,7 @@
           <w:lang w:val="en-US"/>
         </w:rPr>
       </w:pPr>
-      <w:ins w:id="16" w:author="Owen Pickrell" w:date="2019-03-27T20:46:00Z">
+      <w:ins w:id="20" w:author="Owen Pickrell" w:date="2019-03-27T20:46:00Z">
         <w:r>
           <w:rPr>
             <w:rFonts w:cs="Times New Roman"/>
@@ -2831,7 +2903,7 @@
         </w:rPr>
         <w:t xml:space="preserve">Of the 1584 women with confirmed diagnoses of MS from registries, we could link X with SAIL data. Of note </w:t>
       </w:r>
-      <w:commentRangeStart w:id="17"/>
+      <w:commentRangeStart w:id="21"/>
       <w:r>
         <w:rPr>
           <w:rFonts w:eastAsiaTheme="minorEastAsia" w:cstheme="minorBidi"/>
@@ -2839,12 +2911,12 @@
         </w:rPr>
         <w:t>X% of these women with MS had diagnosis codes of MS in the primary care records.</w:t>
       </w:r>
-      <w:commentRangeEnd w:id="17"/>
+      <w:commentRangeEnd w:id="21"/>
       <w:r>
         <w:rPr>
           <w:rStyle w:val="CommentReference"/>
         </w:rPr>
-        <w:commentReference w:id="17"/>
+        <w:commentReference w:id="21"/>
       </w:r>
     </w:p>
     <w:tbl>
@@ -3716,7 +3788,7 @@
         <w:suppressAutoHyphens w:val="0"/>
         <w:spacing w:after="0" w:line="480" w:lineRule="auto"/>
         <w:rPr>
-          <w:ins w:id="18" w:author="Owen Pickrell" w:date="2019-03-27T20:45:00Z"/>
+          <w:ins w:id="22" w:author="Owen Pickrell" w:date="2019-03-27T20:45:00Z"/>
           <w:rFonts w:asciiTheme="minorHAnsi" w:hAnsiTheme="minorHAnsi" w:cs="Times New Roman"/>
           <w:b/>
           <w:sz w:val="24"/>
@@ -4492,8 +4564,8 @@
           <w:lang w:val="en-US"/>
         </w:rPr>
         <w:sectPr>
-          <w:headerReference w:type="even" r:id="rId11"/>
-          <w:headerReference w:type="default" r:id="rId12"/>
+          <w:headerReference w:type="even" r:id="rId10"/>
+          <w:headerReference w:type="default" r:id="rId11"/>
           <w:pgSz w:w="11906" w:h="16838"/>
           <w:pgMar w:top="1440" w:right="1440" w:bottom="1440" w:left="1440" w:header="0" w:footer="0" w:gutter="0"/>
           <w:cols w:space="720"/>
@@ -4501,7 +4573,7 @@
           <w:docGrid w:linePitch="360" w:charSpace="-2049"/>
         </w:sectPr>
       </w:pPr>
-      <w:del w:id="19" w:author="Owen Pickrell" w:date="2019-03-27T20:45:00Z">
+      <w:del w:id="23" w:author="Owen Pickrell" w:date="2019-03-27T20:45:00Z">
         <w:r>
           <w:rPr>
             <w:rFonts w:eastAsiaTheme="minorEastAsia" w:cstheme="minorBidi"/>
@@ -4727,8 +4799,8 @@
       <w:pPr>
         <w:spacing w:line="480" w:lineRule="auto"/>
       </w:pPr>
-      <w:bookmarkStart w:id="20" w:name="move3221785731"/>
-      <w:bookmarkEnd w:id="20"/>
+      <w:bookmarkStart w:id="24" w:name="move3221785731"/>
+      <w:bookmarkEnd w:id="24"/>
       <w:r>
         <w:rPr>
           <w:rFonts w:eastAsiaTheme="minorEastAsia" w:cstheme="minorBidi"/>
@@ -4751,15 +4823,24 @@
         <w:br/>
         <w:t xml:space="preserve">Well </w:t>
       </w:r>
-      <w:proofErr w:type="spellStart"/>
-      <w:r>
-        <w:rPr>
-          <w:rFonts w:eastAsiaTheme="minorEastAsia" w:cstheme="minorBidi"/>
-          <w:lang w:val="en-US"/>
-        </w:rPr>
-        <w:t>definied</w:t>
-      </w:r>
-      <w:proofErr w:type="spellEnd"/>
+      <w:del w:id="25" w:author="Arron Lacey" w:date="2019-03-27T22:12:00Z">
+        <w:r>
+          <w:rPr>
+            <w:rFonts w:eastAsiaTheme="minorEastAsia" w:cstheme="minorBidi"/>
+            <w:lang w:val="en-US"/>
+          </w:rPr>
+          <w:delText>definied</w:delText>
+        </w:r>
+      </w:del>
+      <w:ins w:id="26" w:author="Arron Lacey" w:date="2019-03-27T22:12:00Z">
+        <w:r>
+          <w:rPr>
+            <w:rFonts w:eastAsiaTheme="minorEastAsia" w:cstheme="minorBidi"/>
+            <w:lang w:val="en-US"/>
+          </w:rPr>
+          <w:t>defined</w:t>
+        </w:r>
+      </w:ins>
       <w:r>
         <w:rPr>
           <w:rFonts w:eastAsiaTheme="minorEastAsia" w:cstheme="minorBidi"/>
@@ -5395,7 +5476,7 @@
           <w:lang w:val="en-US"/>
         </w:rPr>
       </w:pPr>
-      <w:commentRangeStart w:id="21"/>
+      <w:commentRangeStart w:id="27"/>
       <w:r>
         <w:rPr>
           <w:rFonts w:eastAsiaTheme="minorEastAsia" w:cstheme="minorBidi"/>
@@ -5408,12 +5489,12 @@
         <w:lastRenderedPageBreak/>
         <w:t>References</w:t>
       </w:r>
-      <w:commentRangeEnd w:id="21"/>
+      <w:commentRangeEnd w:id="27"/>
       <w:r>
         <w:rPr>
           <w:rStyle w:val="CommentReference"/>
         </w:rPr>
-        <w:commentReference w:id="21"/>
+        <w:commentReference w:id="27"/>
       </w:r>
     </w:p>
     <w:p>
@@ -5570,7 +5651,7 @@
           <w:shd w:val="clear" w:color="auto" w:fill="FFFFFF"/>
           <w:lang w:val="en-US"/>
         </w:rPr>
-        <w:t xml:space="preserve"> </w:t>
+        <w:t xml:space="preserve"> 2009</w:t>
       </w:r>
       <w:proofErr w:type="gramStart"/>
       <w:r>
@@ -5581,7 +5662,7 @@
           <w:shd w:val="clear" w:color="auto" w:fill="FFFFFF"/>
           <w:lang w:val="en-US"/>
         </w:rPr>
-        <w:t>2009;</w:t>
+        <w:t>;</w:t>
       </w:r>
       <w:r>
         <w:rPr>
@@ -5621,7 +5702,7 @@
         </w:rPr>
         <w:t xml:space="preserve"> </w:t>
       </w:r>
-      <w:hyperlink r:id="rId13" w:history="1">
+      <w:hyperlink r:id="rId12" w:history="1">
         <w:r>
           <w:rPr>
             <w:rStyle w:val="Hyperlink"/>
@@ -5764,7 +5845,7 @@
         </w:rPr>
         <w:t xml:space="preserve"> </w:t>
       </w:r>
-      <w:hyperlink r:id="rId14" w:history="1">
+      <w:hyperlink r:id="rId13" w:history="1">
         <w:r>
           <w:rPr>
             <w:rStyle w:val="Hyperlink"/>
@@ -5788,17 +5869,25 @@
         </w:rPr>
         <w:t xml:space="preserve">[MOBE16] </w:t>
       </w:r>
-      <w:r>
-        <w:rPr>
-          <w:lang w:val="en-US"/>
-        </w:rPr>
-        <w:t xml:space="preserve">Moberg JY, </w:t>
-      </w:r>
       <w:proofErr w:type="spellStart"/>
       <w:r>
         <w:rPr>
           <w:lang w:val="en-US"/>
         </w:rPr>
+        <w:t>Moberg</w:t>
+      </w:r>
+      <w:proofErr w:type="spellEnd"/>
+      <w:r>
+        <w:rPr>
+          <w:lang w:val="en-US"/>
+        </w:rPr>
+        <w:t xml:space="preserve"> JY, </w:t>
+      </w:r>
+      <w:proofErr w:type="spellStart"/>
+      <w:r>
+        <w:rPr>
+          <w:lang w:val="en-US"/>
+        </w:rPr>
         <w:t>Magyari</w:t>
       </w:r>
       <w:proofErr w:type="spellEnd"/>
@@ -5806,14 +5895,28 @@
         <w:rPr>
           <w:lang w:val="en-US"/>
         </w:rPr>
-        <w:t xml:space="preserve"> M, Koch-Henriksen N, et al. Educational achievements of children of parents with multiple sclerosis: A nationwide register-based cohort study. J Neurol. </w:t>
+        <w:t xml:space="preserve"> M, Koch-</w:t>
+      </w:r>
+      <w:proofErr w:type="spellStart"/>
+      <w:r>
+        <w:rPr>
+          <w:lang w:val="en-US"/>
+        </w:rPr>
+        <w:t>Henriksen</w:t>
+      </w:r>
+      <w:proofErr w:type="spellEnd"/>
+      <w:r>
+        <w:rPr>
+          <w:lang w:val="en-US"/>
+        </w:rPr>
+        <w:t xml:space="preserve"> N, et al. Educational achievements of children of parents with multiple sclerosis: A nationwide register-based cohort study. J Neurol. 2016</w:t>
       </w:r>
       <w:proofErr w:type="gramStart"/>
       <w:r>
         <w:rPr>
           <w:lang w:val="en-US"/>
         </w:rPr>
-        <w:t>2016;263:2229</w:t>
+        <w:t>;263:2229</w:t>
       </w:r>
       <w:proofErr w:type="gramEnd"/>
       <w:r>
@@ -5941,7 +6044,7 @@
         <w:br/>
         <w:t>Collected, formatted and</w:t>
       </w:r>
-      <w:ins w:id="22" w:author="Arron Lacey" w:date="2019-03-01T14:31:00Z">
+      <w:ins w:id="28" w:author="Arron Lacey" w:date="2019-03-01T14:31:00Z">
         <w:r>
           <w:rPr>
             <w:rFonts w:asciiTheme="minorHAnsi" w:hAnsiTheme="minorHAnsi"/>
@@ -6015,7 +6118,7 @@
         </w:rPr>
         <w:t xml:space="preserve">, </w:t>
       </w:r>
-      <w:ins w:id="23" w:author="Owen Pickrell" w:date="2019-03-27T20:47:00Z">
+      <w:ins w:id="29" w:author="Owen Pickrell" w:date="2019-03-27T20:47:00Z">
         <w:r>
           <w:rPr>
             <w:rFonts w:asciiTheme="minorHAnsi" w:hAnsiTheme="minorHAnsi"/>
@@ -6053,7 +6156,7 @@
         </w:rPr>
         <w:t>all autho</w:t>
       </w:r>
-      <w:del w:id="24" w:author="Arron Lacey" w:date="2019-03-01T14:31:00Z">
+      <w:del w:id="30" w:author="Arron Lacey" w:date="2019-03-01T14:31:00Z">
         <w:r>
           <w:rPr>
             <w:rFonts w:asciiTheme="minorHAnsi" w:hAnsiTheme="minorHAnsi"/>
@@ -6247,7 +6350,7 @@
       </w:r>
     </w:p>
     <w:sectPr>
-      <w:headerReference w:type="default" r:id="rId15"/>
+      <w:headerReference w:type="default" r:id="rId14"/>
       <w:pgSz w:w="12240" w:h="15840"/>
       <w:pgMar w:top="1440" w:right="1440" w:bottom="1440" w:left="1440" w:header="720" w:footer="0" w:gutter="0"/>
       <w:cols w:space="720"/>
@@ -6259,7 +6362,7 @@
 </file>
 
 <file path=word/comments.xml><?xml version="1.0" encoding="utf-8"?>
-<w:comments xmlns:wpc="http://schemas.microsoft.com/office/word/2010/wordprocessingCanvas" xmlns:cx="http://schemas.microsoft.com/office/drawing/2014/chartex" xmlns:cx1="http://schemas.microsoft.com/office/drawing/2015/9/8/chartex" xmlns:cx2="http://schemas.microsoft.com/office/drawing/2015/10/21/chartex" xmlns:cx3="http://schemas.microsoft.com/office/drawing/2016/5/9/chartex" xmlns:cx4="http://schemas.microsoft.com/office/drawing/2016/5/10/chartex" xmlns:cx5="http://schemas.microsoft.com/office/drawing/2016/5/11/chartex" xmlns:cx6="http://schemas.microsoft.com/office/drawing/2016/5/12/chartex" xmlns:cx7="http://schemas.microsoft.com/office/drawing/2016/5/13/chartex" xmlns:cx8="http://schemas.microsoft.com/office/drawing/2016/5/14/chartex" xmlns:mc="http://schemas.openxmlformats.org/markup-compatibility/2006" xmlns:aink="http://schemas.microsoft.com/office/drawing/2016/ink" xmlns:am3d="http://schemas.microsoft.com/office/drawing/2017/model3d" xmlns:o="urn:schemas-microsoft-com:office:office" xmlns:r="http://schemas.openxmlformats.org/officeDocument/2006/relationships" xmlns:m="http://schemas.openxmlformats.org/officeDocument/2006/math" xmlns:v="urn:schemas-microsoft-com:vml" xmlns:wp14="http://schemas.microsoft.com/office/word/2010/wordprocessingDrawing" xmlns:wp="http://schemas.openxmlformats.org/drawingml/2006/wordprocessingDrawing" xmlns:w10="urn:schemas-microsoft-com:office:word" xmlns:w="http://schemas.openxmlformats.org/wordprocessingml/2006/main" xmlns:w14="http://schemas.microsoft.com/office/word/2010/wordml" xmlns:w15="http://schemas.microsoft.com/office/word/2012/wordml" xmlns:w16cid="http://schemas.microsoft.com/office/word/2016/wordml/cid" xmlns:w16se="http://schemas.microsoft.com/office/word/2015/wordml/symex" xmlns:wpg="http://schemas.microsoft.com/office/word/2010/wordprocessingGroup" xmlns:wpi="http://schemas.microsoft.com/office/word/2010/wordprocessingInk" xmlns:wne="http://schemas.microsoft.com/office/word/2006/wordml" xmlns:wps="http://schemas.microsoft.com/office/word/2010/wordprocessingShape" mc:Ignorable="w14 w15 w16se w16cid wp14">
+<w:comments xmlns:wpc="http://schemas.microsoft.com/office/word/2010/wordprocessingCanvas" xmlns:cx="http://schemas.microsoft.com/office/drawing/2014/chartex" xmlns:cx1="http://schemas.microsoft.com/office/drawing/2015/9/8/chartex" xmlns:mc="http://schemas.openxmlformats.org/markup-compatibility/2006" xmlns:o="urn:schemas-microsoft-com:office:office" xmlns:r="http://schemas.openxmlformats.org/officeDocument/2006/relationships" xmlns:m="http://schemas.openxmlformats.org/officeDocument/2006/math" xmlns:v="urn:schemas-microsoft-com:vml" xmlns:wp14="http://schemas.microsoft.com/office/word/2010/wordprocessingDrawing" xmlns:wp="http://schemas.openxmlformats.org/drawingml/2006/wordprocessingDrawing" xmlns:w10="urn:schemas-microsoft-com:office:word" xmlns:w="http://schemas.openxmlformats.org/wordprocessingml/2006/main" xmlns:w14="http://schemas.microsoft.com/office/word/2010/wordml" xmlns:w15="http://schemas.microsoft.com/office/word/2012/wordml" xmlns:w16se="http://schemas.microsoft.com/office/word/2015/wordml/symex" xmlns:wpg="http://schemas.microsoft.com/office/word/2010/wordprocessingGroup" xmlns:wpi="http://schemas.microsoft.com/office/word/2010/wordprocessingInk" xmlns:wne="http://schemas.microsoft.com/office/word/2006/wordml" xmlns:wps="http://schemas.microsoft.com/office/word/2010/wordprocessingShape" mc:Ignorable="w14 w15 w16se wp14">
   <w:comment w:id="0" w:author="Owen Pickrell" w:date="2018-12-04T20:46:00Z" w:initials="OP">
     <w:p>
       <w:pPr>
@@ -6360,7 +6463,7 @@
       </w:r>
     </w:p>
   </w:comment>
-  <w:comment w:id="8" w:author="Owen Pickrell" w:date="2019-02-28T08:27:00Z" w:initials="OP">
+  <w:comment w:id="8" w:author="Arron Lacey" w:date="2019-03-27T22:08:00Z" w:initials="AL">
     <w:p>
       <w:pPr>
         <w:pStyle w:val="CommentText"/>
@@ -6372,11 +6475,27 @@
         <w:annotationRef/>
       </w:r>
       <w:r>
+        <w:t>Mothers</w:t>
+      </w:r>
+    </w:p>
+  </w:comment>
+  <w:comment w:id="9" w:author="Owen Pickrell" w:date="2019-02-28T08:27:00Z" w:initials="OP">
+    <w:p>
+      <w:pPr>
+        <w:pStyle w:val="CommentText"/>
+      </w:pPr>
+      <w:r>
+        <w:rPr>
+          <w:rStyle w:val="CommentReference"/>
+        </w:rPr>
+        <w:annotationRef/>
+      </w:r>
+      <w:r>
         <w:t>This is right isn’t it Arron?</w:t>
       </w:r>
     </w:p>
   </w:comment>
-  <w:comment w:id="9" w:author="Owen Pickrell" w:date="2019-02-28T08:28:00Z" w:initials="OP">
+  <w:comment w:id="10" w:author="Arron Lacey" w:date="2019-03-27T22:09:00Z" w:initials="AL">
     <w:p>
       <w:pPr>
         <w:pStyle w:val="CommentText"/>
@@ -6388,6 +6507,22 @@
         <w:annotationRef/>
       </w:r>
       <w:r>
+        <w:t>This is an interesting point. We don’t have a validated way of picking up MS. We could either do our best with GP codes (point above) or restrict our control cohort to be living in the areas Owen Pearson and Neil’s clinic cover.</w:t>
+      </w:r>
+    </w:p>
+  </w:comment>
+  <w:comment w:id="11" w:author="Owen Pickrell" w:date="2019-02-28T08:28:00Z" w:initials="OP">
+    <w:p>
+      <w:pPr>
+        <w:pStyle w:val="CommentText"/>
+      </w:pPr>
+      <w:r>
+        <w:rPr>
+          <w:rStyle w:val="CommentReference"/>
+        </w:rPr>
+        <w:annotationRef/>
+      </w:r>
+      <w:r>
         <w:t>Is it possible also to exclude women with other potentially disabling chronic conditions from the control cohort. Might be nice if doesn’t take too much time. E.g. heart failure, COPD</w:t>
       </w:r>
       <w:r>
@@ -6395,7 +6530,7 @@
       </w:r>
     </w:p>
   </w:comment>
-  <w:comment w:id="10" w:author="Owen Pickrell" w:date="2019-02-28T10:05:00Z" w:initials="OP">
+  <w:comment w:id="12" w:author="Arron Lacey" w:date="2019-03-27T22:09:00Z" w:initials="AL">
     <w:p>
       <w:pPr>
         <w:pStyle w:val="CommentText"/>
@@ -6407,11 +6542,32 @@
         <w:annotationRef/>
       </w:r>
       <w:r>
+        <w:t xml:space="preserve">If you can draw up a list then we can have a go at this. Could use </w:t>
+      </w:r>
+      <w:proofErr w:type="gramStart"/>
+      <w:r>
+        <w:t>umlsbrowser.com !</w:t>
+      </w:r>
+      <w:proofErr w:type="gramEnd"/>
+    </w:p>
+  </w:comment>
+  <w:comment w:id="13" w:author="Owen Pickrell" w:date="2019-02-28T10:05:00Z" w:initials="OP">
+    <w:p>
+      <w:pPr>
+        <w:pStyle w:val="CommentText"/>
+      </w:pPr>
+      <w:r>
+        <w:rPr>
+          <w:rStyle w:val="CommentReference"/>
+        </w:rPr>
+        <w:annotationRef/>
+      </w:r>
+      <w:r>
         <w:t>Did we match on sex as well – may not need to if proportions are about the same.</w:t>
       </w:r>
     </w:p>
   </w:comment>
-  <w:comment w:id="17" w:author="Owen Pickrell" w:date="2019-02-28T09:47:00Z" w:initials="OP">
+  <w:comment w:id="14" w:author="Arron Lacey" w:date="2019-03-27T22:09:00Z" w:initials="AL">
     <w:p>
       <w:pPr>
         <w:pStyle w:val="CommentText"/>
@@ -6423,11 +6579,27 @@
         <w:annotationRef/>
       </w:r>
       <w:r>
+        <w:t>We didn’t but I can do this.</w:t>
+      </w:r>
+    </w:p>
+  </w:comment>
+  <w:comment w:id="21" w:author="Owen Pickrell" w:date="2019-02-28T09:47:00Z" w:initials="OP">
+    <w:p>
+      <w:pPr>
+        <w:pStyle w:val="CommentText"/>
+      </w:pPr>
+      <w:r>
+        <w:rPr>
+          <w:rStyle w:val="CommentReference"/>
+        </w:rPr>
+        <w:annotationRef/>
+      </w:r>
+      <w:r>
         <w:t>Would be useful to get this figure and we can then reference this paper in future.</w:t>
       </w:r>
     </w:p>
   </w:comment>
-  <w:comment w:id="21" w:author="Owen Pickrell" w:date="2018-12-04T20:49:00Z" w:initials="OP">
+  <w:comment w:id="27" w:author="Owen Pickrell" w:date="2018-12-04T20:49:00Z" w:initials="OP">
     <w:p>
       <w:pPr>
         <w:pStyle w:val="CommentText"/>
@@ -6447,16 +6619,20 @@
 </file>
 
 <file path=word/commentsExtended.xml><?xml version="1.0" encoding="utf-8"?>
-<w15:commentsEx xmlns:wpc="http://schemas.microsoft.com/office/word/2010/wordprocessingCanvas" xmlns:cx="http://schemas.microsoft.com/office/drawing/2014/chartex" xmlns:cx1="http://schemas.microsoft.com/office/drawing/2015/9/8/chartex" xmlns:cx2="http://schemas.microsoft.com/office/drawing/2015/10/21/chartex" xmlns:cx3="http://schemas.microsoft.com/office/drawing/2016/5/9/chartex" xmlns:cx4="http://schemas.microsoft.com/office/drawing/2016/5/10/chartex" xmlns:cx5="http://schemas.microsoft.com/office/drawing/2016/5/11/chartex" xmlns:cx6="http://schemas.microsoft.com/office/drawing/2016/5/12/chartex" xmlns:cx7="http://schemas.microsoft.com/office/drawing/2016/5/13/chartex" xmlns:cx8="http://schemas.microsoft.com/office/drawing/2016/5/14/chartex" xmlns:mc="http://schemas.openxmlformats.org/markup-compatibility/2006" xmlns:aink="http://schemas.microsoft.com/office/drawing/2016/ink" xmlns:am3d="http://schemas.microsoft.com/office/drawing/2017/model3d" xmlns:o="urn:schemas-microsoft-com:office:office" xmlns:r="http://schemas.openxmlformats.org/officeDocument/2006/relationships" xmlns:m="http://schemas.openxmlformats.org/officeDocument/2006/math" xmlns:v="urn:schemas-microsoft-com:vml" xmlns:wp14="http://schemas.microsoft.com/office/word/2010/wordprocessingDrawing" xmlns:wp="http://schemas.openxmlformats.org/drawingml/2006/wordprocessingDrawing" xmlns:w10="urn:schemas-microsoft-com:office:word" xmlns:w="http://schemas.openxmlformats.org/wordprocessingml/2006/main" xmlns:w14="http://schemas.microsoft.com/office/word/2010/wordml" xmlns:w15="http://schemas.microsoft.com/office/word/2012/wordml" xmlns:w16cid="http://schemas.microsoft.com/office/word/2016/wordml/cid" xmlns:w16se="http://schemas.microsoft.com/office/word/2015/wordml/symex" xmlns:wpg="http://schemas.microsoft.com/office/word/2010/wordprocessingGroup" xmlns:wpi="http://schemas.microsoft.com/office/word/2010/wordprocessingInk" xmlns:wne="http://schemas.microsoft.com/office/word/2006/wordml" xmlns:wps="http://schemas.microsoft.com/office/word/2010/wordprocessingShape" mc:Ignorable="w14 w15 w16se w16cid wp14">
+<w15:commentsEx xmlns:wpc="http://schemas.microsoft.com/office/word/2010/wordprocessingCanvas" xmlns:cx="http://schemas.microsoft.com/office/drawing/2014/chartex" xmlns:cx1="http://schemas.microsoft.com/office/drawing/2015/9/8/chartex" xmlns:mc="http://schemas.openxmlformats.org/markup-compatibility/2006" xmlns:o="urn:schemas-microsoft-com:office:office" xmlns:r="http://schemas.openxmlformats.org/officeDocument/2006/relationships" xmlns:m="http://schemas.openxmlformats.org/officeDocument/2006/math" xmlns:v="urn:schemas-microsoft-com:vml" xmlns:wp14="http://schemas.microsoft.com/office/word/2010/wordprocessingDrawing" xmlns:wp="http://schemas.openxmlformats.org/drawingml/2006/wordprocessingDrawing" xmlns:w10="urn:schemas-microsoft-com:office:word" xmlns:w="http://schemas.openxmlformats.org/wordprocessingml/2006/main" xmlns:w14="http://schemas.microsoft.com/office/word/2010/wordml" xmlns:w15="http://schemas.microsoft.com/office/word/2012/wordml" xmlns:w16se="http://schemas.microsoft.com/office/word/2015/wordml/symex" xmlns:wpg="http://schemas.microsoft.com/office/word/2010/wordprocessingGroup" xmlns:wpi="http://schemas.microsoft.com/office/word/2010/wordprocessingInk" xmlns:wne="http://schemas.microsoft.com/office/word/2006/wordml" xmlns:wps="http://schemas.microsoft.com/office/word/2010/wordprocessingShape" mc:Ignorable="w14 w15 w16se wp14">
   <w15:commentEx w15:paraId="1B81B13B" w15:done="0"/>
   <w15:commentEx w15:paraId="5AD4041F" w15:done="0"/>
   <w15:commentEx w15:paraId="480521A8" w15:done="0"/>
   <w15:commentEx w15:paraId="53C707C1" w15:done="0"/>
   <w15:commentEx w15:paraId="64FDA05B" w15:done="0"/>
   <w15:commentEx w15:paraId="2784C1C3" w15:done="0"/>
+  <w15:commentEx w15:paraId="1E6B3B95" w15:paraIdParent="2784C1C3" w15:done="0"/>
   <w15:commentEx w15:paraId="051B7026" w15:done="0"/>
+  <w15:commentEx w15:paraId="760647FB" w15:paraIdParent="051B7026" w15:done="0"/>
   <w15:commentEx w15:paraId="3DC0AAF0" w15:done="0"/>
+  <w15:commentEx w15:paraId="79818A36" w15:paraIdParent="3DC0AAF0" w15:done="0"/>
   <w15:commentEx w15:paraId="0400CD0A" w15:done="0"/>
+  <w15:commentEx w15:paraId="40AE2CD8" w15:paraIdParent="0400CD0A" w15:done="0"/>
   <w15:commentEx w15:paraId="78362E14" w15:done="0"/>
   <w15:commentEx w15:paraId="01DF5AB0" w15:done="0"/>
 </w15:commentsEx>
@@ -6479,7 +6655,7 @@
 </file>
 
 <file path=word/endnotes.xml><?xml version="1.0" encoding="utf-8"?>
-<w:endnotes xmlns:wpc="http://schemas.microsoft.com/office/word/2010/wordprocessingCanvas" xmlns:cx="http://schemas.microsoft.com/office/drawing/2014/chartex" xmlns:cx1="http://schemas.microsoft.com/office/drawing/2015/9/8/chartex" xmlns:cx2="http://schemas.microsoft.com/office/drawing/2015/10/21/chartex" xmlns:cx3="http://schemas.microsoft.com/office/drawing/2016/5/9/chartex" xmlns:cx4="http://schemas.microsoft.com/office/drawing/2016/5/10/chartex" xmlns:cx5="http://schemas.microsoft.com/office/drawing/2016/5/11/chartex" xmlns:cx6="http://schemas.microsoft.com/office/drawing/2016/5/12/chartex" xmlns:cx7="http://schemas.microsoft.com/office/drawing/2016/5/13/chartex" xmlns:cx8="http://schemas.microsoft.com/office/drawing/2016/5/14/chartex" xmlns:mc="http://schemas.openxmlformats.org/markup-compatibility/2006" xmlns:aink="http://schemas.microsoft.com/office/drawing/2016/ink" xmlns:am3d="http://schemas.microsoft.com/office/drawing/2017/model3d" xmlns:o="urn:schemas-microsoft-com:office:office" xmlns:r="http://schemas.openxmlformats.org/officeDocument/2006/relationships" xmlns:m="http://schemas.openxmlformats.org/officeDocument/2006/math" xmlns:v="urn:schemas-microsoft-com:vml" xmlns:wp14="http://schemas.microsoft.com/office/word/2010/wordprocessingDrawing" xmlns:wp="http://schemas.openxmlformats.org/drawingml/2006/wordprocessingDrawing" xmlns:w10="urn:schemas-microsoft-com:office:word" xmlns:w="http://schemas.openxmlformats.org/wordprocessingml/2006/main" xmlns:w14="http://schemas.microsoft.com/office/word/2010/wordml" xmlns:w15="http://schemas.microsoft.com/office/word/2012/wordml" xmlns:w16cid="http://schemas.microsoft.com/office/word/2016/wordml/cid" xmlns:w16se="http://schemas.microsoft.com/office/word/2015/wordml/symex" xmlns:wpg="http://schemas.microsoft.com/office/word/2010/wordprocessingGroup" xmlns:wpi="http://schemas.microsoft.com/office/word/2010/wordprocessingInk" xmlns:wne="http://schemas.microsoft.com/office/word/2006/wordml" xmlns:wps="http://schemas.microsoft.com/office/word/2010/wordprocessingShape" mc:Ignorable="w14 w15 w16se w16cid wp14">
+<w:endnotes xmlns:wpc="http://schemas.microsoft.com/office/word/2010/wordprocessingCanvas" xmlns:cx="http://schemas.microsoft.com/office/drawing/2014/chartex" xmlns:cx1="http://schemas.microsoft.com/office/drawing/2015/9/8/chartex" xmlns:mc="http://schemas.openxmlformats.org/markup-compatibility/2006" xmlns:o="urn:schemas-microsoft-com:office:office" xmlns:r="http://schemas.openxmlformats.org/officeDocument/2006/relationships" xmlns:m="http://schemas.openxmlformats.org/officeDocument/2006/math" xmlns:v="urn:schemas-microsoft-com:vml" xmlns:wp14="http://schemas.microsoft.com/office/word/2010/wordprocessingDrawing" xmlns:wp="http://schemas.openxmlformats.org/drawingml/2006/wordprocessingDrawing" xmlns:w10="urn:schemas-microsoft-com:office:word" xmlns:w="http://schemas.openxmlformats.org/wordprocessingml/2006/main" xmlns:w14="http://schemas.microsoft.com/office/word/2010/wordml" xmlns:w15="http://schemas.microsoft.com/office/word/2012/wordml" xmlns:w16se="http://schemas.microsoft.com/office/word/2015/wordml/symex" xmlns:wpg="http://schemas.microsoft.com/office/word/2010/wordprocessingGroup" xmlns:wpi="http://schemas.microsoft.com/office/word/2010/wordprocessingInk" xmlns:wne="http://schemas.microsoft.com/office/word/2006/wordml" xmlns:wps="http://schemas.microsoft.com/office/word/2010/wordprocessingShape" mc:Ignorable="w14 w15 w16se wp14">
   <w:endnote w:type="separator" w:id="-1">
     <w:p>
       <w:pPr>
@@ -6504,7 +6680,7 @@
 </file>
 
 <file path=word/footnotes.xml><?xml version="1.0" encoding="utf-8"?>
-<w:footnotes xmlns:wpc="http://schemas.microsoft.com/office/word/2010/wordprocessingCanvas" xmlns:cx="http://schemas.microsoft.com/office/drawing/2014/chartex" xmlns:cx1="http://schemas.microsoft.com/office/drawing/2015/9/8/chartex" xmlns:cx2="http://schemas.microsoft.com/office/drawing/2015/10/21/chartex" xmlns:cx3="http://schemas.microsoft.com/office/drawing/2016/5/9/chartex" xmlns:cx4="http://schemas.microsoft.com/office/drawing/2016/5/10/chartex" xmlns:cx5="http://schemas.microsoft.com/office/drawing/2016/5/11/chartex" xmlns:cx6="http://schemas.microsoft.com/office/drawing/2016/5/12/chartex" xmlns:cx7="http://schemas.microsoft.com/office/drawing/2016/5/13/chartex" xmlns:cx8="http://schemas.microsoft.com/office/drawing/2016/5/14/chartex" xmlns:mc="http://schemas.openxmlformats.org/markup-compatibility/2006" xmlns:aink="http://schemas.microsoft.com/office/drawing/2016/ink" xmlns:am3d="http://schemas.microsoft.com/office/drawing/2017/model3d" xmlns:o="urn:schemas-microsoft-com:office:office" xmlns:r="http://schemas.openxmlformats.org/officeDocument/2006/relationships" xmlns:m="http://schemas.openxmlformats.org/officeDocument/2006/math" xmlns:v="urn:schemas-microsoft-com:vml" xmlns:wp14="http://schemas.microsoft.com/office/word/2010/wordprocessingDrawing" xmlns:wp="http://schemas.openxmlformats.org/drawingml/2006/wordprocessingDrawing" xmlns:w10="urn:schemas-microsoft-com:office:word" xmlns:w="http://schemas.openxmlformats.org/wordprocessingml/2006/main" xmlns:w14="http://schemas.microsoft.com/office/word/2010/wordml" xmlns:w15="http://schemas.microsoft.com/office/word/2012/wordml" xmlns:w16cid="http://schemas.microsoft.com/office/word/2016/wordml/cid" xmlns:w16se="http://schemas.microsoft.com/office/word/2015/wordml/symex" xmlns:wpg="http://schemas.microsoft.com/office/word/2010/wordprocessingGroup" xmlns:wpi="http://schemas.microsoft.com/office/word/2010/wordprocessingInk" xmlns:wne="http://schemas.microsoft.com/office/word/2006/wordml" xmlns:wps="http://schemas.microsoft.com/office/word/2010/wordprocessingShape" mc:Ignorable="w14 w15 w16se w16cid wp14">
+<w:footnotes xmlns:wpc="http://schemas.microsoft.com/office/word/2010/wordprocessingCanvas" xmlns:cx="http://schemas.microsoft.com/office/drawing/2014/chartex" xmlns:cx1="http://schemas.microsoft.com/office/drawing/2015/9/8/chartex" xmlns:mc="http://schemas.openxmlformats.org/markup-compatibility/2006" xmlns:o="urn:schemas-microsoft-com:office:office" xmlns:r="http://schemas.openxmlformats.org/officeDocument/2006/relationships" xmlns:m="http://schemas.openxmlformats.org/officeDocument/2006/math" xmlns:v="urn:schemas-microsoft-com:vml" xmlns:wp14="http://schemas.microsoft.com/office/word/2010/wordprocessingDrawing" xmlns:wp="http://schemas.openxmlformats.org/drawingml/2006/wordprocessingDrawing" xmlns:w10="urn:schemas-microsoft-com:office:word" xmlns:w="http://schemas.openxmlformats.org/wordprocessingml/2006/main" xmlns:w14="http://schemas.microsoft.com/office/word/2010/wordml" xmlns:w15="http://schemas.microsoft.com/office/word/2012/wordml" xmlns:w16se="http://schemas.microsoft.com/office/word/2015/wordml/symex" xmlns:wpg="http://schemas.microsoft.com/office/word/2010/wordprocessingGroup" xmlns:wpi="http://schemas.microsoft.com/office/word/2010/wordprocessingInk" xmlns:wne="http://schemas.microsoft.com/office/word/2006/wordml" xmlns:wps="http://schemas.microsoft.com/office/word/2010/wordprocessingShape" mc:Ignorable="w14 w15 w16se wp14">
   <w:footnote w:type="separator" w:id="-1">
     <w:p>
       <w:pPr>
@@ -6529,7 +6705,7 @@
 </file>
 
 <file path=word/header1.xml><?xml version="1.0" encoding="utf-8"?>
-<w:hdr xmlns:wpc="http://schemas.microsoft.com/office/word/2010/wordprocessingCanvas" xmlns:cx="http://schemas.microsoft.com/office/drawing/2014/chartex" xmlns:cx1="http://schemas.microsoft.com/office/drawing/2015/9/8/chartex" xmlns:cx2="http://schemas.microsoft.com/office/drawing/2015/10/21/chartex" xmlns:cx3="http://schemas.microsoft.com/office/drawing/2016/5/9/chartex" xmlns:cx4="http://schemas.microsoft.com/office/drawing/2016/5/10/chartex" xmlns:cx5="http://schemas.microsoft.com/office/drawing/2016/5/11/chartex" xmlns:cx6="http://schemas.microsoft.com/office/drawing/2016/5/12/chartex" xmlns:cx7="http://schemas.microsoft.com/office/drawing/2016/5/13/chartex" xmlns:cx8="http://schemas.microsoft.com/office/drawing/2016/5/14/chartex" xmlns:mc="http://schemas.openxmlformats.org/markup-compatibility/2006" xmlns:aink="http://schemas.microsoft.com/office/drawing/2016/ink" xmlns:am3d="http://schemas.microsoft.com/office/drawing/2017/model3d" xmlns:o="urn:schemas-microsoft-com:office:office" xmlns:r="http://schemas.openxmlformats.org/officeDocument/2006/relationships" xmlns:m="http://schemas.openxmlformats.org/officeDocument/2006/math" xmlns:v="urn:schemas-microsoft-com:vml" xmlns:wp14="http://schemas.microsoft.com/office/word/2010/wordprocessingDrawing" xmlns:wp="http://schemas.openxmlformats.org/drawingml/2006/wordprocessingDrawing" xmlns:w10="urn:schemas-microsoft-com:office:word" xmlns:w="http://schemas.openxmlformats.org/wordprocessingml/2006/main" xmlns:w14="http://schemas.microsoft.com/office/word/2010/wordml" xmlns:w15="http://schemas.microsoft.com/office/word/2012/wordml" xmlns:w16cid="http://schemas.microsoft.com/office/word/2016/wordml/cid" xmlns:w16se="http://schemas.microsoft.com/office/word/2015/wordml/symex" xmlns:wpg="http://schemas.microsoft.com/office/word/2010/wordprocessingGroup" xmlns:wpi="http://schemas.microsoft.com/office/word/2010/wordprocessingInk" xmlns:wne="http://schemas.microsoft.com/office/word/2006/wordml" xmlns:wps="http://schemas.microsoft.com/office/word/2010/wordprocessingShape" mc:Ignorable="w14 w15 w16se w16cid wp14">
+<w:hdr xmlns:wpc="http://schemas.microsoft.com/office/word/2010/wordprocessingCanvas" xmlns:cx="http://schemas.microsoft.com/office/drawing/2014/chartex" xmlns:cx1="http://schemas.microsoft.com/office/drawing/2015/9/8/chartex" xmlns:mc="http://schemas.openxmlformats.org/markup-compatibility/2006" xmlns:o="urn:schemas-microsoft-com:office:office" xmlns:r="http://schemas.openxmlformats.org/officeDocument/2006/relationships" xmlns:m="http://schemas.openxmlformats.org/officeDocument/2006/math" xmlns:v="urn:schemas-microsoft-com:vml" xmlns:wp14="http://schemas.microsoft.com/office/word/2010/wordprocessingDrawing" xmlns:wp="http://schemas.openxmlformats.org/drawingml/2006/wordprocessingDrawing" xmlns:w10="urn:schemas-microsoft-com:office:word" xmlns:w="http://schemas.openxmlformats.org/wordprocessingml/2006/main" xmlns:w14="http://schemas.microsoft.com/office/word/2010/wordml" xmlns:w15="http://schemas.microsoft.com/office/word/2012/wordml" xmlns:w16se="http://schemas.microsoft.com/office/word/2015/wordml/symex" xmlns:wpg="http://schemas.microsoft.com/office/word/2010/wordprocessingGroup" xmlns:wpi="http://schemas.microsoft.com/office/word/2010/wordprocessingInk" xmlns:wne="http://schemas.microsoft.com/office/word/2006/wordml" xmlns:wps="http://schemas.microsoft.com/office/word/2010/wordprocessingShape" mc:Ignorable="w14 w15 w16se wp14">
   <w:sdt>
     <w:sdtPr>
       <w:rPr>
@@ -6586,7 +6762,7 @@
 </file>
 
 <file path=word/header2.xml><?xml version="1.0" encoding="utf-8"?>
-<w:hdr xmlns:wpc="http://schemas.microsoft.com/office/word/2010/wordprocessingCanvas" xmlns:cx="http://schemas.microsoft.com/office/drawing/2014/chartex" xmlns:cx1="http://schemas.microsoft.com/office/drawing/2015/9/8/chartex" xmlns:cx2="http://schemas.microsoft.com/office/drawing/2015/10/21/chartex" xmlns:cx3="http://schemas.microsoft.com/office/drawing/2016/5/9/chartex" xmlns:cx4="http://schemas.microsoft.com/office/drawing/2016/5/10/chartex" xmlns:cx5="http://schemas.microsoft.com/office/drawing/2016/5/11/chartex" xmlns:cx6="http://schemas.microsoft.com/office/drawing/2016/5/12/chartex" xmlns:cx7="http://schemas.microsoft.com/office/drawing/2016/5/13/chartex" xmlns:cx8="http://schemas.microsoft.com/office/drawing/2016/5/14/chartex" xmlns:mc="http://schemas.openxmlformats.org/markup-compatibility/2006" xmlns:aink="http://schemas.microsoft.com/office/drawing/2016/ink" xmlns:am3d="http://schemas.microsoft.com/office/drawing/2017/model3d" xmlns:o="urn:schemas-microsoft-com:office:office" xmlns:r="http://schemas.openxmlformats.org/officeDocument/2006/relationships" xmlns:m="http://schemas.openxmlformats.org/officeDocument/2006/math" xmlns:v="urn:schemas-microsoft-com:vml" xmlns:wp14="http://schemas.microsoft.com/office/word/2010/wordprocessingDrawing" xmlns:wp="http://schemas.openxmlformats.org/drawingml/2006/wordprocessingDrawing" xmlns:w10="urn:schemas-microsoft-com:office:word" xmlns:w="http://schemas.openxmlformats.org/wordprocessingml/2006/main" xmlns:w14="http://schemas.microsoft.com/office/word/2010/wordml" xmlns:w15="http://schemas.microsoft.com/office/word/2012/wordml" xmlns:w16cid="http://schemas.microsoft.com/office/word/2016/wordml/cid" xmlns:w16se="http://schemas.microsoft.com/office/word/2015/wordml/symex" xmlns:wpg="http://schemas.microsoft.com/office/word/2010/wordprocessingGroup" xmlns:wpi="http://schemas.microsoft.com/office/word/2010/wordprocessingInk" xmlns:wne="http://schemas.microsoft.com/office/word/2006/wordml" xmlns:wps="http://schemas.microsoft.com/office/word/2010/wordprocessingShape" mc:Ignorable="w14 w15 w16se w16cid wp14">
+<w:hdr xmlns:wpc="http://schemas.microsoft.com/office/word/2010/wordprocessingCanvas" xmlns:cx="http://schemas.microsoft.com/office/drawing/2014/chartex" xmlns:cx1="http://schemas.microsoft.com/office/drawing/2015/9/8/chartex" xmlns:mc="http://schemas.openxmlformats.org/markup-compatibility/2006" xmlns:o="urn:schemas-microsoft-com:office:office" xmlns:r="http://schemas.openxmlformats.org/officeDocument/2006/relationships" xmlns:m="http://schemas.openxmlformats.org/officeDocument/2006/math" xmlns:v="urn:schemas-microsoft-com:vml" xmlns:wp14="http://schemas.microsoft.com/office/word/2010/wordprocessingDrawing" xmlns:wp="http://schemas.openxmlformats.org/drawingml/2006/wordprocessingDrawing" xmlns:w10="urn:schemas-microsoft-com:office:word" xmlns:w="http://schemas.openxmlformats.org/wordprocessingml/2006/main" xmlns:w14="http://schemas.microsoft.com/office/word/2010/wordml" xmlns:w15="http://schemas.microsoft.com/office/word/2012/wordml" xmlns:w16se="http://schemas.microsoft.com/office/word/2015/wordml/symex" xmlns:wpg="http://schemas.microsoft.com/office/word/2010/wordprocessingGroup" xmlns:wpi="http://schemas.microsoft.com/office/word/2010/wordprocessingInk" xmlns:wne="http://schemas.microsoft.com/office/word/2006/wordml" xmlns:wps="http://schemas.microsoft.com/office/word/2010/wordprocessingShape" mc:Ignorable="w14 w15 w16se wp14">
   <w:p>
     <w:pPr>
       <w:pStyle w:val="Header"/>
@@ -6658,7 +6834,7 @@
         <w:sz w:val="18"/>
         <w:szCs w:val="18"/>
       </w:rPr>
-      <w:t>5</w:t>
+      <w:t>2</w:t>
     </w:r>
     <w:r>
       <w:rPr>
@@ -6713,7 +6889,7 @@
         <w:sz w:val="18"/>
         <w:szCs w:val="18"/>
       </w:rPr>
-      <w:t>12</w:t>
+      <w:t>11</w:t>
     </w:r>
     <w:r>
       <w:rPr>
@@ -6738,7 +6914,7 @@
 </file>
 
 <file path=word/header3.xml><?xml version="1.0" encoding="utf-8"?>
-<w:hdr xmlns:wpc="http://schemas.microsoft.com/office/word/2010/wordprocessingCanvas" xmlns:cx="http://schemas.microsoft.com/office/drawing/2014/chartex" xmlns:cx1="http://schemas.microsoft.com/office/drawing/2015/9/8/chartex" xmlns:cx2="http://schemas.microsoft.com/office/drawing/2015/10/21/chartex" xmlns:cx3="http://schemas.microsoft.com/office/drawing/2016/5/9/chartex" xmlns:cx4="http://schemas.microsoft.com/office/drawing/2016/5/10/chartex" xmlns:cx5="http://schemas.microsoft.com/office/drawing/2016/5/11/chartex" xmlns:cx6="http://schemas.microsoft.com/office/drawing/2016/5/12/chartex" xmlns:cx7="http://schemas.microsoft.com/office/drawing/2016/5/13/chartex" xmlns:cx8="http://schemas.microsoft.com/office/drawing/2016/5/14/chartex" xmlns:mc="http://schemas.openxmlformats.org/markup-compatibility/2006" xmlns:aink="http://schemas.microsoft.com/office/drawing/2016/ink" xmlns:am3d="http://schemas.microsoft.com/office/drawing/2017/model3d" xmlns:o="urn:schemas-microsoft-com:office:office" xmlns:r="http://schemas.openxmlformats.org/officeDocument/2006/relationships" xmlns:m="http://schemas.openxmlformats.org/officeDocument/2006/math" xmlns:v="urn:schemas-microsoft-com:vml" xmlns:wp14="http://schemas.microsoft.com/office/word/2010/wordprocessingDrawing" xmlns:wp="http://schemas.openxmlformats.org/drawingml/2006/wordprocessingDrawing" xmlns:w10="urn:schemas-microsoft-com:office:word" xmlns:w="http://schemas.openxmlformats.org/wordprocessingml/2006/main" xmlns:w14="http://schemas.microsoft.com/office/word/2010/wordml" xmlns:w15="http://schemas.microsoft.com/office/word/2012/wordml" xmlns:w16cid="http://schemas.microsoft.com/office/word/2016/wordml/cid" xmlns:w16se="http://schemas.microsoft.com/office/word/2015/wordml/symex" xmlns:wpg="http://schemas.microsoft.com/office/word/2010/wordprocessingGroup" xmlns:wpi="http://schemas.microsoft.com/office/word/2010/wordprocessingInk" xmlns:wne="http://schemas.microsoft.com/office/word/2006/wordml" xmlns:wps="http://schemas.microsoft.com/office/word/2010/wordprocessingShape" mc:Ignorable="w14 w15 w16se w16cid wp14">
+<w:hdr xmlns:wpc="http://schemas.microsoft.com/office/word/2010/wordprocessingCanvas" xmlns:cx="http://schemas.microsoft.com/office/drawing/2014/chartex" xmlns:cx1="http://schemas.microsoft.com/office/drawing/2015/9/8/chartex" xmlns:mc="http://schemas.openxmlformats.org/markup-compatibility/2006" xmlns:o="urn:schemas-microsoft-com:office:office" xmlns:r="http://schemas.openxmlformats.org/officeDocument/2006/relationships" xmlns:m="http://schemas.openxmlformats.org/officeDocument/2006/math" xmlns:v="urn:schemas-microsoft-com:vml" xmlns:wp14="http://schemas.microsoft.com/office/word/2010/wordprocessingDrawing" xmlns:wp="http://schemas.openxmlformats.org/drawingml/2006/wordprocessingDrawing" xmlns:w10="urn:schemas-microsoft-com:office:word" xmlns:w="http://schemas.openxmlformats.org/wordprocessingml/2006/main" xmlns:w14="http://schemas.microsoft.com/office/word/2010/wordml" xmlns:w15="http://schemas.microsoft.com/office/word/2012/wordml" xmlns:w16se="http://schemas.microsoft.com/office/word/2015/wordml/symex" xmlns:wpg="http://schemas.microsoft.com/office/word/2010/wordprocessingGroup" xmlns:wpi="http://schemas.microsoft.com/office/word/2010/wordprocessingInk" xmlns:wne="http://schemas.microsoft.com/office/word/2006/wordml" xmlns:wps="http://schemas.microsoft.com/office/word/2010/wordprocessingShape" mc:Ignorable="w14 w15 w16se wp14">
   <w:p>
     <w:pPr>
       <w:pStyle w:val="Header"/>
@@ -6755,7 +6931,7 @@
 </file>
 
 <file path=word/numbering.xml><?xml version="1.0" encoding="utf-8"?>
-<w:numbering xmlns:wpc="http://schemas.microsoft.com/office/word/2010/wordprocessingCanvas" xmlns:cx="http://schemas.microsoft.com/office/drawing/2014/chartex" xmlns:cx1="http://schemas.microsoft.com/office/drawing/2015/9/8/chartex" xmlns:cx2="http://schemas.microsoft.com/office/drawing/2015/10/21/chartex" xmlns:cx3="http://schemas.microsoft.com/office/drawing/2016/5/9/chartex" xmlns:cx4="http://schemas.microsoft.com/office/drawing/2016/5/10/chartex" xmlns:cx5="http://schemas.microsoft.com/office/drawing/2016/5/11/chartex" xmlns:cx6="http://schemas.microsoft.com/office/drawing/2016/5/12/chartex" xmlns:cx7="http://schemas.microsoft.com/office/drawing/2016/5/13/chartex" xmlns:cx8="http://schemas.microsoft.com/office/drawing/2016/5/14/chartex" xmlns:mc="http://schemas.openxmlformats.org/markup-compatibility/2006" xmlns:aink="http://schemas.microsoft.com/office/drawing/2016/ink" xmlns:am3d="http://schemas.microsoft.com/office/drawing/2017/model3d" xmlns:o="urn:schemas-microsoft-com:office:office" xmlns:r="http://schemas.openxmlformats.org/officeDocument/2006/relationships" xmlns:m="http://schemas.openxmlformats.org/officeDocument/2006/math" xmlns:v="urn:schemas-microsoft-com:vml" xmlns:wp14="http://schemas.microsoft.com/office/word/2010/wordprocessingDrawing" xmlns:wp="http://schemas.openxmlformats.org/drawingml/2006/wordprocessingDrawing" xmlns:w10="urn:schemas-microsoft-com:office:word" xmlns:w="http://schemas.openxmlformats.org/wordprocessingml/2006/main" xmlns:w14="http://schemas.microsoft.com/office/word/2010/wordml" xmlns:w15="http://schemas.microsoft.com/office/word/2012/wordml" xmlns:w16cid="http://schemas.microsoft.com/office/word/2016/wordml/cid" xmlns:w16se="http://schemas.microsoft.com/office/word/2015/wordml/symex" xmlns:wpg="http://schemas.microsoft.com/office/word/2010/wordprocessingGroup" xmlns:wpi="http://schemas.microsoft.com/office/word/2010/wordprocessingInk" xmlns:wne="http://schemas.microsoft.com/office/word/2006/wordml" xmlns:wps="http://schemas.microsoft.com/office/word/2010/wordprocessingShape" mc:Ignorable="w14 w15 w16se w16cid wp14">
+<w:numbering xmlns:wpc="http://schemas.microsoft.com/office/word/2010/wordprocessingCanvas" xmlns:cx="http://schemas.microsoft.com/office/drawing/2014/chartex" xmlns:cx1="http://schemas.microsoft.com/office/drawing/2015/9/8/chartex" xmlns:mc="http://schemas.openxmlformats.org/markup-compatibility/2006" xmlns:o="urn:schemas-microsoft-com:office:office" xmlns:r="http://schemas.openxmlformats.org/officeDocument/2006/relationships" xmlns:m="http://schemas.openxmlformats.org/officeDocument/2006/math" xmlns:v="urn:schemas-microsoft-com:vml" xmlns:wp14="http://schemas.microsoft.com/office/word/2010/wordprocessingDrawing" xmlns:wp="http://schemas.openxmlformats.org/drawingml/2006/wordprocessingDrawing" xmlns:w10="urn:schemas-microsoft-com:office:word" xmlns:w="http://schemas.openxmlformats.org/wordprocessingml/2006/main" xmlns:w14="http://schemas.microsoft.com/office/word/2010/wordml" xmlns:w15="http://schemas.microsoft.com/office/word/2012/wordml" xmlns:w16se="http://schemas.microsoft.com/office/word/2015/wordml/symex" xmlns:wpg="http://schemas.microsoft.com/office/word/2010/wordprocessingGroup" xmlns:wpi="http://schemas.microsoft.com/office/word/2010/wordprocessingInk" xmlns:wne="http://schemas.microsoft.com/office/word/2006/wordml" xmlns:wps="http://schemas.microsoft.com/office/word/2010/wordprocessingShape" mc:Ignorable="w14 w15 w16se wp14">
   <w:abstractNum w:abstractNumId="0" w15:restartNumberingAfterBreak="0">
     <w:nsid w:val="0DBC2268"/>
     <w:multiLevelType w:val="multilevel"/>
@@ -7331,7 +7507,7 @@
 </file>
 
 <file path=word/people.xml><?xml version="1.0" encoding="utf-8"?>
-<w15:people xmlns:wpc="http://schemas.microsoft.com/office/word/2010/wordprocessingCanvas" xmlns:cx="http://schemas.microsoft.com/office/drawing/2014/chartex" xmlns:cx1="http://schemas.microsoft.com/office/drawing/2015/9/8/chartex" xmlns:cx2="http://schemas.microsoft.com/office/drawing/2015/10/21/chartex" xmlns:cx3="http://schemas.microsoft.com/office/drawing/2016/5/9/chartex" xmlns:cx4="http://schemas.microsoft.com/office/drawing/2016/5/10/chartex" xmlns:cx5="http://schemas.microsoft.com/office/drawing/2016/5/11/chartex" xmlns:cx6="http://schemas.microsoft.com/office/drawing/2016/5/12/chartex" xmlns:cx7="http://schemas.microsoft.com/office/drawing/2016/5/13/chartex" xmlns:cx8="http://schemas.microsoft.com/office/drawing/2016/5/14/chartex" xmlns:mc="http://schemas.openxmlformats.org/markup-compatibility/2006" xmlns:aink="http://schemas.microsoft.com/office/drawing/2016/ink" xmlns:am3d="http://schemas.microsoft.com/office/drawing/2017/model3d" xmlns:o="urn:schemas-microsoft-com:office:office" xmlns:r="http://schemas.openxmlformats.org/officeDocument/2006/relationships" xmlns:m="http://schemas.openxmlformats.org/officeDocument/2006/math" xmlns:v="urn:schemas-microsoft-com:vml" xmlns:wp14="http://schemas.microsoft.com/office/word/2010/wordprocessingDrawing" xmlns:wp="http://schemas.openxmlformats.org/drawingml/2006/wordprocessingDrawing" xmlns:w10="urn:schemas-microsoft-com:office:word" xmlns:w="http://schemas.openxmlformats.org/wordprocessingml/2006/main" xmlns:w14="http://schemas.microsoft.com/office/word/2010/wordml" xmlns:w15="http://schemas.microsoft.com/office/word/2012/wordml" xmlns:w16cid="http://schemas.microsoft.com/office/word/2016/wordml/cid" xmlns:w16se="http://schemas.microsoft.com/office/word/2015/wordml/symex" xmlns:wpg="http://schemas.microsoft.com/office/word/2010/wordprocessingGroup" xmlns:wpi="http://schemas.microsoft.com/office/word/2010/wordprocessingInk" xmlns:wne="http://schemas.microsoft.com/office/word/2006/wordml" xmlns:wps="http://schemas.microsoft.com/office/word/2010/wordprocessingShape" mc:Ignorable="w14 w15 w16se w16cid wp14">
+<w15:people xmlns:wpc="http://schemas.microsoft.com/office/word/2010/wordprocessingCanvas" xmlns:cx="http://schemas.microsoft.com/office/drawing/2014/chartex" xmlns:cx1="http://schemas.microsoft.com/office/drawing/2015/9/8/chartex" xmlns:mc="http://schemas.openxmlformats.org/markup-compatibility/2006" xmlns:o="urn:schemas-microsoft-com:office:office" xmlns:r="http://schemas.openxmlformats.org/officeDocument/2006/relationships" xmlns:m="http://schemas.openxmlformats.org/officeDocument/2006/math" xmlns:v="urn:schemas-microsoft-com:vml" xmlns:wp14="http://schemas.microsoft.com/office/word/2010/wordprocessingDrawing" xmlns:wp="http://schemas.openxmlformats.org/drawingml/2006/wordprocessingDrawing" xmlns:w10="urn:schemas-microsoft-com:office:word" xmlns:w="http://schemas.openxmlformats.org/wordprocessingml/2006/main" xmlns:w14="http://schemas.microsoft.com/office/word/2010/wordml" xmlns:w15="http://schemas.microsoft.com/office/word/2012/wordml" xmlns:w16se="http://schemas.microsoft.com/office/word/2015/wordml/symex" xmlns:wpg="http://schemas.microsoft.com/office/word/2010/wordprocessingGroup" xmlns:wpi="http://schemas.microsoft.com/office/word/2010/wordprocessingInk" xmlns:wne="http://schemas.microsoft.com/office/word/2006/wordml" xmlns:wps="http://schemas.microsoft.com/office/word/2010/wordprocessingShape" mc:Ignorable="w14 w15 w16se wp14">
   <w15:person w15:author="Owen Pickrell">
     <w15:presenceInfo w15:providerId="None" w15:userId="Owen Pickrell"/>
   </w15:person>
@@ -7342,7 +7518,7 @@
 </file>
 
 <file path=word/styles.xml><?xml version="1.0" encoding="utf-8"?>
-<w:styles xmlns:mc="http://schemas.openxmlformats.org/markup-compatibility/2006" xmlns:r="http://schemas.openxmlformats.org/officeDocument/2006/relationships" xmlns:w="http://schemas.openxmlformats.org/wordprocessingml/2006/main" xmlns:w14="http://schemas.microsoft.com/office/word/2010/wordml" xmlns:w15="http://schemas.microsoft.com/office/word/2012/wordml" xmlns:w16cid="http://schemas.microsoft.com/office/word/2016/wordml/cid" xmlns:w16se="http://schemas.microsoft.com/office/word/2015/wordml/symex" mc:Ignorable="w14 w15 w16se w16cid">
+<w:styles xmlns:mc="http://schemas.openxmlformats.org/markup-compatibility/2006" xmlns:r="http://schemas.openxmlformats.org/officeDocument/2006/relationships" xmlns:w="http://schemas.openxmlformats.org/wordprocessingml/2006/main" xmlns:w14="http://schemas.microsoft.com/office/word/2010/wordml" xmlns:w15="http://schemas.microsoft.com/office/word/2012/wordml" xmlns:w16se="http://schemas.microsoft.com/office/word/2015/wordml/symex" mc:Ignorable="w14 w15 w16se">
   <w:docDefaults>
     <w:rPrDefault>
       <w:rPr>
@@ -7358,7 +7534,7 @@
       </w:pPr>
     </w:pPrDefault>
   </w:docDefaults>
-  <w:latentStyles w:defLockedState="0" w:defUIPriority="99" w:defSemiHidden="0" w:defUnhideWhenUsed="0" w:defQFormat="0" w:count="376">
+  <w:latentStyles w:defLockedState="0" w:defUIPriority="99" w:defSemiHidden="0" w:defUnhideWhenUsed="0" w:defQFormat="0" w:count="371">
     <w:lsdException w:name="Normal" w:uiPriority="0" w:qFormat="1"/>
     <w:lsdException w:name="heading 1" w:uiPriority="9" w:qFormat="1"/>
     <w:lsdException w:name="heading 2" w:semiHidden="1" w:uiPriority="9" w:unhideWhenUsed="1" w:qFormat="1"/>
@@ -7464,6 +7640,7 @@
     <w:lsdException w:name="HTML Sample" w:semiHidden="1" w:unhideWhenUsed="1"/>
     <w:lsdException w:name="HTML Typewriter" w:semiHidden="1" w:unhideWhenUsed="1"/>
     <w:lsdException w:name="HTML Variable" w:semiHidden="1" w:unhideWhenUsed="1"/>
+    <w:lsdException w:name="Normal Table" w:semiHidden="1" w:unhideWhenUsed="1"/>
     <w:lsdException w:name="annotation subject" w:semiHidden="1" w:unhideWhenUsed="1"/>
     <w:lsdException w:name="No List" w:semiHidden="1" w:unhideWhenUsed="1"/>
     <w:lsdException w:name="Outline List 1" w:semiHidden="1" w:unhideWhenUsed="1"/>
@@ -7506,8 +7683,11 @@
     <w:lsdException w:name="Table Contemporary" w:semiHidden="1" w:unhideWhenUsed="1"/>
     <w:lsdException w:name="Table Elegant" w:semiHidden="1" w:unhideWhenUsed="1"/>
     <w:lsdException w:name="Table Professional" w:semiHidden="1" w:unhideWhenUsed="1"/>
+    <w:lsdException w:name="Table Subtle 1" w:semiHidden="1" w:unhideWhenUsed="1"/>
     <w:lsdException w:name="Table Subtle 2" w:semiHidden="1" w:unhideWhenUsed="1"/>
     <w:lsdException w:name="Table Web 1" w:semiHidden="1" w:unhideWhenUsed="1"/>
+    <w:lsdException w:name="Table Web 2" w:semiHidden="1" w:unhideWhenUsed="1"/>
+    <w:lsdException w:name="Table Web 3" w:semiHidden="1" w:unhideWhenUsed="1"/>
     <w:lsdException w:name="Balloon Text" w:semiHidden="1" w:unhideWhenUsed="1"/>
     <w:lsdException w:name="Table Grid" w:uiPriority="39"/>
     <w:lsdException w:name="Table Theme" w:semiHidden="1" w:unhideWhenUsed="1"/>
@@ -7726,11 +7906,6 @@
     <w:lsdException w:name="List Table 5 Dark Accent 6" w:uiPriority="50"/>
     <w:lsdException w:name="List Table 6 Colorful Accent 6" w:uiPriority="51"/>
     <w:lsdException w:name="List Table 7 Colorful Accent 6" w:uiPriority="52"/>
-    <w:lsdException w:name="Mention" w:semiHidden="1" w:unhideWhenUsed="1"/>
-    <w:lsdException w:name="Smart Hyperlink" w:semiHidden="1" w:unhideWhenUsed="1"/>
-    <w:lsdException w:name="Hashtag" w:semiHidden="1" w:unhideWhenUsed="1"/>
-    <w:lsdException w:name="Unresolved Mention" w:semiHidden="1" w:unhideWhenUsed="1"/>
-    <w:lsdException w:name="Smart Link" w:semiHidden="1" w:unhideWhenUsed="1"/>
   </w:latentStyles>
   <w:style w:type="paragraph" w:default="1" w:styleId="Normal">
     <w:name w:val="Normal"/>

</xml_diff>